<commit_message>
updates short forme resume
</commit_message>
<xml_diff>
--- a/NikOguraResume.docx
+++ b/NikOguraResume.docx
@@ -2960,7 +2960,7 @@
         </w:numPr>
       </w:pPr>
       <w:r>
-        <w:t xml:space="preserve">I handled internal tools development, built the NOC, and even supported the physical plant. Dumpster diving for scrap metal for use in patching the server racks was a regular passtime.</w:t>
+        <w:t xml:space="preserve">I handled internal tools development, built the NOC, and even supported the physical plant.</w:t>
       </w:r>
     </w:p>
     <w:p>
@@ -2982,7 +2982,7 @@
         </w:numPr>
       </w:pPr>
       <w:r>
-        <w:t xml:space="preserve">I started out as the help desk, and ended up as the head of IT for a 40 seat Law Firm. That was over the Y2K change over, which, since we did our due diligence, was a total non-event.</w:t>
+        <w:t xml:space="preserve">I started out as the help desk, and ended up as the head of IT for a 40 seat Law Firm.</w:t>
       </w:r>
     </w:p>
     <w:p>
@@ -3147,7 +3147,7 @@
     </w:lvl>
   </w:abstractNum>
   <w:abstractNum w:abstractNumId="990">
-    <w:nsid w:val="eaac4f98"/>
+    <w:nsid w:val="2ac3988f"/>
     <w:multiLevelType w:val="multilevel"/>
     <w:lvl w:ilvl="0">
       <w:numFmt w:val="bullet"/>
@@ -3228,7 +3228,7 @@
     </w:lvl>
   </w:abstractNum>
   <w:abstractNum w:abstractNumId="991">
-    <w:nsid w:val="554918d6"/>
+    <w:nsid w:val="7fb60b04"/>
     <w:multiLevelType w:val="multilevel"/>
     <w:lvl w:ilvl="0">
       <w:numFmt w:val="bullet"/>

</xml_diff>

<commit_message>
updated short form resume
</commit_message>
<xml_diff>
--- a/NikOguraResume.docx
+++ b/NikOguraResume.docx
@@ -3147,7 +3147,7 @@
     </w:lvl>
   </w:abstractNum>
   <w:abstractNum w:abstractNumId="990">
-    <w:nsid w:val="2ac3988f"/>
+    <w:nsid w:val="771a7209"/>
     <w:multiLevelType w:val="multilevel"/>
     <w:lvl w:ilvl="0">
       <w:numFmt w:val="bullet"/>
@@ -3228,7 +3228,7 @@
     </w:lvl>
   </w:abstractNum>
   <w:abstractNum w:abstractNumId="991">
-    <w:nsid w:val="7fb60b04"/>
+    <w:nsid w:val="3d73a7a3"/>
     <w:multiLevelType w:val="multilevel"/>
     <w:lvl w:ilvl="0">
       <w:numFmt w:val="bullet"/>

</xml_diff>

<commit_message>
Updated resumes both long and short
</commit_message>
<xml_diff>
--- a/NikOguraResume.docx
+++ b/NikOguraResume.docx
@@ -1117,12 +1117,34 @@
         <w:rPr>
           <w:i/>
         </w:rPr>
-        <w:t xml:space="preserve">Github</w:t>
+        <w:t xml:space="preserve">Home Page</w:t>
       </w:r>
       <w:r>
         <w:t xml:space="preserve"> </w:t>
       </w:r>
       <w:hyperlink r:id="rId37">
+        <w:r>
+          <w:rPr>
+            <w:rStyle w:val="Hyperlink"/>
+          </w:rPr>
+          <w:t xml:space="preserve">https://nikogura.github.io</w:t>
+        </w:r>
+      </w:hyperlink>
+    </w:p>
+    <w:p>
+      <w:pPr>
+        <w:pStyle w:val="BodyText"/>
+      </w:pPr>
+      <w:r>
+        <w:rPr>
+          <w:i/>
+        </w:rPr>
+        <w:t xml:space="preserve">Code Repos</w:t>
+      </w:r>
+      <w:r>
+        <w:t xml:space="preserve"> </w:t>
+      </w:r>
+      <w:hyperlink r:id="rId38">
         <w:r>
           <w:rPr>
             <w:rStyle w:val="Hyperlink"/>
@@ -1144,7 +1166,7 @@
       <w:r>
         <w:t xml:space="preserve"> </w:t>
       </w:r>
-      <w:hyperlink r:id="rId38">
+      <w:hyperlink r:id="rId39">
         <w:r>
           <w:rPr>
             <w:rStyle w:val="Hyperlink"/>
@@ -1157,8 +1179,8 @@
       <w:pPr>
         <w:pStyle w:val="Heading1"/>
       </w:pPr>
-      <w:bookmarkStart w:id="39" w:name="technical-background"/>
-      <w:bookmarkEnd w:id="39"/>
+      <w:bookmarkStart w:id="40" w:name="technical-background"/>
+      <w:bookmarkEnd w:id="40"/>
       <w:r>
         <w:t xml:space="preserve">Technical Background</w:t>
       </w:r>
@@ -2424,8 +2446,8 @@
       <w:pPr>
         <w:pStyle w:val="Heading1"/>
       </w:pPr>
-      <w:bookmarkStart w:id="40" w:name="open-source-projects"/>
-      <w:bookmarkEnd w:id="40"/>
+      <w:bookmarkStart w:id="41" w:name="open-source-projects"/>
+      <w:bookmarkEnd w:id="41"/>
       <w:r>
         <w:t xml:space="preserve">Open Source Projects:</w:t>
       </w:r>
@@ -2534,8 +2556,8 @@
       <w:pPr>
         <w:pStyle w:val="Heading1"/>
       </w:pPr>
-      <w:bookmarkStart w:id="41" w:name="professional-history"/>
-      <w:bookmarkEnd w:id="41"/>
+      <w:bookmarkStart w:id="42" w:name="professional-history"/>
+      <w:bookmarkEnd w:id="42"/>
       <w:r>
         <w:t xml:space="preserve">Professional History</w:t>
       </w:r>
@@ -2544,8 +2566,8 @@
       <w:pPr>
         <w:pStyle w:val="Heading4"/>
       </w:pPr>
-      <w:bookmarkStart w:id="42" w:name="stitch-fix-inc.---san-francisco-ca---data-platform-engineer---2017"/>
-      <w:bookmarkEnd w:id="42"/>
+      <w:bookmarkStart w:id="43" w:name="stitch-fix-inc.---san-francisco-ca---data-platform-engineer---2017"/>
+      <w:bookmarkEnd w:id="43"/>
       <w:r>
         <w:t xml:space="preserve">Stitch Fix Inc. - San Francisco, CA - Data Platform Engineer - 2017</w:t>
       </w:r>
@@ -2587,8 +2609,8 @@
       <w:pPr>
         <w:pStyle w:val="Heading4"/>
       </w:pPr>
-      <w:bookmarkStart w:id="43" w:name="apple-ios-systems---cupertino-ca---senior-devops-engineer---2015-2017"/>
-      <w:bookmarkEnd w:id="43"/>
+      <w:bookmarkStart w:id="44" w:name="apple-ios-systems---cupertino-ca---senior-devops-engineer---2015-2017"/>
+      <w:bookmarkEnd w:id="44"/>
       <w:r>
         <w:t xml:space="preserve">Apple iOS Systems - Cupertino, CA - Senior DevOps Engineer - 2015 ~ 2017</w:t>
       </w:r>
@@ -2641,8 +2663,8 @@
       <w:pPr>
         <w:pStyle w:val="Heading4"/>
       </w:pPr>
-      <w:bookmarkStart w:id="44" w:name="data-recognition-corporation---maple-grove-mn---principal-devops-engineer---2014-2015"/>
-      <w:bookmarkEnd w:id="44"/>
+      <w:bookmarkStart w:id="45" w:name="data-recognition-corporation---maple-grove-mn---principal-devops-engineer---2014-2015"/>
+      <w:bookmarkEnd w:id="45"/>
       <w:r>
         <w:t xml:space="preserve">Data Recognition Corporation - Maple Grove, MN - Principal DevOps Engineer - 2014 ~ 2015</w:t>
       </w:r>
@@ -2684,8 +2706,8 @@
       <w:pPr>
         <w:pStyle w:val="Heading4"/>
       </w:pPr>
-      <w:bookmarkStart w:id="45" w:name="wells-fargo---minneapolis-mn---sr.-software-engineer---2014"/>
-      <w:bookmarkEnd w:id="45"/>
+      <w:bookmarkStart w:id="46" w:name="wells-fargo---minneapolis-mn---sr.-software-engineer---2014"/>
+      <w:bookmarkEnd w:id="46"/>
       <w:r>
         <w:t xml:space="preserve">Wells Fargo - Minneapolis, MN - Sr. Software Engineer - 2014</w:t>
       </w:r>
@@ -2727,8 +2749,8 @@
       <w:pPr>
         <w:pStyle w:val="Heading4"/>
       </w:pPr>
-      <w:bookmarkStart w:id="46" w:name="u.s.-bank---minneapolis-mn---application-systems-administrator-sr.-2007-2014"/>
-      <w:bookmarkEnd w:id="46"/>
+      <w:bookmarkStart w:id="47" w:name="u.s.-bank---minneapolis-mn---application-systems-administrator-sr.-2007-2014"/>
+      <w:bookmarkEnd w:id="47"/>
       <w:r>
         <w:t xml:space="preserve">U.S. Bank - Minneapolis, MN - Application Systems Administrator Sr. 2007 ~ 2014</w:t>
       </w:r>
@@ -2913,8 +2935,8 @@
       <w:pPr>
         <w:pStyle w:val="Heading4"/>
       </w:pPr>
-      <w:bookmarkStart w:id="47" w:name="plain-black---madison-wi---developer---2006-2007"/>
-      <w:bookmarkEnd w:id="47"/>
+      <w:bookmarkStart w:id="48" w:name="plain-black---madison-wi---developer---2006-2007"/>
+      <w:bookmarkEnd w:id="48"/>
       <w:r>
         <w:t xml:space="preserve">Plain Black - Madison, WI - Developer - 2006~ 2007</w:t>
       </w:r>
@@ -2945,8 +2967,8 @@
       <w:pPr>
         <w:pStyle w:val="Heading4"/>
       </w:pPr>
-      <w:bookmarkStart w:id="48" w:name="universal-talkware---minneapolis-mn---noc-administer---2000"/>
-      <w:bookmarkEnd w:id="48"/>
+      <w:bookmarkStart w:id="49" w:name="universal-talkware---minneapolis-mn---noc-administer---2000"/>
+      <w:bookmarkEnd w:id="49"/>
       <w:r>
         <w:t xml:space="preserve">Universal Talkware - Minneapolis, MN - NOC Administer - 2000</w:t>
       </w:r>
@@ -2967,8 +2989,8 @@
       <w:pPr>
         <w:pStyle w:val="Heading4"/>
       </w:pPr>
-      <w:bookmarkStart w:id="49" w:name="hessian-mckasy---minneapolis-mn---it-administrator---1999-2000"/>
-      <w:bookmarkEnd w:id="49"/>
+      <w:bookmarkStart w:id="50" w:name="hessian-mckasy---minneapolis-mn---it-administrator---1999-2000"/>
+      <w:bookmarkEnd w:id="50"/>
       <w:r>
         <w:t xml:space="preserve">Hessian &amp; McKasy - Minneapolis, MN - IT Administrator - 1999 ~ 2000</w:t>
       </w:r>
@@ -2989,8 +3011,8 @@
       <w:pPr>
         <w:pStyle w:val="Heading4"/>
       </w:pPr>
-      <w:bookmarkStart w:id="50" w:name="united-martial-arts---plymouth-mn---ceo-and-head-instructor---1998-2007"/>
-      <w:bookmarkEnd w:id="50"/>
+      <w:bookmarkStart w:id="51" w:name="united-martial-arts---plymouth-mn---ceo-and-head-instructor---1998-2007"/>
+      <w:bookmarkEnd w:id="51"/>
       <w:r>
         <w:t xml:space="preserve">United Martial Arts - Plymouth MN - CEO and Head Instructor - 1998 ~ 2007</w:t>
       </w:r>
@@ -3147,7 +3169,7 @@
     </w:lvl>
   </w:abstractNum>
   <w:abstractNum w:abstractNumId="990">
-    <w:nsid w:val="ebebf71c"/>
+    <w:nsid w:val="737b366d"/>
     <w:multiLevelType w:val="multilevel"/>
     <w:lvl w:ilvl="0">
       <w:numFmt w:val="bullet"/>
@@ -3228,7 +3250,7 @@
     </w:lvl>
   </w:abstractNum>
   <w:abstractNum w:abstractNumId="991">
-    <w:nsid w:val="868d89d4"/>
+    <w:nsid w:val="6c2ce557"/>
     <w:multiLevelType w:val="multilevel"/>
     <w:lvl w:ilvl="0">
       <w:numFmt w:val="bullet"/>

</xml_diff>

<commit_message>
updated resume with new gig
</commit_message>
<xml_diff>
--- a/NikOguraResume.docx
+++ b/NikOguraResume.docx
@@ -7,20 +7,20 @@
         <w:pStyle w:val="Heading1"/>
       </w:pPr>
       <w:bookmarkStart w:id="21" w:name="nik-ogura"/>
+      <w:r>
+        <w:t xml:space="preserve">Nik Ogura</w:t>
+      </w:r>
       <w:bookmarkEnd w:id="21"/>
-      <w:r>
-        <w:t xml:space="preserve">Nik Ogura</w:t>
-      </w:r>
     </w:p>
     <w:p>
       <w:pPr>
         <w:pStyle w:val="Heading3"/>
       </w:pPr>
       <w:bookmarkStart w:id="22" w:name="principal-software-engineer"/>
+      <w:r>
+        <w:t xml:space="preserve">Principal Software Engineer</w:t>
+      </w:r>
       <w:bookmarkEnd w:id="22"/>
-      <w:r>
-        <w:t xml:space="preserve">Principal Software Engineer</w:t>
-      </w:r>
     </w:p>
     <w:p>
       <w:pPr>
@@ -38,33 +38,194 @@
         <w:pStyle w:val="Heading3"/>
       </w:pPr>
       <w:bookmarkStart w:id="23" w:name="san-francisco-ca"/>
+      <w:r>
+        <w:t xml:space="preserve">San Francisco, CA</w:t>
+      </w:r>
       <w:bookmarkEnd w:id="23"/>
-      <w:r>
-        <w:t xml:space="preserve">San Francisco, CA</w:t>
-      </w:r>
     </w:p>
     <w:p>
       <w:pPr>
         <w:pStyle w:val="Heading4"/>
       </w:pPr>
       <w:bookmarkStart w:id="24" w:name="aut-viam-inveniam-aut-faciam."/>
+      <w:r>
+        <w:rPr>
+          <w:i/>
+        </w:rPr>
+        <w:t xml:space="preserve">Aut viam inveniam, aut faciam.</w:t>
+      </w:r>
       <w:bookmarkEnd w:id="24"/>
+    </w:p>
+    <w:p>
+      <w:pPr>
+        <w:pStyle w:val="FirstParagraph"/>
+      </w:pPr>
       <w:r>
         <w:rPr>
           <w:i/>
         </w:rPr>
-        <w:t xml:space="preserve">Aut viam inveniam, aut faciam.</w:t>
-      </w:r>
+        <w:t xml:space="preserve">(If I cannot find a way, I will make one)</w:t>
+      </w:r>
+    </w:p>
+    <w:p>
+      <w:pPr>
+        <w:pStyle w:val="BodyText"/>
+      </w:pPr>
+      <w:r>
+        <w:rPr>
+          <w:i/>
+        </w:rPr>
+        <w:t xml:space="preserve">– Hannibal of Carthage, when told there was no way he was bringing elephants through the Alps.</w:t>
+      </w:r>
+    </w:p>
+    <w:p>
+      <w:pPr>
+        <w:pStyle w:val="Heading1"/>
+      </w:pPr>
+      <w:bookmarkStart w:id="25" w:name="interesting-accomplishments"/>
+      <w:r>
+        <w:t xml:space="preserve">Interesting Accomplishments</w:t>
+      </w:r>
+      <w:bookmarkEnd w:id="25"/>
+    </w:p>
+    <w:p>
+      <w:pPr>
+        <w:pStyle w:val="Heading4"/>
+      </w:pPr>
+      <w:bookmarkStart w:id="26" w:name="stitch-fix-algorithms-access-and-identity-system"/>
+      <w:r>
+        <w:t xml:space="preserve">Stitch Fix Algorithms Access and Identity System</w:t>
+      </w:r>
+      <w:bookmarkEnd w:id="26"/>
     </w:p>
     <w:p>
       <w:pPr>
         <w:pStyle w:val="FirstParagraph"/>
       </w:pPr>
       <w:r>
+        <w:t xml:space="preserve">It was the means by which the entire department of data scientists and engineers connected to every system, instance, and container in the tech stack. Virtual machines, containers, in the cloud, locally. One single, unified, independent access system.</w:t>
+      </w:r>
+    </w:p>
+    <w:p>
+      <w:pPr>
+        <w:pStyle w:val="BodyText"/>
+      </w:pPr>
+      <w:r>
         <w:rPr>
           <w:i/>
         </w:rPr>
-        <w:t xml:space="preserve">(If I cannot find a way, I will make one)</w:t>
+        <w:t xml:space="preserve">Components:</w:t>
+      </w:r>
+      <w:r>
+        <w:t xml:space="preserve"> </w:t>
+      </w:r>
+      <w:r>
+        <w:rPr>
+          <w:b/>
+        </w:rPr>
+        <w:t xml:space="preserve">OpenLDAP</w:t>
+      </w:r>
+      <w:r>
+        <w:t xml:space="preserve">,</w:t>
+      </w:r>
+      <w:r>
+        <w:t xml:space="preserve"> </w:t>
+      </w:r>
+      <w:r>
+        <w:rPr>
+          <w:b/>
+        </w:rPr>
+        <w:t xml:space="preserve">OpenVPN</w:t>
+      </w:r>
+      <w:r>
+        <w:t xml:space="preserve">,</w:t>
+      </w:r>
+      <w:r>
+        <w:t xml:space="preserve"> </w:t>
+      </w:r>
+      <w:r>
+        <w:rPr>
+          <w:b/>
+        </w:rPr>
+        <w:t xml:space="preserve">OpenSSH</w:t>
+      </w:r>
+      <w:r>
+        <w:t xml:space="preserve">,</w:t>
+      </w:r>
+      <w:r>
+        <w:t xml:space="preserve"> </w:t>
+      </w:r>
+      <w:r>
+        <w:rPr>
+          <w:b/>
+        </w:rPr>
+        <w:t xml:space="preserve">SSSD</w:t>
+      </w:r>
+      <w:r>
+        <w:t xml:space="preserve">,</w:t>
+      </w:r>
+      <w:r>
+        <w:t xml:space="preserve"> </w:t>
+      </w:r>
+      <w:r>
+        <w:rPr>
+          <w:b/>
+        </w:rPr>
+        <w:t xml:space="preserve">PAM</w:t>
+      </w:r>
+      <w:r>
+        <w:t xml:space="preserve">,</w:t>
+      </w:r>
+      <w:r>
+        <w:t xml:space="preserve"> </w:t>
+      </w:r>
+      <w:r>
+        <w:rPr>
+          <w:b/>
+        </w:rPr>
+        <w:t xml:space="preserve">Python</w:t>
+      </w:r>
+      <w:r>
+        <w:t xml:space="preserve">,</w:t>
+      </w:r>
+      <w:r>
+        <w:t xml:space="preserve"> </w:t>
+      </w:r>
+      <w:r>
+        <w:rPr>
+          <w:b/>
+        </w:rPr>
+        <w:t xml:space="preserve">Go</w:t>
+      </w:r>
+    </w:p>
+    <w:p>
+      <w:pPr>
+        <w:pStyle w:val="Heading4"/>
+      </w:pPr>
+      <w:bookmarkStart w:id="27" w:name="self-updating-signed-binary-tool-distribution-and-execution-framework"/>
+      <w:r>
+        <w:t xml:space="preserve">Self-Updating Signed Binary Tool Distribution and Execution Framework</w:t>
+      </w:r>
+      <w:bookmarkEnd w:id="27"/>
+    </w:p>
+    <w:p>
+      <w:pPr>
+        <w:pStyle w:val="FirstParagraph"/>
+      </w:pPr>
+      <w:r>
+        <w:t xml:space="preserve">It’s used for distributing and running signed binaries on user laptops, in cloud instances and docker containers. It’s always up to date, works on and offline, and best of all it</w:t>
+      </w:r>
+      <w:r>
+        <w:t xml:space="preserve"> </w:t>
+      </w:r>
+      <w:r>
+        <w:rPr>
+          <w:i/>
+        </w:rPr>
+        <w:t xml:space="preserve">just works</w:t>
+      </w:r>
+      <w:r>
+        <w:t xml:space="preserve">.</w:t>
       </w:r>
     </w:p>
     <w:p>
@@ -75,1050 +236,922 @@
         <w:rPr>
           <w:i/>
         </w:rPr>
-        <w:t xml:space="preserve">-- Hannibal of Carthage, when told there was no way he was bringing elephants through the Alps.</w:t>
+        <w:t xml:space="preserve">Components:</w:t>
+      </w:r>
+      <w:r>
+        <w:t xml:space="preserve"> </w:t>
+      </w:r>
+      <w:r>
+        <w:rPr>
+          <w:b/>
+        </w:rPr>
+        <w:t xml:space="preserve">Go</w:t>
+      </w:r>
+      <w:r>
+        <w:t xml:space="preserve"> </w:t>
+      </w:r>
+      <w:r>
+        <w:rPr>
+          <w:b/>
+        </w:rPr>
+        <w:t xml:space="preserve">Artifactory</w:t>
+      </w:r>
+      <w:r>
+        <w:t xml:space="preserve"> </w:t>
+      </w:r>
+      <w:r>
+        <w:rPr>
+          <w:b/>
+        </w:rPr>
+        <w:t xml:space="preserve">OpenPGP</w:t>
+      </w:r>
+    </w:p>
+    <w:p>
+      <w:pPr>
+        <w:pStyle w:val="Heading4"/>
+      </w:pPr>
+      <w:bookmarkStart w:id="28" w:name="apple-pays-test-driven-cloud-based-cicd-pipeline"/>
+      <w:r>
+        <w:t xml:space="preserve">Apple Pay’s Test-Driven Cloud-Based CI/CD Pipeline</w:t>
+      </w:r>
+      <w:bookmarkEnd w:id="28"/>
+    </w:p>
+    <w:p>
+      <w:pPr>
+        <w:pStyle w:val="FirstParagraph"/>
+      </w:pPr>
+      <w:r>
+        <w:rPr>
+          <w:i/>
+        </w:rPr>
+        <w:t xml:space="preserve">Components:</w:t>
+      </w:r>
+      <w:r>
+        <w:t xml:space="preserve"> </w:t>
+      </w:r>
+      <w:r>
+        <w:rPr>
+          <w:b/>
+        </w:rPr>
+        <w:t xml:space="preserve">Chef</w:t>
+      </w:r>
+      <w:r>
+        <w:t xml:space="preserve">,</w:t>
+      </w:r>
+      <w:r>
+        <w:t xml:space="preserve"> </w:t>
+      </w:r>
+      <w:r>
+        <w:rPr>
+          <w:b/>
+        </w:rPr>
+        <w:t xml:space="preserve">Java</w:t>
+      </w:r>
+      <w:r>
+        <w:t xml:space="preserve">,</w:t>
+      </w:r>
+      <w:r>
+        <w:t xml:space="preserve"> </w:t>
+      </w:r>
+      <w:r>
+        <w:rPr>
+          <w:b/>
+        </w:rPr>
+        <w:t xml:space="preserve">Spring</w:t>
+      </w:r>
+      <w:r>
+        <w:t xml:space="preserve">,</w:t>
+      </w:r>
+      <w:r>
+        <w:t xml:space="preserve"> </w:t>
+      </w:r>
+      <w:r>
+        <w:rPr>
+          <w:b/>
+        </w:rPr>
+        <w:t xml:space="preserve">Maven</w:t>
+      </w:r>
+      <w:r>
+        <w:t xml:space="preserve">,</w:t>
+      </w:r>
+      <w:r>
+        <w:t xml:space="preserve"> </w:t>
+      </w:r>
+      <w:r>
+        <w:rPr>
+          <w:b/>
+        </w:rPr>
+        <w:t xml:space="preserve">OpenStack</w:t>
+      </w:r>
+      <w:r>
+        <w:t xml:space="preserve">,</w:t>
+      </w:r>
+      <w:r>
+        <w:t xml:space="preserve"> </w:t>
+      </w:r>
+      <w:r>
+        <w:rPr>
+          <w:b/>
+        </w:rPr>
+        <w:t xml:space="preserve">Python</w:t>
+      </w:r>
+      <w:r>
+        <w:t xml:space="preserve">,</w:t>
+      </w:r>
+      <w:r>
+        <w:t xml:space="preserve"> </w:t>
+      </w:r>
+      <w:r>
+        <w:rPr>
+          <w:b/>
+        </w:rPr>
+        <w:t xml:space="preserve">Ruby</w:t>
+      </w:r>
+      <w:r>
+        <w:t xml:space="preserve">,</w:t>
+      </w:r>
+      <w:r>
+        <w:t xml:space="preserve"> </w:t>
+      </w:r>
+      <w:r>
+        <w:rPr>
+          <w:b/>
+        </w:rPr>
+        <w:t xml:space="preserve">GitHub</w:t>
+      </w:r>
+      <w:r>
+        <w:t xml:space="preserve">,</w:t>
+      </w:r>
+      <w:r>
+        <w:t xml:space="preserve"> </w:t>
+      </w:r>
+      <w:r>
+        <w:rPr>
+          <w:b/>
+        </w:rPr>
+        <w:t xml:space="preserve">TeamCity</w:t>
+      </w:r>
+    </w:p>
+    <w:p>
+      <w:pPr>
+        <w:pStyle w:val="Heading4"/>
+      </w:pPr>
+      <w:bookmarkStart w:id="29" w:name="application-stack-prototyping-and-orchestration-suite"/>
+      <w:r>
+        <w:t xml:space="preserve">Application Stack Prototyping and Orchestration Suite</w:t>
+      </w:r>
+      <w:bookmarkEnd w:id="29"/>
+    </w:p>
+    <w:p>
+      <w:pPr>
+        <w:pStyle w:val="FirstParagraph"/>
+      </w:pPr>
+      <w:r>
+        <w:t xml:space="preserve">Basically I wrote</w:t>
+      </w:r>
+      <w:r>
+        <w:t xml:space="preserve"> </w:t>
+      </w:r>
+      <w:r>
+        <w:t xml:space="preserve">‘</w:t>
+      </w:r>
+      <w:r>
+        <w:t xml:space="preserve">docker-compose</w:t>
+      </w:r>
+      <w:r>
+        <w:t xml:space="preserve">’</w:t>
+      </w:r>
+      <w:r>
+        <w:t xml:space="preserve">, before what we now know of as</w:t>
+      </w:r>
+      <w:r>
+        <w:t xml:space="preserve"> </w:t>
+      </w:r>
+      <w:r>
+        <w:t xml:space="preserve">‘</w:t>
+      </w:r>
+      <w:r>
+        <w:t xml:space="preserve">docker-compose</w:t>
+      </w:r>
+      <w:r>
+        <w:t xml:space="preserve">’</w:t>
+      </w:r>
+      <w:r>
+        <w:t xml:space="preserve"> </w:t>
+      </w:r>
+      <w:r>
+        <w:t xml:space="preserve">was totally stable.</w:t>
+      </w:r>
+    </w:p>
+    <w:p>
+      <w:pPr>
+        <w:pStyle w:val="BodyText"/>
+      </w:pPr>
+      <w:r>
+        <w:rPr>
+          <w:i/>
+        </w:rPr>
+        <w:t xml:space="preserve">Components:</w:t>
+      </w:r>
+      <w:r>
+        <w:t xml:space="preserve"> </w:t>
+      </w:r>
+      <w:r>
+        <w:rPr>
+          <w:b/>
+        </w:rPr>
+        <w:t xml:space="preserve">Java</w:t>
+      </w:r>
+      <w:r>
+        <w:t xml:space="preserve">,</w:t>
+      </w:r>
+      <w:r>
+        <w:t xml:space="preserve"> </w:t>
+      </w:r>
+      <w:r>
+        <w:rPr>
+          <w:b/>
+        </w:rPr>
+        <w:t xml:space="preserve">Python</w:t>
+      </w:r>
+      <w:r>
+        <w:t xml:space="preserve">,</w:t>
+      </w:r>
+      <w:r>
+        <w:t xml:space="preserve"> </w:t>
+      </w:r>
+      <w:r>
+        <w:rPr>
+          <w:b/>
+        </w:rPr>
+        <w:t xml:space="preserve">OpenStack</w:t>
+      </w:r>
+      <w:r>
+        <w:t xml:space="preserve">,</w:t>
+      </w:r>
+      <w:r>
+        <w:t xml:space="preserve"> </w:t>
+      </w:r>
+      <w:r>
+        <w:rPr>
+          <w:b/>
+        </w:rPr>
+        <w:t xml:space="preserve">Docker</w:t>
+      </w:r>
+      <w:r>
+        <w:t xml:space="preserve">,</w:t>
+      </w:r>
+      <w:r>
+        <w:t xml:space="preserve"> </w:t>
+      </w:r>
+      <w:r>
+        <w:rPr>
+          <w:b/>
+        </w:rPr>
+        <w:t xml:space="preserve">Netscaler</w:t>
+      </w:r>
+      <w:r>
+        <w:t xml:space="preserve">,</w:t>
+      </w:r>
+      <w:r>
+        <w:t xml:space="preserve"> </w:t>
+      </w:r>
+      <w:r>
+        <w:rPr>
+          <w:b/>
+        </w:rPr>
+        <w:t xml:space="preserve">HPNA</w:t>
+      </w:r>
+    </w:p>
+    <w:p>
+      <w:pPr>
+        <w:pStyle w:val="Heading4"/>
+      </w:pPr>
+      <w:bookmarkStart w:id="30" w:name="static-code-analysis-tools-for-puppet-modules"/>
+      <w:r>
+        <w:t xml:space="preserve">Static Code Analysis Tools for Puppet Modules</w:t>
+      </w:r>
+      <w:bookmarkEnd w:id="30"/>
+    </w:p>
+    <w:p>
+      <w:pPr>
+        <w:pStyle w:val="FirstParagraph"/>
+      </w:pPr>
+      <w:r>
+        <w:t xml:space="preserve">There were no tools to do SCA of Puppet modules for GRC (Governance, Risk- Management, and Compliance). So I made some.</w:t>
+      </w:r>
+    </w:p>
+    <w:p>
+      <w:pPr>
+        <w:pStyle w:val="BodyText"/>
+      </w:pPr>
+      <w:r>
+        <w:rPr>
+          <w:i/>
+        </w:rPr>
+        <w:t xml:space="preserve">Components:</w:t>
+      </w:r>
+      <w:r>
+        <w:t xml:space="preserve"> </w:t>
+      </w:r>
+      <w:r>
+        <w:rPr>
+          <w:b/>
+        </w:rPr>
+        <w:t xml:space="preserve">Java</w:t>
+      </w:r>
+      <w:r>
+        <w:t xml:space="preserve">,</w:t>
+      </w:r>
+      <w:r>
+        <w:t xml:space="preserve"> </w:t>
+      </w:r>
+      <w:r>
+        <w:rPr>
+          <w:b/>
+        </w:rPr>
+        <w:t xml:space="preserve">Spring</w:t>
+      </w:r>
+      <w:r>
+        <w:t xml:space="preserve">,</w:t>
+      </w:r>
+      <w:r>
+        <w:t xml:space="preserve"> </w:t>
+      </w:r>
+      <w:r>
+        <w:rPr>
+          <w:b/>
+        </w:rPr>
+        <w:t xml:space="preserve">Tomcat</w:t>
+      </w:r>
+      <w:r>
+        <w:t xml:space="preserve">,</w:t>
+      </w:r>
+      <w:r>
+        <w:t xml:space="preserve"> </w:t>
+      </w:r>
+      <w:r>
+        <w:rPr>
+          <w:b/>
+        </w:rPr>
+        <w:t xml:space="preserve">Spring Security</w:t>
+      </w:r>
+      <w:r>
+        <w:t xml:space="preserve">,</w:t>
+      </w:r>
+      <w:r>
+        <w:t xml:space="preserve"> </w:t>
+      </w:r>
+      <w:r>
+        <w:rPr>
+          <w:b/>
+        </w:rPr>
+        <w:t xml:space="preserve">Antlr</w:t>
+      </w:r>
+      <w:r>
+        <w:t xml:space="preserve">,</w:t>
+      </w:r>
+      <w:r>
+        <w:t xml:space="preserve"> </w:t>
+      </w:r>
+      <w:r>
+        <w:rPr>
+          <w:b/>
+        </w:rPr>
+        <w:t xml:space="preserve">Ruby</w:t>
+      </w:r>
+      <w:r>
+        <w:t xml:space="preserve">,</w:t>
+      </w:r>
+      <w:r>
+        <w:t xml:space="preserve"> </w:t>
+      </w:r>
+      <w:r>
+        <w:rPr>
+          <w:b/>
+        </w:rPr>
+        <w:t xml:space="preserve">GitHub</w:t>
+      </w:r>
+      <w:r>
+        <w:t xml:space="preserve">,</w:t>
+      </w:r>
+      <w:r>
+        <w:t xml:space="preserve"> </w:t>
+      </w:r>
+      <w:r>
+        <w:rPr>
+          <w:b/>
+        </w:rPr>
+        <w:t xml:space="preserve">jQuery</w:t>
+      </w:r>
+      <w:r>
+        <w:t xml:space="preserve">,</w:t>
+      </w:r>
+      <w:r>
+        <w:t xml:space="preserve"> </w:t>
+      </w:r>
+      <w:r>
+        <w:rPr>
+          <w:b/>
+        </w:rPr>
+        <w:t xml:space="preserve">Puppet</w:t>
+      </w:r>
+    </w:p>
+    <w:p>
+      <w:pPr>
+        <w:pStyle w:val="Heading4"/>
+      </w:pPr>
+      <w:bookmarkStart w:id="31" w:name="us-banks-encryption-key-management-and-delivery-system"/>
+      <w:r>
+        <w:t xml:space="preserve">US Bank’s Encryption Key Management and Delivery System</w:t>
+      </w:r>
+      <w:bookmarkEnd w:id="31"/>
+    </w:p>
+    <w:p>
+      <w:pPr>
+        <w:pStyle w:val="FirstParagraph"/>
+      </w:pPr>
+      <w:r>
+        <w:t xml:space="preserve">A PKI was purchased, and it didn’t do what we needed. The parts didn’t talk to each other. It couldn’t deliver the keys. Manual key management was not working.</w:t>
+      </w:r>
+    </w:p>
+    <w:p>
+      <w:pPr>
+        <w:pStyle w:val="BodyText"/>
+      </w:pPr>
+      <w:r>
+        <w:rPr>
+          <w:i/>
+        </w:rPr>
+        <w:t xml:space="preserve">Components:</w:t>
+      </w:r>
+      <w:r>
+        <w:t xml:space="preserve"> </w:t>
+      </w:r>
+      <w:r>
+        <w:rPr>
+          <w:b/>
+        </w:rPr>
+        <w:t xml:space="preserve">Java</w:t>
+      </w:r>
+      <w:r>
+        <w:t xml:space="preserve">,</w:t>
+      </w:r>
+      <w:r>
+        <w:t xml:space="preserve"> </w:t>
+      </w:r>
+      <w:r>
+        <w:rPr>
+          <w:b/>
+        </w:rPr>
+        <w:t xml:space="preserve">Spring MVC</w:t>
+      </w:r>
+      <w:r>
+        <w:t xml:space="preserve">,</w:t>
+      </w:r>
+      <w:r>
+        <w:t xml:space="preserve"> </w:t>
+      </w:r>
+      <w:r>
+        <w:rPr>
+          <w:b/>
+        </w:rPr>
+        <w:t xml:space="preserve">Spring Security</w:t>
+      </w:r>
+      <w:r>
+        <w:t xml:space="preserve">,</w:t>
+      </w:r>
+      <w:r>
+        <w:t xml:space="preserve"> </w:t>
+      </w:r>
+      <w:r>
+        <w:rPr>
+          <w:b/>
+        </w:rPr>
+        <w:t xml:space="preserve">jQuery</w:t>
+      </w:r>
+      <w:r>
+        <w:t xml:space="preserve">,</w:t>
+      </w:r>
+      <w:r>
+        <w:t xml:space="preserve"> </w:t>
+      </w:r>
+      <w:r>
+        <w:rPr>
+          <w:b/>
+        </w:rPr>
+        <w:t xml:space="preserve">jQueryUI</w:t>
+      </w:r>
+      <w:r>
+        <w:t xml:space="preserve">,</w:t>
+      </w:r>
+      <w:r>
+        <w:t xml:space="preserve"> </w:t>
+      </w:r>
+      <w:r>
+        <w:rPr>
+          <w:b/>
+        </w:rPr>
+        <w:t xml:space="preserve">BouncyCastle</w:t>
+      </w:r>
+      <w:r>
+        <w:t xml:space="preserve">,</w:t>
+      </w:r>
+      <w:r>
+        <w:t xml:space="preserve"> </w:t>
+      </w:r>
+      <w:r>
+        <w:rPr>
+          <w:b/>
+        </w:rPr>
+        <w:t xml:space="preserve">Jackson</w:t>
+      </w:r>
+      <w:r>
+        <w:t xml:space="preserve">,</w:t>
+      </w:r>
+      <w:r>
+        <w:t xml:space="preserve"> </w:t>
+      </w:r>
+      <w:r>
+        <w:rPr>
+          <w:b/>
+        </w:rPr>
+        <w:t xml:space="preserve">Apache Commons</w:t>
+      </w:r>
+      <w:r>
+        <w:t xml:space="preserve">,</w:t>
+      </w:r>
+      <w:r>
+        <w:t xml:space="preserve"> </w:t>
+      </w:r>
+      <w:r>
+        <w:rPr>
+          <w:b/>
+        </w:rPr>
+        <w:t xml:space="preserve">StringTemplate</w:t>
+      </w:r>
+      <w:r>
+        <w:t xml:space="preserve">,</w:t>
+      </w:r>
+      <w:r>
+        <w:t xml:space="preserve"> </w:t>
+      </w:r>
+      <w:r>
+        <w:rPr>
+          <w:b/>
+        </w:rPr>
+        <w:t xml:space="preserve">SQLite</w:t>
+      </w:r>
+      <w:r>
+        <w:t xml:space="preserve">,</w:t>
+      </w:r>
+      <w:r>
+        <w:t xml:space="preserve"> </w:t>
+      </w:r>
+      <w:r>
+        <w:rPr>
+          <w:b/>
+        </w:rPr>
+        <w:t xml:space="preserve">ProtectApp</w:t>
+      </w:r>
+    </w:p>
+    <w:p>
+      <w:pPr>
+        <w:pStyle w:val="Heading4"/>
+      </w:pPr>
+      <w:bookmarkStart w:id="32" w:name="credit-card-pan-encryption-and-tokenization-system"/>
+      <w:r>
+        <w:t xml:space="preserve">Credit Card PAN Encryption and Tokenization System</w:t>
+      </w:r>
+      <w:bookmarkEnd w:id="32"/>
+    </w:p>
+    <w:p>
+      <w:pPr>
+        <w:pStyle w:val="FirstParagraph"/>
+      </w:pPr>
+      <w:r>
+        <w:t xml:space="preserve">It encrypted/decrypted and masked credit card numbers for a Merchant Acquiring systems (Credit Card Authorization and Settlement).</w:t>
+      </w:r>
+    </w:p>
+    <w:p>
+      <w:pPr>
+        <w:pStyle w:val="BodyText"/>
+      </w:pPr>
+      <w:r>
+        <w:rPr>
+          <w:i/>
+        </w:rPr>
+        <w:t xml:space="preserve">Components:</w:t>
+      </w:r>
+      <w:r>
+        <w:t xml:space="preserve"> </w:t>
+      </w:r>
+      <w:r>
+        <w:rPr>
+          <w:b/>
+        </w:rPr>
+        <w:t xml:space="preserve">Perl</w:t>
+      </w:r>
+      <w:r>
+        <w:t xml:space="preserve">,</w:t>
+      </w:r>
+      <w:r>
+        <w:t xml:space="preserve"> </w:t>
+      </w:r>
+      <w:r>
+        <w:rPr>
+          <w:b/>
+        </w:rPr>
+        <w:t xml:space="preserve">C</w:t>
+      </w:r>
+      <w:r>
+        <w:t xml:space="preserve">,</w:t>
+      </w:r>
+      <w:r>
+        <w:t xml:space="preserve"> </w:t>
+      </w:r>
+      <w:r>
+        <w:rPr>
+          <w:b/>
+        </w:rPr>
+        <w:t xml:space="preserve">Java</w:t>
+      </w:r>
+    </w:p>
+    <w:p>
+      <w:pPr>
+        <w:pStyle w:val="Heading4"/>
+      </w:pPr>
+      <w:bookmarkStart w:id="33" w:name="hardened-lamp-stacks-for-pci-compliant-credit-card-processing-applications"/>
+      <w:r>
+        <w:t xml:space="preserve">Hardened LAMP stacks for PCI Compliant Credit Card Processing Applications</w:t>
+      </w:r>
+      <w:bookmarkEnd w:id="33"/>
+    </w:p>
+    <w:p>
+      <w:pPr>
+        <w:pStyle w:val="FirstParagraph"/>
+      </w:pPr>
+      <w:r>
+        <w:rPr>
+          <w:i/>
+        </w:rPr>
+        <w:t xml:space="preserve">Components:</w:t>
+      </w:r>
+      <w:r>
+        <w:t xml:space="preserve"> </w:t>
+      </w:r>
+      <w:r>
+        <w:rPr>
+          <w:b/>
+        </w:rPr>
+        <w:t xml:space="preserve">Apache</w:t>
+      </w:r>
+      <w:r>
+        <w:t xml:space="preserve">,</w:t>
+      </w:r>
+      <w:r>
+        <w:t xml:space="preserve"> </w:t>
+      </w:r>
+      <w:r>
+        <w:rPr>
+          <w:b/>
+        </w:rPr>
+        <w:t xml:space="preserve">Tomcat</w:t>
+      </w:r>
+      <w:r>
+        <w:t xml:space="preserve">,</w:t>
+      </w:r>
+      <w:r>
+        <w:t xml:space="preserve"> </w:t>
+      </w:r>
+      <w:r>
+        <w:rPr>
+          <w:b/>
+        </w:rPr>
+        <w:t xml:space="preserve">Java</w:t>
+      </w:r>
+      <w:r>
+        <w:t xml:space="preserve">,</w:t>
+      </w:r>
+      <w:r>
+        <w:t xml:space="preserve"> </w:t>
+      </w:r>
+      <w:r>
+        <w:rPr>
+          <w:b/>
+        </w:rPr>
+        <w:t xml:space="preserve">Perl</w:t>
+      </w:r>
+      <w:r>
+        <w:t xml:space="preserve">,</w:t>
+      </w:r>
+      <w:r>
+        <w:t xml:space="preserve"> </w:t>
+      </w:r>
+      <w:r>
+        <w:rPr>
+          <w:b/>
+        </w:rPr>
+        <w:t xml:space="preserve">OpenSSL</w:t>
+      </w:r>
+      <w:r>
+        <w:t xml:space="preserve">,</w:t>
+      </w:r>
+      <w:r>
+        <w:t xml:space="preserve"> </w:t>
+      </w:r>
+      <w:r>
+        <w:rPr>
+          <w:b/>
+        </w:rPr>
+        <w:t xml:space="preserve">libxml2</w:t>
+      </w:r>
+      <w:r>
+        <w:t xml:space="preserve">,</w:t>
+      </w:r>
+      <w:r>
+        <w:t xml:space="preserve"> </w:t>
+      </w:r>
+      <w:r>
+        <w:rPr>
+          <w:b/>
+        </w:rPr>
+        <w:t xml:space="preserve">libxslt</w:t>
+      </w:r>
+      <w:r>
+        <w:t xml:space="preserve">,</w:t>
+      </w:r>
+      <w:r>
+        <w:t xml:space="preserve"> </w:t>
+      </w:r>
+      <w:r>
+        <w:rPr>
+          <w:b/>
+        </w:rPr>
+        <w:t xml:space="preserve">MySQL</w:t>
+      </w:r>
+      <w:r>
+        <w:t xml:space="preserve">,</w:t>
+      </w:r>
+      <w:r>
+        <w:t xml:space="preserve"> </w:t>
+      </w:r>
+      <w:r>
+        <w:rPr>
+          <w:b/>
+        </w:rPr>
+        <w:t xml:space="preserve">Git</w:t>
+      </w:r>
+      <w:r>
+        <w:t xml:space="preserve">,</w:t>
+      </w:r>
+      <w:r>
+        <w:t xml:space="preserve"> </w:t>
+      </w:r>
+      <w:r>
+        <w:rPr>
+          <w:b/>
+        </w:rPr>
+        <w:t xml:space="preserve">Subversion</w:t>
+      </w:r>
+      <w:r>
+        <w:t xml:space="preserve">,</w:t>
+      </w:r>
+      <w:r>
+        <w:t xml:space="preserve"> </w:t>
+      </w:r>
+      <w:r>
+        <w:rPr>
+          <w:b/>
+        </w:rPr>
+        <w:t xml:space="preserve">ModSecurity</w:t>
+      </w:r>
+      <w:r>
+        <w:t xml:space="preserve">,</w:t>
+      </w:r>
+      <w:r>
+        <w:t xml:space="preserve"> </w:t>
+      </w:r>
+      <w:r>
+        <w:rPr>
+          <w:b/>
+        </w:rPr>
+        <w:t xml:space="preserve">ModAuthVAS</w:t>
+      </w:r>
+      <w:r>
+        <w:t xml:space="preserve">,</w:t>
+      </w:r>
+      <w:r>
+        <w:t xml:space="preserve"> </w:t>
+      </w:r>
+      <w:r>
+        <w:rPr>
+          <w:b/>
+        </w:rPr>
+        <w:t xml:space="preserve">Kerberos</w:t>
+      </w:r>
+      <w:r>
+        <w:t xml:space="preserve">,</w:t>
+      </w:r>
+      <w:r>
+        <w:t xml:space="preserve"> </w:t>
+      </w:r>
+      <w:r>
+        <w:rPr>
+          <w:b/>
+        </w:rPr>
+        <w:t xml:space="preserve">ModJk</w:t>
+      </w:r>
+    </w:p>
+    <w:p>
+      <w:pPr>
+        <w:pStyle w:val="Heading4"/>
+      </w:pPr>
+      <w:bookmarkStart w:id="34" w:name="us-banks-web-application-firewalls"/>
+      <w:r>
+        <w:t xml:space="preserve">US Bank’s Web Application Firewalls</w:t>
+      </w:r>
+      <w:bookmarkEnd w:id="34"/>
+    </w:p>
+    <w:p>
+      <w:pPr>
+        <w:pStyle w:val="FirstParagraph"/>
+      </w:pPr>
+      <w:r>
+        <w:t xml:space="preserve">I’ve designed, implemented, and maintained Web Application Firewalls for cross platform applications, some directly handling credit card PAN data.</w:t>
+      </w:r>
+    </w:p>
+    <w:p>
+      <w:pPr>
+        <w:pStyle w:val="BodyText"/>
+      </w:pPr>
+      <w:r>
+        <w:rPr>
+          <w:i/>
+        </w:rPr>
+        <w:t xml:space="preserve">Components:</w:t>
+      </w:r>
+      <w:r>
+        <w:t xml:space="preserve"> </w:t>
+      </w:r>
+      <w:r>
+        <w:rPr>
+          <w:b/>
+        </w:rPr>
+        <w:t xml:space="preserve">Apache</w:t>
+      </w:r>
+      <w:r>
+        <w:t xml:space="preserve">,</w:t>
+      </w:r>
+      <w:r>
+        <w:t xml:space="preserve"> </w:t>
+      </w:r>
+      <w:r>
+        <w:rPr>
+          <w:b/>
+        </w:rPr>
+        <w:t xml:space="preserve">ModSecurity</w:t>
+      </w:r>
+      <w:r>
+        <w:t xml:space="preserve">,</w:t>
+      </w:r>
+      <w:r>
+        <w:t xml:space="preserve"> </w:t>
+      </w:r>
+      <w:r>
+        <w:rPr>
+          <w:b/>
+        </w:rPr>
+        <w:t xml:space="preserve">OWASP ModSecurity Core Ruleset</w:t>
+      </w:r>
+    </w:p>
+    <w:p>
+      <w:pPr>
+        <w:pStyle w:val="Heading4"/>
+      </w:pPr>
+      <w:bookmarkStart w:id="35" w:name="brought-a-whole-business-lines-tech-stack-into-pci-compliance"/>
+      <w:r>
+        <w:t xml:space="preserve">Brought a Whole Business Line’s Tech Stack into PCI Compliance</w:t>
+      </w:r>
+      <w:bookmarkEnd w:id="35"/>
+    </w:p>
+    <w:p>
+      <w:pPr>
+        <w:pStyle w:val="FirstParagraph"/>
+      </w:pPr>
+      <w:r>
+        <w:t xml:space="preserve">I participated in creating and executing a plan to bring a multi- million dollar business line centered around credit card processing systems from zero to PCI 2.0 compliant in &lt; 12 months. Can do it again too.</w:t>
       </w:r>
     </w:p>
     <w:p>
       <w:pPr>
         <w:pStyle w:val="Heading1"/>
       </w:pPr>
-      <w:bookmarkStart w:id="25" w:name="interesting-accomplishments"/>
-      <w:bookmarkEnd w:id="25"/>
-      <w:r>
-        <w:t xml:space="preserve">Interesting Accomplishments</w:t>
-      </w:r>
-    </w:p>
-    <w:p>
-      <w:pPr>
-        <w:pStyle w:val="Heading4"/>
-      </w:pPr>
-      <w:bookmarkStart w:id="26" w:name="stitch-fix-algorithms-access-and-identity-system"/>
-      <w:bookmarkEnd w:id="26"/>
-      <w:r>
-        <w:t xml:space="preserve">Stitch Fix Algorithms Access and Identity System</w:t>
-      </w:r>
-    </w:p>
-    <w:p>
-      <w:pPr>
-        <w:pStyle w:val="FirstParagraph"/>
-      </w:pPr>
-      <w:r>
-        <w:t xml:space="preserve">It was the means by which the entire department of data scientists and engineers connected to every system, instance, and container in the tech stack. Virtual machines, containers, in the cloud, locally. One single, unified, independent access system.</w:t>
-      </w:r>
-    </w:p>
-    <w:p>
-      <w:pPr>
-        <w:pStyle w:val="BodyText"/>
-      </w:pPr>
-      <w:r>
-        <w:rPr>
-          <w:i/>
-        </w:rPr>
-        <w:t xml:space="preserve">Components:</w:t>
-      </w:r>
-      <w:r>
-        <w:t xml:space="preserve"> </w:t>
-      </w:r>
-      <w:r>
-        <w:rPr>
-          <w:b/>
-        </w:rPr>
-        <w:t xml:space="preserve">OpenLDAP</w:t>
-      </w:r>
-      <w:r>
-        <w:t xml:space="preserve">,</w:t>
-      </w:r>
-      <w:r>
-        <w:t xml:space="preserve"> </w:t>
-      </w:r>
-      <w:r>
-        <w:rPr>
-          <w:b/>
-        </w:rPr>
-        <w:t xml:space="preserve">OpenVPN</w:t>
-      </w:r>
-      <w:r>
-        <w:t xml:space="preserve">,</w:t>
-      </w:r>
-      <w:r>
-        <w:t xml:space="preserve"> </w:t>
-      </w:r>
-      <w:r>
-        <w:rPr>
-          <w:b/>
-        </w:rPr>
-        <w:t xml:space="preserve">OpenSSH</w:t>
-      </w:r>
-      <w:r>
-        <w:t xml:space="preserve">,</w:t>
-      </w:r>
-      <w:r>
-        <w:t xml:space="preserve"> </w:t>
-      </w:r>
-      <w:r>
-        <w:rPr>
-          <w:b/>
-        </w:rPr>
-        <w:t xml:space="preserve">SSSD</w:t>
-      </w:r>
-      <w:r>
-        <w:t xml:space="preserve">,</w:t>
-      </w:r>
-      <w:r>
-        <w:t xml:space="preserve"> </w:t>
-      </w:r>
-      <w:r>
-        <w:rPr>
-          <w:b/>
-        </w:rPr>
-        <w:t xml:space="preserve">PAM</w:t>
-      </w:r>
-      <w:r>
-        <w:t xml:space="preserve">,</w:t>
-      </w:r>
-      <w:r>
-        <w:t xml:space="preserve"> </w:t>
-      </w:r>
-      <w:r>
-        <w:rPr>
-          <w:b/>
-        </w:rPr>
-        <w:t xml:space="preserve">Python</w:t>
-      </w:r>
-      <w:r>
-        <w:t xml:space="preserve">,</w:t>
-      </w:r>
-      <w:r>
-        <w:t xml:space="preserve"> </w:t>
-      </w:r>
-      <w:r>
-        <w:rPr>
-          <w:b/>
-        </w:rPr>
-        <w:t xml:space="preserve">Go</w:t>
-      </w:r>
-    </w:p>
-    <w:p>
-      <w:pPr>
-        <w:pStyle w:val="Heading4"/>
-      </w:pPr>
-      <w:bookmarkStart w:id="27" w:name="self-updating-signed-binary-tool-distribution-and-execution-framework"/>
-      <w:bookmarkEnd w:id="27"/>
-      <w:r>
-        <w:t xml:space="preserve">Self-Updating Signed Binary Tool Distribution and Execution Framework</w:t>
-      </w:r>
-    </w:p>
-    <w:p>
-      <w:pPr>
-        <w:pStyle w:val="FirstParagraph"/>
-      </w:pPr>
-      <w:r>
-        <w:t xml:space="preserve">It's used for distributing and running signed binaries on user laptops, in cloud instances and docker containers. It's always up to date, works on and offline, and best of all it</w:t>
-      </w:r>
-      <w:r>
-        <w:t xml:space="preserve"> </w:t>
-      </w:r>
-      <w:r>
-        <w:rPr>
-          <w:i/>
-        </w:rPr>
-        <w:t xml:space="preserve">just works</w:t>
-      </w:r>
-      <w:r>
-        <w:t xml:space="preserve">.</w:t>
-      </w:r>
-    </w:p>
-    <w:p>
-      <w:pPr>
-        <w:pStyle w:val="BodyText"/>
-      </w:pPr>
-      <w:r>
-        <w:rPr>
-          <w:i/>
-        </w:rPr>
-        <w:t xml:space="preserve">Components:</w:t>
-      </w:r>
-      <w:r>
-        <w:t xml:space="preserve"> </w:t>
-      </w:r>
-      <w:r>
-        <w:rPr>
-          <w:b/>
-        </w:rPr>
-        <w:t xml:space="preserve">Go</w:t>
-      </w:r>
-      <w:r>
-        <w:t xml:space="preserve"> </w:t>
-      </w:r>
-      <w:r>
-        <w:rPr>
-          <w:b/>
-        </w:rPr>
-        <w:t xml:space="preserve">Artifactory</w:t>
-      </w:r>
-      <w:r>
-        <w:t xml:space="preserve"> </w:t>
-      </w:r>
-      <w:r>
-        <w:rPr>
-          <w:b/>
-        </w:rPr>
-        <w:t xml:space="preserve">OpenPGP</w:t>
-      </w:r>
-    </w:p>
-    <w:p>
-      <w:pPr>
-        <w:pStyle w:val="Heading4"/>
-      </w:pPr>
-      <w:bookmarkStart w:id="28" w:name="apple-pays-test-driven-cloud-based-cicd-pipeline"/>
-      <w:bookmarkEnd w:id="28"/>
-      <w:r>
-        <w:t xml:space="preserve">Apple Pay's Test-Driven Cloud-Based CI/CD Pipeline</w:t>
-      </w:r>
-    </w:p>
-    <w:p>
-      <w:pPr>
-        <w:pStyle w:val="FirstParagraph"/>
-      </w:pPr>
-      <w:r>
-        <w:rPr>
-          <w:i/>
-        </w:rPr>
-        <w:t xml:space="preserve">Components:</w:t>
-      </w:r>
-      <w:r>
-        <w:t xml:space="preserve"> </w:t>
-      </w:r>
-      <w:r>
-        <w:rPr>
-          <w:b/>
-        </w:rPr>
-        <w:t xml:space="preserve">Chef</w:t>
-      </w:r>
-      <w:r>
-        <w:t xml:space="preserve">,</w:t>
-      </w:r>
-      <w:r>
-        <w:t xml:space="preserve"> </w:t>
-      </w:r>
-      <w:r>
-        <w:rPr>
-          <w:b/>
-        </w:rPr>
-        <w:t xml:space="preserve">Java</w:t>
-      </w:r>
-      <w:r>
-        <w:t xml:space="preserve">,</w:t>
-      </w:r>
-      <w:r>
-        <w:t xml:space="preserve"> </w:t>
-      </w:r>
-      <w:r>
-        <w:rPr>
-          <w:b/>
-        </w:rPr>
-        <w:t xml:space="preserve">Spring</w:t>
-      </w:r>
-      <w:r>
-        <w:t xml:space="preserve">,</w:t>
-      </w:r>
-      <w:r>
-        <w:t xml:space="preserve"> </w:t>
-      </w:r>
-      <w:r>
-        <w:rPr>
-          <w:b/>
-        </w:rPr>
-        <w:t xml:space="preserve">Maven</w:t>
-      </w:r>
-      <w:r>
-        <w:t xml:space="preserve">,</w:t>
-      </w:r>
-      <w:r>
-        <w:t xml:space="preserve"> </w:t>
-      </w:r>
-      <w:r>
-        <w:rPr>
-          <w:b/>
-        </w:rPr>
-        <w:t xml:space="preserve">OpenStack</w:t>
-      </w:r>
-      <w:r>
-        <w:t xml:space="preserve">,</w:t>
-      </w:r>
-      <w:r>
-        <w:t xml:space="preserve"> </w:t>
-      </w:r>
-      <w:r>
-        <w:rPr>
-          <w:b/>
-        </w:rPr>
-        <w:t xml:space="preserve">Python</w:t>
-      </w:r>
-      <w:r>
-        <w:t xml:space="preserve">,</w:t>
-      </w:r>
-      <w:r>
-        <w:t xml:space="preserve"> </w:t>
-      </w:r>
-      <w:r>
-        <w:rPr>
-          <w:b/>
-        </w:rPr>
-        <w:t xml:space="preserve">Ruby</w:t>
-      </w:r>
-      <w:r>
-        <w:t xml:space="preserve">,</w:t>
-      </w:r>
-      <w:r>
-        <w:t xml:space="preserve"> </w:t>
-      </w:r>
-      <w:r>
-        <w:rPr>
-          <w:b/>
-        </w:rPr>
-        <w:t xml:space="preserve">GitHub</w:t>
-      </w:r>
-      <w:r>
-        <w:t xml:space="preserve">,</w:t>
-      </w:r>
-      <w:r>
-        <w:t xml:space="preserve"> </w:t>
-      </w:r>
-      <w:r>
-        <w:rPr>
-          <w:b/>
-        </w:rPr>
-        <w:t xml:space="preserve">TeamCity</w:t>
-      </w:r>
-    </w:p>
-    <w:p>
-      <w:pPr>
-        <w:pStyle w:val="Heading4"/>
-      </w:pPr>
-      <w:bookmarkStart w:id="29" w:name="application-stack-prototyping-and-orchestration-suite"/>
-      <w:bookmarkEnd w:id="29"/>
-      <w:r>
-        <w:t xml:space="preserve">Application Stack Prototyping and Orchestration Suite</w:t>
-      </w:r>
-    </w:p>
-    <w:p>
-      <w:pPr>
-        <w:pStyle w:val="FirstParagraph"/>
-      </w:pPr>
-      <w:r>
-        <w:t xml:space="preserve">Basically I wrote 'docker-compose', before what we now know of as 'docker-compose' was totally stable.</w:t>
-      </w:r>
-    </w:p>
-    <w:p>
-      <w:pPr>
-        <w:pStyle w:val="BodyText"/>
-      </w:pPr>
-      <w:r>
-        <w:rPr>
-          <w:i/>
-        </w:rPr>
-        <w:t xml:space="preserve">Components:</w:t>
-      </w:r>
-      <w:r>
-        <w:t xml:space="preserve"> </w:t>
-      </w:r>
-      <w:r>
-        <w:rPr>
-          <w:b/>
-        </w:rPr>
-        <w:t xml:space="preserve">Java</w:t>
-      </w:r>
-      <w:r>
-        <w:t xml:space="preserve">,</w:t>
-      </w:r>
-      <w:r>
-        <w:t xml:space="preserve"> </w:t>
-      </w:r>
-      <w:r>
-        <w:rPr>
-          <w:b/>
-        </w:rPr>
-        <w:t xml:space="preserve">Python</w:t>
-      </w:r>
-      <w:r>
-        <w:t xml:space="preserve">,</w:t>
-      </w:r>
-      <w:r>
-        <w:t xml:space="preserve"> </w:t>
-      </w:r>
-      <w:r>
-        <w:rPr>
-          <w:b/>
-        </w:rPr>
-        <w:t xml:space="preserve">OpenStack</w:t>
-      </w:r>
-      <w:r>
-        <w:t xml:space="preserve">,</w:t>
-      </w:r>
-      <w:r>
-        <w:t xml:space="preserve"> </w:t>
-      </w:r>
-      <w:r>
-        <w:rPr>
-          <w:b/>
-        </w:rPr>
-        <w:t xml:space="preserve">Docker</w:t>
-      </w:r>
-      <w:r>
-        <w:t xml:space="preserve">,</w:t>
-      </w:r>
-      <w:r>
-        <w:t xml:space="preserve"> </w:t>
-      </w:r>
-      <w:r>
-        <w:rPr>
-          <w:b/>
-        </w:rPr>
-        <w:t xml:space="preserve">Netscaler</w:t>
-      </w:r>
-      <w:r>
-        <w:t xml:space="preserve">,</w:t>
-      </w:r>
-      <w:r>
-        <w:t xml:space="preserve"> </w:t>
-      </w:r>
-      <w:r>
-        <w:rPr>
-          <w:b/>
-        </w:rPr>
-        <w:t xml:space="preserve">HPNA</w:t>
-      </w:r>
-    </w:p>
-    <w:p>
-      <w:pPr>
-        <w:pStyle w:val="Heading4"/>
-      </w:pPr>
-      <w:bookmarkStart w:id="30" w:name="static-code-analysis-tools-for-puppet-modules"/>
-      <w:bookmarkEnd w:id="30"/>
-      <w:r>
-        <w:t xml:space="preserve">Static Code Analysis Tools for Puppet Modules</w:t>
-      </w:r>
-    </w:p>
-    <w:p>
-      <w:pPr>
-        <w:pStyle w:val="FirstParagraph"/>
-      </w:pPr>
-      <w:r>
-        <w:t xml:space="preserve">There were no tools to do SCA of Puppet modules for GRC (Governance, Risk- Management, and Compliance). So I made some.</w:t>
-      </w:r>
-    </w:p>
-    <w:p>
-      <w:pPr>
-        <w:pStyle w:val="BodyText"/>
-      </w:pPr>
-      <w:r>
-        <w:rPr>
-          <w:i/>
-        </w:rPr>
-        <w:t xml:space="preserve">Components:</w:t>
-      </w:r>
-      <w:r>
-        <w:t xml:space="preserve"> </w:t>
-      </w:r>
-      <w:r>
-        <w:rPr>
-          <w:b/>
-        </w:rPr>
-        <w:t xml:space="preserve">Java</w:t>
-      </w:r>
-      <w:r>
-        <w:t xml:space="preserve">,</w:t>
-      </w:r>
-      <w:r>
-        <w:t xml:space="preserve"> </w:t>
-      </w:r>
-      <w:r>
-        <w:rPr>
-          <w:b/>
-        </w:rPr>
-        <w:t xml:space="preserve">Spring</w:t>
-      </w:r>
-      <w:r>
-        <w:t xml:space="preserve">,</w:t>
-      </w:r>
-      <w:r>
-        <w:t xml:space="preserve"> </w:t>
-      </w:r>
-      <w:r>
-        <w:rPr>
-          <w:b/>
-        </w:rPr>
-        <w:t xml:space="preserve">Tomcat</w:t>
-      </w:r>
-      <w:r>
-        <w:t xml:space="preserve">,</w:t>
-      </w:r>
-      <w:r>
-        <w:t xml:space="preserve"> </w:t>
-      </w:r>
-      <w:r>
-        <w:rPr>
-          <w:b/>
-        </w:rPr>
-        <w:t xml:space="preserve">Spring Security</w:t>
-      </w:r>
-      <w:r>
-        <w:t xml:space="preserve">,</w:t>
-      </w:r>
-      <w:r>
-        <w:t xml:space="preserve"> </w:t>
-      </w:r>
-      <w:r>
-        <w:rPr>
-          <w:b/>
-        </w:rPr>
-        <w:t xml:space="preserve">Antlr</w:t>
-      </w:r>
-      <w:r>
-        <w:t xml:space="preserve">,</w:t>
-      </w:r>
-      <w:r>
-        <w:t xml:space="preserve"> </w:t>
-      </w:r>
-      <w:r>
-        <w:rPr>
-          <w:b/>
-        </w:rPr>
-        <w:t xml:space="preserve">Ruby</w:t>
-      </w:r>
-      <w:r>
-        <w:t xml:space="preserve">,</w:t>
-      </w:r>
-      <w:r>
-        <w:t xml:space="preserve"> </w:t>
-      </w:r>
-      <w:r>
-        <w:rPr>
-          <w:b/>
-        </w:rPr>
-        <w:t xml:space="preserve">GitHub</w:t>
-      </w:r>
-      <w:r>
-        <w:t xml:space="preserve">,</w:t>
-      </w:r>
-      <w:r>
-        <w:t xml:space="preserve"> </w:t>
-      </w:r>
-      <w:r>
-        <w:rPr>
-          <w:b/>
-        </w:rPr>
-        <w:t xml:space="preserve">jQuery</w:t>
-      </w:r>
-      <w:r>
-        <w:t xml:space="preserve">,</w:t>
-      </w:r>
-      <w:r>
-        <w:t xml:space="preserve"> </w:t>
-      </w:r>
-      <w:r>
-        <w:rPr>
-          <w:b/>
-        </w:rPr>
-        <w:t xml:space="preserve">Puppet</w:t>
-      </w:r>
-    </w:p>
-    <w:p>
-      <w:pPr>
-        <w:pStyle w:val="Heading4"/>
-      </w:pPr>
-      <w:bookmarkStart w:id="31" w:name="us-banks-encryption-key-management-and-delivery-system"/>
-      <w:bookmarkEnd w:id="31"/>
-      <w:r>
-        <w:t xml:space="preserve">US Bank's Encryption Key Management and Delivery System</w:t>
-      </w:r>
-    </w:p>
-    <w:p>
-      <w:pPr>
-        <w:pStyle w:val="FirstParagraph"/>
-      </w:pPr>
-      <w:r>
-        <w:t xml:space="preserve">A PKI was purchased, and it didn't do what we needed. The parts didn't talk to each other. It couldn't deliver the keys. Manual key management was not working.</w:t>
-      </w:r>
-    </w:p>
-    <w:p>
-      <w:pPr>
-        <w:pStyle w:val="BodyText"/>
-      </w:pPr>
-      <w:r>
-        <w:rPr>
-          <w:i/>
-        </w:rPr>
-        <w:t xml:space="preserve">Components:</w:t>
-      </w:r>
-      <w:r>
-        <w:t xml:space="preserve"> </w:t>
-      </w:r>
-      <w:r>
-        <w:rPr>
-          <w:b/>
-        </w:rPr>
-        <w:t xml:space="preserve">Java</w:t>
-      </w:r>
-      <w:r>
-        <w:t xml:space="preserve">,</w:t>
-      </w:r>
-      <w:r>
-        <w:t xml:space="preserve"> </w:t>
-      </w:r>
-      <w:r>
-        <w:rPr>
-          <w:b/>
-        </w:rPr>
-        <w:t xml:space="preserve">Spring MVC</w:t>
-      </w:r>
-      <w:r>
-        <w:t xml:space="preserve">,</w:t>
-      </w:r>
-      <w:r>
-        <w:t xml:space="preserve"> </w:t>
-      </w:r>
-      <w:r>
-        <w:rPr>
-          <w:b/>
-        </w:rPr>
-        <w:t xml:space="preserve">Spring Security</w:t>
-      </w:r>
-      <w:r>
-        <w:t xml:space="preserve">,</w:t>
-      </w:r>
-      <w:r>
-        <w:t xml:space="preserve"> </w:t>
-      </w:r>
-      <w:r>
-        <w:rPr>
-          <w:b/>
-        </w:rPr>
-        <w:t xml:space="preserve">jQuery</w:t>
-      </w:r>
-      <w:r>
-        <w:t xml:space="preserve">,</w:t>
-      </w:r>
-      <w:r>
-        <w:t xml:space="preserve"> </w:t>
-      </w:r>
-      <w:r>
-        <w:rPr>
-          <w:b/>
-        </w:rPr>
-        <w:t xml:space="preserve">jQueryUI</w:t>
-      </w:r>
-      <w:r>
-        <w:t xml:space="preserve">,</w:t>
-      </w:r>
-      <w:r>
-        <w:t xml:space="preserve"> </w:t>
-      </w:r>
-      <w:r>
-        <w:rPr>
-          <w:b/>
-        </w:rPr>
-        <w:t xml:space="preserve">BouncyCastle</w:t>
-      </w:r>
-      <w:r>
-        <w:t xml:space="preserve">,</w:t>
-      </w:r>
-      <w:r>
-        <w:t xml:space="preserve"> </w:t>
-      </w:r>
-      <w:r>
-        <w:rPr>
-          <w:b/>
-        </w:rPr>
-        <w:t xml:space="preserve">Jackson</w:t>
-      </w:r>
-      <w:r>
-        <w:t xml:space="preserve">,</w:t>
-      </w:r>
-      <w:r>
-        <w:t xml:space="preserve"> </w:t>
-      </w:r>
-      <w:r>
-        <w:rPr>
-          <w:b/>
-        </w:rPr>
-        <w:t xml:space="preserve">Apache Commons</w:t>
-      </w:r>
-      <w:r>
-        <w:t xml:space="preserve">,</w:t>
-      </w:r>
-      <w:r>
-        <w:t xml:space="preserve"> </w:t>
-      </w:r>
-      <w:r>
-        <w:rPr>
-          <w:b/>
-        </w:rPr>
-        <w:t xml:space="preserve">StringTemplate</w:t>
-      </w:r>
-      <w:r>
-        <w:t xml:space="preserve">,</w:t>
-      </w:r>
-      <w:r>
-        <w:t xml:space="preserve"> </w:t>
-      </w:r>
-      <w:r>
-        <w:rPr>
-          <w:b/>
-        </w:rPr>
-        <w:t xml:space="preserve">SQLite</w:t>
-      </w:r>
-      <w:r>
-        <w:t xml:space="preserve">,</w:t>
-      </w:r>
-      <w:r>
-        <w:t xml:space="preserve"> </w:t>
-      </w:r>
-      <w:r>
-        <w:rPr>
-          <w:b/>
-        </w:rPr>
-        <w:t xml:space="preserve">ProtectApp</w:t>
-      </w:r>
-    </w:p>
-    <w:p>
-      <w:pPr>
-        <w:pStyle w:val="Heading4"/>
-      </w:pPr>
-      <w:bookmarkStart w:id="32" w:name="credit-card-pan-encryption-and-tokenization-system"/>
-      <w:bookmarkEnd w:id="32"/>
-      <w:r>
-        <w:t xml:space="preserve">Credit Card PAN Encryption and Tokenization System</w:t>
-      </w:r>
-    </w:p>
-    <w:p>
-      <w:pPr>
-        <w:pStyle w:val="FirstParagraph"/>
-      </w:pPr>
-      <w:r>
-        <w:t xml:space="preserve">It encrypted/decrypted and masked credit card numbers for a Merchant Acquiring systems (Credit Card Authorization and Settlement).</w:t>
-      </w:r>
-    </w:p>
-    <w:p>
-      <w:pPr>
-        <w:pStyle w:val="BodyText"/>
-      </w:pPr>
-      <w:r>
-        <w:rPr>
-          <w:i/>
-        </w:rPr>
-        <w:t xml:space="preserve">Components:</w:t>
-      </w:r>
-      <w:r>
-        <w:t xml:space="preserve"> </w:t>
-      </w:r>
-      <w:r>
-        <w:rPr>
-          <w:b/>
-        </w:rPr>
-        <w:t xml:space="preserve">Perl</w:t>
-      </w:r>
-      <w:r>
-        <w:t xml:space="preserve">,</w:t>
-      </w:r>
-      <w:r>
-        <w:t xml:space="preserve"> </w:t>
-      </w:r>
-      <w:r>
-        <w:rPr>
-          <w:b/>
-        </w:rPr>
-        <w:t xml:space="preserve">C</w:t>
-      </w:r>
-      <w:r>
-        <w:t xml:space="preserve">,</w:t>
-      </w:r>
-      <w:r>
-        <w:t xml:space="preserve"> </w:t>
-      </w:r>
-      <w:r>
-        <w:rPr>
-          <w:b/>
-        </w:rPr>
-        <w:t xml:space="preserve">Java</w:t>
-      </w:r>
-    </w:p>
-    <w:p>
-      <w:pPr>
-        <w:pStyle w:val="Heading4"/>
-      </w:pPr>
-      <w:bookmarkStart w:id="33" w:name="hardened-lamp-stacks-for-pci-compliant-credit-card-processing-applications"/>
-      <w:bookmarkEnd w:id="33"/>
-      <w:r>
-        <w:t xml:space="preserve">Hardened LAMP stacks for PCI Compliant Credit Card Processing Applications</w:t>
-      </w:r>
-    </w:p>
-    <w:p>
-      <w:pPr>
-        <w:pStyle w:val="FirstParagraph"/>
-      </w:pPr>
-      <w:r>
-        <w:rPr>
-          <w:i/>
-        </w:rPr>
-        <w:t xml:space="preserve">Components:</w:t>
-      </w:r>
-      <w:r>
-        <w:t xml:space="preserve"> </w:t>
-      </w:r>
-      <w:r>
-        <w:rPr>
-          <w:b/>
-        </w:rPr>
-        <w:t xml:space="preserve">Apache</w:t>
-      </w:r>
-      <w:r>
-        <w:t xml:space="preserve">,</w:t>
-      </w:r>
-      <w:r>
-        <w:t xml:space="preserve"> </w:t>
-      </w:r>
-      <w:r>
-        <w:rPr>
-          <w:b/>
-        </w:rPr>
-        <w:t xml:space="preserve">Tomcat</w:t>
-      </w:r>
-      <w:r>
-        <w:t xml:space="preserve">,</w:t>
-      </w:r>
-      <w:r>
-        <w:t xml:space="preserve"> </w:t>
-      </w:r>
-      <w:r>
-        <w:rPr>
-          <w:b/>
-        </w:rPr>
-        <w:t xml:space="preserve">Java</w:t>
-      </w:r>
-      <w:r>
-        <w:t xml:space="preserve">,</w:t>
-      </w:r>
-      <w:r>
-        <w:t xml:space="preserve"> </w:t>
-      </w:r>
-      <w:r>
-        <w:rPr>
-          <w:b/>
-        </w:rPr>
-        <w:t xml:space="preserve">Perl</w:t>
-      </w:r>
-      <w:r>
-        <w:t xml:space="preserve">,</w:t>
-      </w:r>
-      <w:r>
-        <w:t xml:space="preserve"> </w:t>
-      </w:r>
-      <w:r>
-        <w:rPr>
-          <w:b/>
-        </w:rPr>
-        <w:t xml:space="preserve">OpenSSL</w:t>
-      </w:r>
-      <w:r>
-        <w:t xml:space="preserve">,</w:t>
-      </w:r>
-      <w:r>
-        <w:t xml:space="preserve"> </w:t>
-      </w:r>
-      <w:r>
-        <w:rPr>
-          <w:b/>
-        </w:rPr>
-        <w:t xml:space="preserve">libxml2</w:t>
-      </w:r>
-      <w:r>
-        <w:t xml:space="preserve">,</w:t>
-      </w:r>
-      <w:r>
-        <w:t xml:space="preserve"> </w:t>
-      </w:r>
-      <w:r>
-        <w:rPr>
-          <w:b/>
-        </w:rPr>
-        <w:t xml:space="preserve">libxslt</w:t>
-      </w:r>
-      <w:r>
-        <w:t xml:space="preserve">,</w:t>
-      </w:r>
-      <w:r>
-        <w:t xml:space="preserve"> </w:t>
-      </w:r>
-      <w:r>
-        <w:rPr>
-          <w:b/>
-        </w:rPr>
-        <w:t xml:space="preserve">MySQL</w:t>
-      </w:r>
-      <w:r>
-        <w:t xml:space="preserve">,</w:t>
-      </w:r>
-      <w:r>
-        <w:t xml:space="preserve"> </w:t>
-      </w:r>
-      <w:r>
-        <w:rPr>
-          <w:b/>
-        </w:rPr>
-        <w:t xml:space="preserve">Git</w:t>
-      </w:r>
-      <w:r>
-        <w:t xml:space="preserve">,</w:t>
-      </w:r>
-      <w:r>
-        <w:t xml:space="preserve"> </w:t>
-      </w:r>
-      <w:r>
-        <w:rPr>
-          <w:b/>
-        </w:rPr>
-        <w:t xml:space="preserve">Subversion</w:t>
-      </w:r>
-      <w:r>
-        <w:t xml:space="preserve">,</w:t>
-      </w:r>
-      <w:r>
-        <w:t xml:space="preserve"> </w:t>
-      </w:r>
-      <w:r>
-        <w:rPr>
-          <w:b/>
-        </w:rPr>
-        <w:t xml:space="preserve">ModSecurity</w:t>
-      </w:r>
-      <w:r>
-        <w:t xml:space="preserve">,</w:t>
-      </w:r>
-      <w:r>
-        <w:t xml:space="preserve"> </w:t>
-      </w:r>
-      <w:r>
-        <w:rPr>
-          <w:b/>
-        </w:rPr>
-        <w:t xml:space="preserve">ModAuthVAS</w:t>
-      </w:r>
-      <w:r>
-        <w:t xml:space="preserve">,</w:t>
-      </w:r>
-      <w:r>
-        <w:t xml:space="preserve"> </w:t>
-      </w:r>
-      <w:r>
-        <w:rPr>
-          <w:b/>
-        </w:rPr>
-        <w:t xml:space="preserve">Kerberos</w:t>
-      </w:r>
-      <w:r>
-        <w:t xml:space="preserve">,</w:t>
-      </w:r>
-      <w:r>
-        <w:t xml:space="preserve"> </w:t>
-      </w:r>
-      <w:r>
-        <w:rPr>
-          <w:b/>
-        </w:rPr>
-        <w:t xml:space="preserve">ModJk</w:t>
-      </w:r>
-    </w:p>
-    <w:p>
-      <w:pPr>
-        <w:pStyle w:val="Heading4"/>
-      </w:pPr>
-      <w:bookmarkStart w:id="34" w:name="us-banks-web-application-firewalls"/>
-      <w:bookmarkEnd w:id="34"/>
-      <w:r>
-        <w:t xml:space="preserve">US Bank's Web Application Firewalls</w:t>
-      </w:r>
-    </w:p>
-    <w:p>
-      <w:pPr>
-        <w:pStyle w:val="FirstParagraph"/>
-      </w:pPr>
-      <w:r>
-        <w:t xml:space="preserve">I've designed, implemented, and maintained Web Application Firewalls for cross platform applications, some directly handling credit card PAN data.</w:t>
-      </w:r>
-    </w:p>
-    <w:p>
-      <w:pPr>
-        <w:pStyle w:val="BodyText"/>
-      </w:pPr>
-      <w:r>
-        <w:rPr>
-          <w:i/>
-        </w:rPr>
-        <w:t xml:space="preserve">Components:</w:t>
-      </w:r>
-      <w:r>
-        <w:t xml:space="preserve"> </w:t>
-      </w:r>
-      <w:r>
-        <w:rPr>
-          <w:b/>
-        </w:rPr>
-        <w:t xml:space="preserve">Apache</w:t>
-      </w:r>
-      <w:r>
-        <w:t xml:space="preserve">,</w:t>
-      </w:r>
-      <w:r>
-        <w:t xml:space="preserve"> </w:t>
-      </w:r>
-      <w:r>
-        <w:rPr>
-          <w:b/>
-        </w:rPr>
-        <w:t xml:space="preserve">ModSecurity</w:t>
-      </w:r>
-      <w:r>
-        <w:t xml:space="preserve">,</w:t>
-      </w:r>
-      <w:r>
-        <w:t xml:space="preserve"> </w:t>
-      </w:r>
-      <w:r>
-        <w:rPr>
-          <w:b/>
-        </w:rPr>
-        <w:t xml:space="preserve">OWASP ModSecurity Core Ruleset</w:t>
-      </w:r>
-    </w:p>
-    <w:p>
-      <w:pPr>
-        <w:pStyle w:val="Heading4"/>
-      </w:pPr>
-      <w:bookmarkStart w:id="35" w:name="brought-a-whole-business-lines-tech-stack-into-pci-compliance"/>
-      <w:bookmarkEnd w:id="35"/>
-      <w:r>
-        <w:t xml:space="preserve">Brought a Whole Business Line's Tech Stack into PCI Compliance</w:t>
-      </w:r>
-    </w:p>
-    <w:p>
-      <w:pPr>
-        <w:pStyle w:val="FirstParagraph"/>
-      </w:pPr>
-      <w:r>
-        <w:t xml:space="preserve">I participated in creating and executing a plan to bring a multi- million dollar business line centered around credit card processing systems from zero to PCI 2.0 compliant in &lt; 12 months. Can do it again too.</w:t>
-      </w:r>
-    </w:p>
-    <w:p>
-      <w:pPr>
-        <w:pStyle w:val="Heading1"/>
-      </w:pPr>
       <w:bookmarkStart w:id="36" w:name="profiles"/>
+      <w:r>
+        <w:t xml:space="preserve">Profiles</w:t>
+      </w:r>
       <w:bookmarkEnd w:id="36"/>
-      <w:r>
-        <w:t xml:space="preserve">Profiles</w:t>
-      </w:r>
     </w:p>
     <w:p>
       <w:pPr>
@@ -1191,10 +1224,10 @@
         <w:pStyle w:val="Heading1"/>
       </w:pPr>
       <w:bookmarkStart w:id="40" w:name="technical-background"/>
+      <w:r>
+        <w:t xml:space="preserve">Technical Background</w:t>
+      </w:r>
       <w:bookmarkEnd w:id="40"/>
-      <w:r>
-        <w:t xml:space="preserve">Technical Background</w:t>
-      </w:r>
     </w:p>
     <w:p>
       <w:pPr>
@@ -2458,10 +2491,10 @@
         <w:pStyle w:val="Heading1"/>
       </w:pPr>
       <w:bookmarkStart w:id="41" w:name="open-source-projects"/>
+      <w:r>
+        <w:t xml:space="preserve">Open Source Projects:</w:t>
+      </w:r>
       <w:bookmarkEnd w:id="41"/>
-      <w:r>
-        <w:t xml:space="preserve">Open Source Projects:</w:t>
-      </w:r>
     </w:p>
     <w:p>
       <w:pPr>
@@ -2600,20 +2633,61 @@
         <w:pStyle w:val="Heading1"/>
       </w:pPr>
       <w:bookmarkStart w:id="48" w:name="professional-history"/>
+      <w:r>
+        <w:t xml:space="preserve">Professional History</w:t>
+      </w:r>
       <w:bookmarkEnd w:id="48"/>
-      <w:r>
-        <w:t xml:space="preserve">Professional History</w:t>
-      </w:r>
     </w:p>
     <w:p>
       <w:pPr>
         <w:pStyle w:val="Heading4"/>
       </w:pPr>
-      <w:bookmarkStart w:id="49" w:name="stitch-fix-inc.---san-francisco-ca---data-platform-engineer---2017"/>
+      <w:bookmarkStart w:id="49" w:name="scribd---san-francisco-ca---devops-engineer---2018---present"/>
+      <w:r>
+        <w:t xml:space="preserve">Scribd - San Francisco, CA - DevOps Engineer - 2018 - Present</w:t>
+      </w:r>
       <w:bookmarkEnd w:id="49"/>
+    </w:p>
+    <w:p>
+      <w:pPr>
+        <w:pStyle w:val="FirstParagraph"/>
+      </w:pPr>
+      <w:r>
+        <w:t xml:space="preserve">Leveling up the enterprise by helping everyone get better at being faster, and faster at being better.</w:t>
+      </w:r>
+    </w:p>
+    <w:p>
+      <w:pPr>
+        <w:pStyle w:val="BodyText"/>
+      </w:pPr>
+      <w:r>
+        <w:t xml:space="preserve">Making everything</w:t>
+      </w:r>
+      <w:r>
+        <w:t xml:space="preserve"> </w:t>
+      </w:r>
+      <w:r>
+        <w:rPr>
+          <w:i/>
+        </w:rPr>
+        <w:t xml:space="preserve">just work</w:t>
+      </w:r>
+      <w:r>
+        <w:t xml:space="preserve"> </w:t>
+      </w:r>
+      <w:r>
+        <w:t xml:space="preserve">in a delightful fashion for our customers, but also for ourselves.</w:t>
+      </w:r>
+    </w:p>
+    <w:p>
+      <w:pPr>
+        <w:pStyle w:val="Heading4"/>
+      </w:pPr>
+      <w:bookmarkStart w:id="50" w:name="stitch-fix-inc.---san-francisco-ca---data-platform-engineer---2017"/>
       <w:r>
         <w:t xml:space="preserve">Stitch Fix Inc. - San Francisco, CA - Data Platform Engineer - 2017</w:t>
       </w:r>
+      <w:bookmarkEnd w:id="50"/>
     </w:p>
     <w:p>
       <w:pPr>
@@ -2634,7 +2708,7 @@
         </w:numPr>
       </w:pPr>
       <w:r>
-        <w:t xml:space="preserve">Enabled AWS IAM Role based development that works transparently on a laptop as if the computer were actually an EC2 node. Whether you're local or in the cloud your code works exactly the same.</w:t>
+        <w:t xml:space="preserve">Enabled AWS IAM Role based development that works transparently on a laptop as if the computer were actually an EC2 node. Whether you’re local or in the cloud your code works exactly the same.</w:t>
       </w:r>
     </w:p>
     <w:p>
@@ -2652,11 +2726,11 @@
       <w:pPr>
         <w:pStyle w:val="Heading4"/>
       </w:pPr>
-      <w:bookmarkStart w:id="50" w:name="apple-ios-systems---cupertino-ca---senior-devops-engineer---2015-2017"/>
-      <w:bookmarkEnd w:id="50"/>
+      <w:bookmarkStart w:id="51" w:name="apple-ios-systems---cupertino-ca---senior-devops-engineer---2015-2017"/>
       <w:r>
         <w:t xml:space="preserve">Apple iOS Systems - Cupertino, CA - Senior DevOps Engineer - 2015 ~ 2017</w:t>
       </w:r>
+      <w:bookmarkEnd w:id="51"/>
     </w:p>
     <w:p>
       <w:pPr>
@@ -2706,11 +2780,11 @@
       <w:pPr>
         <w:pStyle w:val="Heading4"/>
       </w:pPr>
-      <w:bookmarkStart w:id="51" w:name="data-recognition-corporation---maple-grove-mn---principal-devops-engineer---2014-2015"/>
-      <w:bookmarkEnd w:id="51"/>
+      <w:bookmarkStart w:id="52" w:name="data-recognition-corporation---maple-grove-mn---principal-devops-engineer---2014-2015"/>
       <w:r>
         <w:t xml:space="preserve">Data Recognition Corporation - Maple Grove, MN - Principal DevOps Engineer - 2014 ~ 2015</w:t>
       </w:r>
+      <w:bookmarkEnd w:id="52"/>
     </w:p>
     <w:p>
       <w:pPr>
@@ -2749,11 +2823,11 @@
       <w:pPr>
         <w:pStyle w:val="Heading4"/>
       </w:pPr>
-      <w:bookmarkStart w:id="52" w:name="wells-fargo---minneapolis-mn---sr.-software-engineer---2014"/>
-      <w:bookmarkEnd w:id="52"/>
-      <w:r>
-        <w:t xml:space="preserve">Wells Fargo - Minneapolis, MN - Sr. Software Engineer - 2014</w:t>
-      </w:r>
+      <w:bookmarkStart w:id="53" w:name="wells-fargo---minneapolis-mn---sr.software-engineer---2014"/>
+      <w:r>
+        <w:t xml:space="preserve">Wells Fargo - Minneapolis, MN - Sr. Software Engineer - 2014</w:t>
+      </w:r>
+      <w:bookmarkEnd w:id="53"/>
     </w:p>
     <w:p>
       <w:pPr>
@@ -2792,11 +2866,11 @@
       <w:pPr>
         <w:pStyle w:val="Heading4"/>
       </w:pPr>
-      <w:bookmarkStart w:id="53" w:name="u.s.-bank---minneapolis-mn---application-systems-administrator-sr.-2007-2014"/>
-      <w:bookmarkEnd w:id="53"/>
-      <w:r>
-        <w:t xml:space="preserve">U.S. Bank - Minneapolis, MN - Application Systems Administrator Sr. 2007 ~ 2014</w:t>
-      </w:r>
+      <w:bookmarkStart w:id="54" w:name="u.s.-bank---minneapolis-mn---application-systems-administrator-sr.2007-2014"/>
+      <w:r>
+        <w:t xml:space="preserve">U.S. Bank - Minneapolis, MN - Application Systems Administrator Sr. 2007 ~ 2014</w:t>
+      </w:r>
+      <w:bookmarkEnd w:id="54"/>
     </w:p>
     <w:p>
       <w:pPr>
@@ -2806,7 +2880,22 @@
         </w:numPr>
       </w:pPr>
       <w:r>
-        <w:t xml:space="preserve">Specialty Application Development- Projects too sensitive or specialized for a general development team, or things that were deemed 'impossible'.</w:t>
+        <w:t xml:space="preserve">Specialty Application Development- Projects too sensitive or specialized for a general development team, or things that were deemed</w:t>
+      </w:r>
+      <w:r>
+        <w:t xml:space="preserve"> </w:t>
+      </w:r>
+      <w:r>
+        <w:t xml:space="preserve">‘</w:t>
+      </w:r>
+      <w:r>
+        <w:t xml:space="preserve">impossible</w:t>
+      </w:r>
+      <w:r>
+        <w:t xml:space="preserve">’</w:t>
+      </w:r>
+      <w:r>
+        <w:t xml:space="preserve">.</w:t>
       </w:r>
     </w:p>
     <w:p>
@@ -2978,11 +3067,11 @@
       <w:pPr>
         <w:pStyle w:val="Heading4"/>
       </w:pPr>
-      <w:bookmarkStart w:id="54" w:name="plain-black---madison-wi---developer---2006-2007"/>
-      <w:bookmarkEnd w:id="54"/>
+      <w:bookmarkStart w:id="55" w:name="plain-black---madison-wi---developer---2006-2007"/>
       <w:r>
         <w:t xml:space="preserve">Plain Black - Madison, WI - Developer - 2006~ 2007</w:t>
       </w:r>
+      <w:bookmarkEnd w:id="55"/>
     </w:p>
     <w:p>
       <w:pPr>
@@ -3010,11 +3099,11 @@
       <w:pPr>
         <w:pStyle w:val="Heading4"/>
       </w:pPr>
-      <w:bookmarkStart w:id="55" w:name="universal-talkware---minneapolis-mn---noc-administer---2000"/>
-      <w:bookmarkEnd w:id="55"/>
+      <w:bookmarkStart w:id="56" w:name="universal-talkware---minneapolis-mn---noc-administer---2000"/>
       <w:r>
         <w:t xml:space="preserve">Universal Talkware - Minneapolis, MN - NOC Administer - 2000</w:t>
       </w:r>
+      <w:bookmarkEnd w:id="56"/>
     </w:p>
     <w:p>
       <w:pPr>
@@ -3032,11 +3121,11 @@
       <w:pPr>
         <w:pStyle w:val="Heading4"/>
       </w:pPr>
-      <w:bookmarkStart w:id="56" w:name="hessian-mckasy---minneapolis-mn---it-administrator---1999-2000"/>
-      <w:bookmarkEnd w:id="56"/>
+      <w:bookmarkStart w:id="57" w:name="hessian-mckasy---minneapolis-mn---it-administrator---1999-2000"/>
       <w:r>
         <w:t xml:space="preserve">Hessian &amp; McKasy - Minneapolis, MN - IT Administrator - 1999 ~ 2000</w:t>
       </w:r>
+      <w:bookmarkEnd w:id="57"/>
     </w:p>
     <w:p>
       <w:pPr>
@@ -3054,11 +3143,11 @@
       <w:pPr>
         <w:pStyle w:val="Heading4"/>
       </w:pPr>
-      <w:bookmarkStart w:id="57" w:name="united-martial-arts---plymouth-mn---ceo-and-head-instructor---1998-2007"/>
-      <w:bookmarkEnd w:id="57"/>
+      <w:bookmarkStart w:id="58" w:name="united-martial-arts---plymouth-mn---ceo-and-head-instructor---1998-2007"/>
       <w:r>
         <w:t xml:space="preserve">United Martial Arts - Plymouth MN - CEO and Head Instructor - 1998 ~ 2007</w:t>
       </w:r>
+      <w:bookmarkEnd w:id="58"/>
     </w:p>
     <w:p>
       <w:pPr>
@@ -3107,6 +3196,10 @@
     <w:sectPr/>
   </w:body>
 </w:document>
+</file>
+
+<file path=word/comments.xml><?xml version="1.0" encoding="utf-8"?>
+<w:comments xmlns:w="http://schemas.openxmlformats.org/wordprocessingml/2006/main" xmlns:m="http://schemas.openxmlformats.org/officeDocument/2006/math" xmlns:r="http://schemas.openxmlformats.org/officeDocument/2006/relationships" xmlns:o="urn:schemas-microsoft-com:office:office" xmlns:v="urn:schemas-microsoft-com:vml" xmlns:w10="urn:schemas-microsoft-com:office:word" xmlns:a="http://schemas.openxmlformats.org/drawingml/2006/main" xmlns:pic="http://schemas.openxmlformats.org/drawingml/2006/picture" xmlns:wp="http://schemas.openxmlformats.org/drawingml/2006/wordprocessingDrawing"/>
 </file>
 
 <file path=word/footnotes.xml><?xml version="1.0" encoding="utf-8"?>
@@ -3130,8 +3223,8 @@
 
 <file path=word/numbering.xml><?xml version="1.0" encoding="utf-8"?>
 <w:numbering xmlns:w="http://schemas.openxmlformats.org/wordprocessingml/2006/main">
-  <w:abstractNum w:abstractNumId="0">
-    <w:nsid w:val="e17f69ba"/>
+  <w:abstractNum w:abstractNumId="990">
+    <w:nsid w:val="4c869382"/>
     <w:multiLevelType w:val="multilevel"/>
     <w:lvl w:ilvl="0">
       <w:numFmt w:val="bullet"/>
@@ -3210,90 +3303,31 @@
         <w:ind w:left="4800" w:hanging="480"/>
       </w:pPr>
     </w:lvl>
-  </w:abstractNum>
-  <w:abstractNum w:abstractNumId="990">
-    <w:nsid w:val="7e260f20"/>
-    <w:multiLevelType w:val="multilevel"/>
-    <w:lvl w:ilvl="0">
+    <w:lvl w:ilvl="7">
       <w:numFmt w:val="bullet"/>
       <w:lvlText w:val=" "/>
       <w:lvlJc w:val="left"/>
       <w:pPr>
         <w:tabs>
-          <w:tab w:val="num" w:pos="0"/>
+          <w:tab w:val="num" w:pos="5040"/>
         </w:tabs>
-        <w:ind w:left="480" w:hanging="480"/>
+        <w:ind w:left="5520" w:hanging="480"/>
       </w:pPr>
     </w:lvl>
-    <w:lvl w:ilvl="1">
+    <w:lvl w:ilvl="8">
       <w:numFmt w:val="bullet"/>
       <w:lvlText w:val=" "/>
       <w:lvlJc w:val="left"/>
       <w:pPr>
         <w:tabs>
-          <w:tab w:val="num" w:pos="720"/>
+          <w:tab w:val="num" w:pos="5760"/>
         </w:tabs>
-        <w:ind w:left="1200" w:hanging="480"/>
-      </w:pPr>
-    </w:lvl>
-    <w:lvl w:ilvl="2">
-      <w:numFmt w:val="bullet"/>
-      <w:lvlText w:val=" "/>
-      <w:lvlJc w:val="left"/>
-      <w:pPr>
-        <w:tabs>
-          <w:tab w:val="num" w:pos="1440"/>
-        </w:tabs>
-        <w:ind w:left="1920" w:hanging="480"/>
-      </w:pPr>
-    </w:lvl>
-    <w:lvl w:ilvl="3">
-      <w:numFmt w:val="bullet"/>
-      <w:lvlText w:val=" "/>
-      <w:lvlJc w:val="left"/>
-      <w:pPr>
-        <w:tabs>
-          <w:tab w:val="num" w:pos="2160"/>
-        </w:tabs>
-        <w:ind w:left="2640" w:hanging="480"/>
-      </w:pPr>
-    </w:lvl>
-    <w:lvl w:ilvl="4">
-      <w:numFmt w:val="bullet"/>
-      <w:lvlText w:val=" "/>
-      <w:lvlJc w:val="left"/>
-      <w:pPr>
-        <w:tabs>
-          <w:tab w:val="num" w:pos="2880"/>
-        </w:tabs>
-        <w:ind w:left="3360" w:hanging="480"/>
-      </w:pPr>
-    </w:lvl>
-    <w:lvl w:ilvl="5">
-      <w:numFmt w:val="bullet"/>
-      <w:lvlText w:val=" "/>
-      <w:lvlJc w:val="left"/>
-      <w:pPr>
-        <w:tabs>
-          <w:tab w:val="num" w:pos="3600"/>
-        </w:tabs>
-        <w:ind w:left="4080" w:hanging="480"/>
-      </w:pPr>
-    </w:lvl>
-    <w:lvl w:ilvl="6">
-      <w:numFmt w:val="bullet"/>
-      <w:lvlText w:val=" "/>
-      <w:lvlJc w:val="left"/>
-      <w:pPr>
-        <w:tabs>
-          <w:tab w:val="num" w:pos="4320"/>
-        </w:tabs>
-        <w:ind w:left="4800" w:hanging="480"/>
+        <w:ind w:left="6240" w:hanging="480"/>
       </w:pPr>
     </w:lvl>
   </w:abstractNum>
   <w:abstractNum w:abstractNumId="991">
-    <w:nsid w:val="54b1efdd"/>
+    <w:nsid w:val="37e46f5d"/>
     <w:multiLevelType w:val="multilevel"/>
     <w:lvl w:ilvl="0">
       <w:numFmt w:val="bullet"/>
@@ -3372,10 +3406,29 @@
         <w:ind w:left="4800" w:hanging="480"/>
       </w:pPr>
     </w:lvl>
+    <w:lvl w:ilvl="7">
+      <w:numFmt w:val="bullet"/>
+      <w:lvlText w:val="–"/>
+      <w:lvlJc w:val="left"/>
+      <w:pPr>
+        <w:tabs>
+          <w:tab w:val="num" w:pos="5040"/>
+        </w:tabs>
+        <w:ind w:left="5520" w:hanging="480"/>
+      </w:pPr>
+    </w:lvl>
+    <w:lvl w:ilvl="8">
+      <w:numFmt w:val="bullet"/>
+      <w:lvlText w:val="•"/>
+      <w:lvlJc w:val="left"/>
+      <w:pPr>
+        <w:tabs>
+          <w:tab w:val="num" w:pos="5760"/>
+        </w:tabs>
+        <w:ind w:left="6240" w:hanging="480"/>
+      </w:pPr>
+    </w:lvl>
   </w:abstractNum>
-  <w:num w:numId="1">
-    <w:abstractNumId w:val="0"/>
-  </w:num>
   <w:num w:numId="1000">
     <w:abstractNumId w:val="990"/>
   </w:num>
@@ -3665,6 +3718,66 @@
       <w:szCs w:val="24"/>
     </w:rPr>
   </w:style>
+  <w:style w:type="paragraph" w:styleId="Heading7">
+    <w:name w:val="Heading 7"/>
+    <w:basedOn w:val="Normal"/>
+    <w:next w:val="BodyText"/>
+    <w:uiPriority w:val="9"/>
+    <w:unhideWhenUsed/>
+    <w:qFormat/>
+    <w:pPr>
+      <w:keepNext/>
+      <w:keepLines/>
+      <w:spacing w:before="200" w:after="0"/>
+      <w:outlineLvl w:val="6"/>
+    </w:pPr>
+    <w:rPr>
+      <w:rFonts w:asciiTheme="majorHAnsi" w:eastAsiaTheme="majorEastAsia" w:hAnsiTheme="majorHAnsi" w:cstheme="majorBidi"/>
+      <w:color w:val="4F81BD" w:themeColor="accent1"/>
+      <w:sz w:val="24"/>
+      <w:szCs w:val="24"/>
+    </w:rPr>
+  </w:style>
+  <w:style w:type="paragraph" w:styleId="Heading8">
+    <w:name w:val="Heading 8"/>
+    <w:basedOn w:val="Normal"/>
+    <w:next w:val="BodyText"/>
+    <w:uiPriority w:val="9"/>
+    <w:unhideWhenUsed/>
+    <w:qFormat/>
+    <w:pPr>
+      <w:keepNext/>
+      <w:keepLines/>
+      <w:spacing w:before="200" w:after="0"/>
+      <w:outlineLvl w:val="7"/>
+    </w:pPr>
+    <w:rPr>
+      <w:rFonts w:asciiTheme="majorHAnsi" w:eastAsiaTheme="majorEastAsia" w:hAnsiTheme="majorHAnsi" w:cstheme="majorBidi"/>
+      <w:color w:val="4F81BD" w:themeColor="accent1"/>
+      <w:sz w:val="24"/>
+      <w:szCs w:val="24"/>
+    </w:rPr>
+  </w:style>
+  <w:style w:type="paragraph" w:styleId="Heading9">
+    <w:name w:val="Heading 9"/>
+    <w:basedOn w:val="Normal"/>
+    <w:next w:val="BodyText"/>
+    <w:uiPriority w:val="9"/>
+    <w:unhideWhenUsed/>
+    <w:qFormat/>
+    <w:pPr>
+      <w:keepNext/>
+      <w:keepLines/>
+      <w:spacing w:before="200" w:after="0"/>
+      <w:outlineLvl w:val="8"/>
+    </w:pPr>
+    <w:rPr>
+      <w:rFonts w:asciiTheme="majorHAnsi" w:eastAsiaTheme="majorEastAsia" w:hAnsiTheme="majorHAnsi" w:cstheme="majorBidi"/>
+      <w:color w:val="4F81BD" w:themeColor="accent1"/>
+      <w:sz w:val="24"/>
+      <w:szCs w:val="24"/>
+    </w:rPr>
+  </w:style>
   <w:style w:type="paragraph" w:styleId="BlockText">
     <w:name w:val="Block Text"/>
     <w:basedOn w:val="BodyText"/>
@@ -3696,8 +3809,9 @@
     <w:semiHidden/>
     <w:unhideWhenUsed/>
   </w:style>
-  <w:style w:type="table" w:default="1" w:styleId="TableNormal">
-    <w:name w:val="Normal Table"/>
+  <w:style w:type="table" w:default="1" w:styleId="Table">
+    <w:name w:val="Table"/>
+    <w:basedOn w:val="TableNormal"/>
     <w:semiHidden/>
     <w:unhideWhenUsed/>
     <w:qFormat/>
@@ -3754,8 +3868,8 @@
     <w:name w:val="Figure"/>
     <w:basedOn w:val="Normal"/>
   </w:style>
-  <w:style w:type="paragraph" w:customStyle="1" w:styleId="FigureWithCaption">
-    <w:name w:val="Figure with Caption"/>
+  <w:style w:type="paragraph" w:customStyle="1" w:styleId="CaptionedFigure">
+    <w:name w:val="Captioned Figure"/>
     <w:basedOn w:val="Figure"/>
     <w:pPr>
       <w:keepNext/>

</xml_diff>

<commit_message>
Updated description of DBT
</commit_message>
<xml_diff>
--- a/NikOguraResume.docx
+++ b/NikOguraResume.docx
@@ -2530,7 +2530,7 @@
           <w:rPr>
             <w:rStyle w:val="Hyperlink"/>
           </w:rPr>
-          <w:t xml:space="preserve">Distributed Binary Toolkit</w:t>
+          <w:t xml:space="preserve">Dynamic Binary Toolkit</w:t>
         </w:r>
       </w:hyperlink>
       <w:r>
@@ -3224,7 +3224,7 @@
 <file path=word/numbering.xml><?xml version="1.0" encoding="utf-8"?>
 <w:numbering xmlns:w="http://schemas.openxmlformats.org/wordprocessingml/2006/main">
   <w:abstractNum w:abstractNumId="990">
-    <w:nsid w:val="4c869382"/>
+    <w:nsid w:val="90324ffe"/>
     <w:multiLevelType w:val="multilevel"/>
     <w:lvl w:ilvl="0">
       <w:numFmt w:val="bullet"/>
@@ -3327,7 +3327,7 @@
     </w:lvl>
   </w:abstractNum>
   <w:abstractNum w:abstractNumId="991">
-    <w:nsid w:val="37e46f5d"/>
+    <w:nsid w:val="7b902bd8"/>
     <w:multiLevelType w:val="multilevel"/>
     <w:lvl w:ilvl="0">
       <w:numFmt w:val="bullet"/>

</xml_diff>

<commit_message>
Update CV with current stuff.
</commit_message>
<xml_diff>
--- a/NikOguraResume.docx
+++ b/NikOguraResume.docx
@@ -2,25 +2,23 @@
 <file path=word/document.xml><?xml version="1.0" encoding="utf-8"?>
 <w:document xmlns:w="http://schemas.openxmlformats.org/wordprocessingml/2006/main" xmlns:m="http://schemas.openxmlformats.org/officeDocument/2006/math" xmlns:r="http://schemas.openxmlformats.org/officeDocument/2006/relationships" xmlns:o="urn:schemas-microsoft-com:office:office" xmlns:v="urn:schemas-microsoft-com:vml" xmlns:w10="urn:schemas-microsoft-com:office:word" xmlns:a="http://schemas.openxmlformats.org/drawingml/2006/main" xmlns:pic="http://schemas.openxmlformats.org/drawingml/2006/picture" xmlns:wp="http://schemas.openxmlformats.org/drawingml/2006/wordprocessingDrawing">
   <w:body>
+    <w:bookmarkStart w:id="23" w:name="nik-ogura"/>
     <w:p>
       <w:pPr>
         <w:pStyle w:val="Heading1"/>
       </w:pPr>
-      <w:bookmarkStart w:id="20" w:name="nik-ogura"/>
       <w:r>
         <w:t xml:space="preserve">Nik Ogura</w:t>
       </w:r>
-      <w:bookmarkEnd w:id="20"/>
-    </w:p>
+    </w:p>
+    <w:bookmarkStart w:id="20" w:name="lead-devsecops-engineer"/>
     <w:p>
       <w:pPr>
         <w:pStyle w:val="Heading3"/>
       </w:pPr>
-      <w:bookmarkStart w:id="21" w:name="lead-devsecops-engineer"/>
       <w:r>
         <w:t xml:space="preserve">Lead Dev/SecOps Engineer</w:t>
       </w:r>
-      <w:bookmarkEnd w:id="21"/>
     </w:p>
     <w:p>
       <w:pPr>
@@ -28,28 +26,36 @@
       </w:pPr>
       <w:r>
         <w:rPr>
+          <w:iCs/>
           <w:i/>
         </w:rPr>
         <w:t xml:space="preserve">Platform - Tools - Infrastructure - Security</w:t>
       </w:r>
-    </w:p>
+      <w:r>
+        <w:t xml:space="preserve"> </w:t>
+      </w:r>
+      <w:r>
+        <w:t xml:space="preserve">* I make things - things that work. *</w:t>
+      </w:r>
+    </w:p>
+    <w:bookmarkEnd w:id="20"/>
+    <w:bookmarkStart w:id="22" w:name="san-francisco-ca"/>
     <w:p>
       <w:pPr>
         <w:pStyle w:val="Heading3"/>
       </w:pPr>
-      <w:bookmarkStart w:id="22" w:name="san-francisco-ca"/>
       <w:r>
         <w:t xml:space="preserve">San Francisco, CA</w:t>
       </w:r>
-      <w:bookmarkEnd w:id="22"/>
-    </w:p>
+    </w:p>
+    <w:bookmarkStart w:id="21" w:name="Xeff9b7f4617b66ddf7546bbde4eb771bf9a7b42"/>
     <w:p>
       <w:pPr>
         <w:pStyle w:val="Heading4"/>
       </w:pPr>
-      <w:bookmarkStart w:id="23" w:name="Xeff9b7f4617b66ddf7546bbde4eb771bf9a7b42"/>
-      <w:r>
-        <w:rPr>
+      <w:r>
+        <w:rPr>
+          <w:iCs/>
           <w:i/>
         </w:rPr>
         <w:t xml:space="preserve">Aut viam inveniam, aut faciam.</w:t>
@@ -59,31 +65,71 @@
       </w:r>
       <w:r>
         <w:rPr>
+          <w:iCs/>
           <w:i/>
         </w:rPr>
         <w:t xml:space="preserve">(I will find a way, or I will make one)</w:t>
       </w:r>
-      <w:bookmarkEnd w:id="23"/>
-    </w:p>
+    </w:p>
+    <w:bookmarkEnd w:id="21"/>
+    <w:bookmarkEnd w:id="22"/>
+    <w:bookmarkEnd w:id="23"/>
+    <w:bookmarkStart w:id="37" w:name="interesting-accomplishments"/>
     <w:p>
       <w:pPr>
         <w:pStyle w:val="Heading1"/>
       </w:pPr>
-      <w:bookmarkStart w:id="24" w:name="interesting-accomplishments"/>
       <w:r>
         <w:t xml:space="preserve">Interesting Accomplishments</w:t>
       </w:r>
-      <w:bookmarkEnd w:id="24"/>
-    </w:p>
+    </w:p>
+    <w:bookmarkStart w:id="24" w:name="orions-on-premeses-kubernetes-system"/>
     <w:p>
       <w:pPr>
         <w:pStyle w:val="Heading4"/>
       </w:pPr>
-      <w:bookmarkStart w:id="25" w:name="scribds-siem-system"/>
+      <w:r>
+        <w:t xml:space="preserve">Orion’s On Premeses Kubernetes System</w:t>
+      </w:r>
+    </w:p>
+    <w:p>
+      <w:pPr>
+        <w:pStyle w:val="FirstParagraph"/>
+      </w:pPr>
+      <w:r>
+        <w:t xml:space="preserve">Picture a stand-alone, self-bootstrapping, one click Kubernetes based system that works in on-prem, cloud-prem, and even air-gapped installations. In addition to Orion’s PTT stack, the system sports it’s own auto-unsealing certificate authority powered by Hashicorp Vault.</w:t>
+      </w:r>
+    </w:p>
+    <w:p>
+      <w:pPr>
+        <w:pStyle w:val="BodyText"/>
+      </w:pPr>
+      <w:r>
+        <w:t xml:space="preserve">The real power of the system is it’s UX. You enter a command, and it creates itself ex nihilo. Huge power, amazing complexity, yet it</w:t>
+      </w:r>
+      <w:r>
+        <w:t xml:space="preserve"> </w:t>
+      </w:r>
+      <w:r>
+        <w:rPr>
+          <w:iCs/>
+          <w:i/>
+        </w:rPr>
+        <w:t xml:space="preserve">just works</w:t>
+      </w:r>
+      <w:r>
+        <w:t xml:space="preserve">.</w:t>
+      </w:r>
+    </w:p>
+    <w:bookmarkEnd w:id="24"/>
+    <w:bookmarkStart w:id="25" w:name="scribds-siem-system"/>
+    <w:p>
+      <w:pPr>
+        <w:pStyle w:val="Heading4"/>
+      </w:pPr>
       <w:r>
         <w:t xml:space="preserve">Scribd’s SIEM System</w:t>
       </w:r>
-      <w:bookmarkEnd w:id="25"/>
     </w:p>
     <w:p>
       <w:pPr>
@@ -140,6 +186,7 @@
       </w:pPr>
       <w:r>
         <w:rPr>
+          <w:iCs/>
           <w:i/>
         </w:rPr>
         <w:t xml:space="preserve">Components:</w:t>
@@ -149,6 +196,7 @@
       </w:r>
       <w:r>
         <w:rPr>
+          <w:bCs/>
           <w:b/>
         </w:rPr>
         <w:t xml:space="preserve">Go</w:t>
@@ -161,6 +209,7 @@
       </w:r>
       <w:r>
         <w:rPr>
+          <w:bCs/>
           <w:b/>
         </w:rPr>
         <w:t xml:space="preserve">ElasticSearch</w:t>
@@ -173,6 +222,7 @@
       </w:r>
       <w:r>
         <w:rPr>
+          <w:bCs/>
           <w:b/>
         </w:rPr>
         <w:t xml:space="preserve">Logstash</w:t>
@@ -185,6 +235,7 @@
       </w:r>
       <w:r>
         <w:rPr>
+          <w:bCs/>
           <w:b/>
         </w:rPr>
         <w:t xml:space="preserve">Kibana</w:t>
@@ -197,20 +248,21 @@
       </w:r>
       <w:r>
         <w:rPr>
+          <w:bCs/>
           <w:b/>
         </w:rPr>
         <w:t xml:space="preserve">ElasticBeats</w:t>
       </w:r>
     </w:p>
+    <w:bookmarkEnd w:id="25"/>
+    <w:bookmarkStart w:id="26" w:name="scribd-managed-secrets-system"/>
     <w:p>
       <w:pPr>
         <w:pStyle w:val="Heading4"/>
       </w:pPr>
-      <w:bookmarkStart w:id="26" w:name="scribd-managed-secrets-system"/>
       <w:r>
         <w:t xml:space="preserve">Scribd Managed Secrets System</w:t>
       </w:r>
-      <w:bookmarkEnd w:id="26"/>
     </w:p>
     <w:p>
       <w:pPr>
@@ -252,6 +304,7 @@
       </w:pPr>
       <w:r>
         <w:rPr>
+          <w:iCs/>
           <w:i/>
         </w:rPr>
         <w:t xml:space="preserve">Components:</w:t>
@@ -261,6 +314,7 @@
       </w:r>
       <w:r>
         <w:rPr>
+          <w:bCs/>
           <w:b/>
         </w:rPr>
         <w:t xml:space="preserve">Hashicorp Vault</w:t>
@@ -273,20 +327,21 @@
       </w:r>
       <w:r>
         <w:rPr>
+          <w:bCs/>
           <w:b/>
         </w:rPr>
         <w:t xml:space="preserve">Go</w:t>
       </w:r>
     </w:p>
+    <w:bookmarkEnd w:id="26"/>
+    <w:bookmarkStart w:id="27" w:name="X3b035c675fc98e940e320513001103f2bfcdc9e"/>
     <w:p>
       <w:pPr>
         <w:pStyle w:val="Heading4"/>
       </w:pPr>
-      <w:bookmarkStart w:id="27" w:name="X3b035c675fc98e940e320513001103f2bfcdc9e"/>
       <w:r>
         <w:t xml:space="preserve">Stitch Fix Algorithms Access and Identity System</w:t>
       </w:r>
-      <w:bookmarkEnd w:id="27"/>
     </w:p>
     <w:p>
       <w:pPr>
@@ -302,6 +357,7 @@
       </w:pPr>
       <w:r>
         <w:rPr>
+          <w:iCs/>
           <w:i/>
         </w:rPr>
         <w:t xml:space="preserve">Components:</w:t>
@@ -311,6 +367,7 @@
       </w:r>
       <w:r>
         <w:rPr>
+          <w:bCs/>
           <w:b/>
         </w:rPr>
         <w:t xml:space="preserve">OpenLDAP</w:t>
@@ -323,6 +380,7 @@
       </w:r>
       <w:r>
         <w:rPr>
+          <w:bCs/>
           <w:b/>
         </w:rPr>
         <w:t xml:space="preserve">OpenVPN</w:t>
@@ -335,6 +393,7 @@
       </w:r>
       <w:r>
         <w:rPr>
+          <w:bCs/>
           <w:b/>
         </w:rPr>
         <w:t xml:space="preserve">OpenSSH</w:t>
@@ -347,6 +406,7 @@
       </w:r>
       <w:r>
         <w:rPr>
+          <w:bCs/>
           <w:b/>
         </w:rPr>
         <w:t xml:space="preserve">SSSD</w:t>
@@ -359,6 +419,7 @@
       </w:r>
       <w:r>
         <w:rPr>
+          <w:bCs/>
           <w:b/>
         </w:rPr>
         <w:t xml:space="preserve">PAM</w:t>
@@ -371,6 +432,7 @@
       </w:r>
       <w:r>
         <w:rPr>
+          <w:bCs/>
           <w:b/>
         </w:rPr>
         <w:t xml:space="preserve">Python</w:t>
@@ -383,20 +445,21 @@
       </w:r>
       <w:r>
         <w:rPr>
+          <w:bCs/>
           <w:b/>
         </w:rPr>
         <w:t xml:space="preserve">Go</w:t>
       </w:r>
     </w:p>
+    <w:bookmarkEnd w:id="27"/>
+    <w:bookmarkStart w:id="28" w:name="Xf9bbd048edc764d891b3f53a4f515bb507e6aa2"/>
     <w:p>
       <w:pPr>
         <w:pStyle w:val="Heading4"/>
       </w:pPr>
-      <w:bookmarkStart w:id="28" w:name="Xf9bbd048edc764d891b3f53a4f515bb507e6aa2"/>
       <w:r>
         <w:t xml:space="preserve">Self-Updating Signed Binary Tool Distribution and Execution Framework</w:t>
       </w:r>
-      <w:bookmarkEnd w:id="28"/>
     </w:p>
     <w:p>
       <w:pPr>
@@ -410,6 +473,7 @@
       </w:r>
       <w:r>
         <w:rPr>
+          <w:iCs/>
           <w:i/>
         </w:rPr>
         <w:t xml:space="preserve">just works</w:t>
@@ -424,6 +488,7 @@
       </w:pPr>
       <w:r>
         <w:rPr>
+          <w:iCs/>
           <w:i/>
         </w:rPr>
         <w:t xml:space="preserve">Components:</w:t>
@@ -433,6 +498,7 @@
       </w:r>
       <w:r>
         <w:rPr>
+          <w:bCs/>
           <w:b/>
         </w:rPr>
         <w:t xml:space="preserve">Go</w:t>
@@ -445,6 +511,7 @@
       </w:r>
       <w:r>
         <w:rPr>
+          <w:bCs/>
           <w:b/>
         </w:rPr>
         <w:t xml:space="preserve">Artifactory</w:t>
@@ -457,20 +524,21 @@
       </w:r>
       <w:r>
         <w:rPr>
+          <w:bCs/>
           <w:b/>
         </w:rPr>
         <w:t xml:space="preserve">OpenPGP</w:t>
       </w:r>
     </w:p>
+    <w:bookmarkEnd w:id="28"/>
+    <w:bookmarkStart w:id="29" w:name="X230b5216f7f3e1d73394bf64a15e32026a3ec57"/>
     <w:p>
       <w:pPr>
         <w:pStyle w:val="Heading4"/>
       </w:pPr>
-      <w:bookmarkStart w:id="29" w:name="X230b5216f7f3e1d73394bf64a15e32026a3ec57"/>
       <w:r>
         <w:t xml:space="preserve">Apple Pay’s Test-Driven Cloud-Based CI/CD Pipeline</w:t>
       </w:r>
-      <w:bookmarkEnd w:id="29"/>
     </w:p>
     <w:p>
       <w:pPr>
@@ -478,6 +546,7 @@
       </w:pPr>
       <w:r>
         <w:rPr>
+          <w:iCs/>
           <w:i/>
         </w:rPr>
         <w:t xml:space="preserve">Components:</w:t>
@@ -487,6 +556,7 @@
       </w:r>
       <w:r>
         <w:rPr>
+          <w:bCs/>
           <w:b/>
         </w:rPr>
         <w:t xml:space="preserve">Chef</w:t>
@@ -499,6 +569,7 @@
       </w:r>
       <w:r>
         <w:rPr>
+          <w:bCs/>
           <w:b/>
         </w:rPr>
         <w:t xml:space="preserve">Java</w:t>
@@ -511,6 +582,7 @@
       </w:r>
       <w:r>
         <w:rPr>
+          <w:bCs/>
           <w:b/>
         </w:rPr>
         <w:t xml:space="preserve">Spring</w:t>
@@ -523,6 +595,7 @@
       </w:r>
       <w:r>
         <w:rPr>
+          <w:bCs/>
           <w:b/>
         </w:rPr>
         <w:t xml:space="preserve">Maven</w:t>
@@ -535,6 +608,7 @@
       </w:r>
       <w:r>
         <w:rPr>
+          <w:bCs/>
           <w:b/>
         </w:rPr>
         <w:t xml:space="preserve">OpenStack</w:t>
@@ -547,6 +621,7 @@
       </w:r>
       <w:r>
         <w:rPr>
+          <w:bCs/>
           <w:b/>
         </w:rPr>
         <w:t xml:space="preserve">Python</w:t>
@@ -559,6 +634,7 @@
       </w:r>
       <w:r>
         <w:rPr>
+          <w:bCs/>
           <w:b/>
         </w:rPr>
         <w:t xml:space="preserve">Ruby</w:t>
@@ -571,6 +647,7 @@
       </w:r>
       <w:r>
         <w:rPr>
+          <w:bCs/>
           <w:b/>
         </w:rPr>
         <w:t xml:space="preserve">GitHub</w:t>
@@ -583,20 +660,21 @@
       </w:r>
       <w:r>
         <w:rPr>
+          <w:bCs/>
           <w:b/>
         </w:rPr>
         <w:t xml:space="preserve">TeamCity</w:t>
       </w:r>
     </w:p>
+    <w:bookmarkEnd w:id="29"/>
+    <w:bookmarkStart w:id="30" w:name="X28ad59bf4c924ce9d7c691605de894df3282922"/>
     <w:p>
       <w:pPr>
         <w:pStyle w:val="Heading4"/>
       </w:pPr>
-      <w:bookmarkStart w:id="30" w:name="X28ad59bf4c924ce9d7c691605de894df3282922"/>
       <w:r>
         <w:t xml:space="preserve">Application Stack Prototyping and Orchestration Suite</w:t>
       </w:r>
-      <w:bookmarkEnd w:id="30"/>
     </w:p>
     <w:p>
       <w:pPr>
@@ -645,6 +723,7 @@
       </w:pPr>
       <w:r>
         <w:rPr>
+          <w:iCs/>
           <w:i/>
         </w:rPr>
         <w:t xml:space="preserve">Components:</w:t>
@@ -654,6 +733,7 @@
       </w:r>
       <w:r>
         <w:rPr>
+          <w:bCs/>
           <w:b/>
         </w:rPr>
         <w:t xml:space="preserve">Java</w:t>
@@ -666,6 +746,7 @@
       </w:r>
       <w:r>
         <w:rPr>
+          <w:bCs/>
           <w:b/>
         </w:rPr>
         <w:t xml:space="preserve">Python</w:t>
@@ -678,6 +759,7 @@
       </w:r>
       <w:r>
         <w:rPr>
+          <w:bCs/>
           <w:b/>
         </w:rPr>
         <w:t xml:space="preserve">OpenStack</w:t>
@@ -690,6 +772,7 @@
       </w:r>
       <w:r>
         <w:rPr>
+          <w:bCs/>
           <w:b/>
         </w:rPr>
         <w:t xml:space="preserve">Docker</w:t>
@@ -702,6 +785,7 @@
       </w:r>
       <w:r>
         <w:rPr>
+          <w:bCs/>
           <w:b/>
         </w:rPr>
         <w:t xml:space="preserve">Netscaler</w:t>
@@ -714,20 +798,21 @@
       </w:r>
       <w:r>
         <w:rPr>
+          <w:bCs/>
           <w:b/>
         </w:rPr>
         <w:t xml:space="preserve">HPNA</w:t>
       </w:r>
     </w:p>
+    <w:bookmarkEnd w:id="30"/>
+    <w:bookmarkStart w:id="31" w:name="Xf230c7140c3042c590abddb8f5d1a82e0acc9b2"/>
     <w:p>
       <w:pPr>
         <w:pStyle w:val="Heading4"/>
       </w:pPr>
-      <w:bookmarkStart w:id="31" w:name="Xf230c7140c3042c590abddb8f5d1a82e0acc9b2"/>
       <w:r>
         <w:t xml:space="preserve">Static Code Analysis Tools for Puppet Modules</w:t>
       </w:r>
-      <w:bookmarkEnd w:id="31"/>
     </w:p>
     <w:p>
       <w:pPr>
@@ -743,6 +828,7 @@
       </w:pPr>
       <w:r>
         <w:rPr>
+          <w:iCs/>
           <w:i/>
         </w:rPr>
         <w:t xml:space="preserve">Components:</w:t>
@@ -752,6 +838,7 @@
       </w:r>
       <w:r>
         <w:rPr>
+          <w:bCs/>
           <w:b/>
         </w:rPr>
         <w:t xml:space="preserve">Java</w:t>
@@ -764,6 +851,7 @@
       </w:r>
       <w:r>
         <w:rPr>
+          <w:bCs/>
           <w:b/>
         </w:rPr>
         <w:t xml:space="preserve">Spring</w:t>
@@ -776,6 +864,7 @@
       </w:r>
       <w:r>
         <w:rPr>
+          <w:bCs/>
           <w:b/>
         </w:rPr>
         <w:t xml:space="preserve">Tomcat</w:t>
@@ -788,6 +877,7 @@
       </w:r>
       <w:r>
         <w:rPr>
+          <w:bCs/>
           <w:b/>
         </w:rPr>
         <w:t xml:space="preserve">Spring Security</w:t>
@@ -800,6 +890,7 @@
       </w:r>
       <w:r>
         <w:rPr>
+          <w:bCs/>
           <w:b/>
         </w:rPr>
         <w:t xml:space="preserve">Antlr</w:t>
@@ -812,6 +903,7 @@
       </w:r>
       <w:r>
         <w:rPr>
+          <w:bCs/>
           <w:b/>
         </w:rPr>
         <w:t xml:space="preserve">Ruby</w:t>
@@ -824,6 +916,7 @@
       </w:r>
       <w:r>
         <w:rPr>
+          <w:bCs/>
           <w:b/>
         </w:rPr>
         <w:t xml:space="preserve">GitHub</w:t>
@@ -836,6 +929,7 @@
       </w:r>
       <w:r>
         <w:rPr>
+          <w:bCs/>
           <w:b/>
         </w:rPr>
         <w:t xml:space="preserve">jQuery</w:t>
@@ -848,20 +942,21 @@
       </w:r>
       <w:r>
         <w:rPr>
+          <w:bCs/>
           <w:b/>
         </w:rPr>
         <w:t xml:space="preserve">Puppet</w:t>
       </w:r>
     </w:p>
+    <w:bookmarkEnd w:id="31"/>
+    <w:bookmarkStart w:id="32" w:name="X7c7daee7908796da9276cd4a566a0251be2cbfc"/>
     <w:p>
       <w:pPr>
         <w:pStyle w:val="Heading4"/>
       </w:pPr>
-      <w:bookmarkStart w:id="32" w:name="X7c7daee7908796da9276cd4a566a0251be2cbfc"/>
       <w:r>
         <w:t xml:space="preserve">US Bank’s Encryption Key Management and Delivery System</w:t>
       </w:r>
-      <w:bookmarkEnd w:id="32"/>
     </w:p>
     <w:p>
       <w:pPr>
@@ -877,6 +972,7 @@
       </w:pPr>
       <w:r>
         <w:rPr>
+          <w:iCs/>
           <w:i/>
         </w:rPr>
         <w:t xml:space="preserve">Components:</w:t>
@@ -886,6 +982,7 @@
       </w:r>
       <w:r>
         <w:rPr>
+          <w:bCs/>
           <w:b/>
         </w:rPr>
         <w:t xml:space="preserve">Java</w:t>
@@ -898,6 +995,7 @@
       </w:r>
       <w:r>
         <w:rPr>
+          <w:bCs/>
           <w:b/>
         </w:rPr>
         <w:t xml:space="preserve">Spring MVC</w:t>
@@ -910,6 +1008,7 @@
       </w:r>
       <w:r>
         <w:rPr>
+          <w:bCs/>
           <w:b/>
         </w:rPr>
         <w:t xml:space="preserve">Spring Security</w:t>
@@ -922,6 +1021,7 @@
       </w:r>
       <w:r>
         <w:rPr>
+          <w:bCs/>
           <w:b/>
         </w:rPr>
         <w:t xml:space="preserve">jQuery</w:t>
@@ -934,6 +1034,7 @@
       </w:r>
       <w:r>
         <w:rPr>
+          <w:bCs/>
           <w:b/>
         </w:rPr>
         <w:t xml:space="preserve">jQueryUI</w:t>
@@ -946,6 +1047,7 @@
       </w:r>
       <w:r>
         <w:rPr>
+          <w:bCs/>
           <w:b/>
         </w:rPr>
         <w:t xml:space="preserve">BouncyCastle</w:t>
@@ -958,6 +1060,7 @@
       </w:r>
       <w:r>
         <w:rPr>
+          <w:bCs/>
           <w:b/>
         </w:rPr>
         <w:t xml:space="preserve">Jackson</w:t>
@@ -970,6 +1073,7 @@
       </w:r>
       <w:r>
         <w:rPr>
+          <w:bCs/>
           <w:b/>
         </w:rPr>
         <w:t xml:space="preserve">Apache Commons</w:t>
@@ -982,6 +1086,7 @@
       </w:r>
       <w:r>
         <w:rPr>
+          <w:bCs/>
           <w:b/>
         </w:rPr>
         <w:t xml:space="preserve">StringTemplate</w:t>
@@ -994,6 +1099,7 @@
       </w:r>
       <w:r>
         <w:rPr>
+          <w:bCs/>
           <w:b/>
         </w:rPr>
         <w:t xml:space="preserve">SQLite</w:t>
@@ -1006,20 +1112,21 @@
       </w:r>
       <w:r>
         <w:rPr>
+          <w:bCs/>
           <w:b/>
         </w:rPr>
         <w:t xml:space="preserve">ProtectApp</w:t>
       </w:r>
     </w:p>
+    <w:bookmarkEnd w:id="32"/>
+    <w:bookmarkStart w:id="33" w:name="X7d3ff856172e7ed6797da7e05469769ee025a19"/>
     <w:p>
       <w:pPr>
         <w:pStyle w:val="Heading4"/>
       </w:pPr>
-      <w:bookmarkStart w:id="33" w:name="X7d3ff856172e7ed6797da7e05469769ee025a19"/>
       <w:r>
         <w:t xml:space="preserve">Credit Card PAN Encryption and Tokenization System</w:t>
       </w:r>
-      <w:bookmarkEnd w:id="33"/>
     </w:p>
     <w:p>
       <w:pPr>
@@ -1035,6 +1142,7 @@
       </w:pPr>
       <w:r>
         <w:rPr>
+          <w:iCs/>
           <w:i/>
         </w:rPr>
         <w:t xml:space="preserve">Components:</w:t>
@@ -1044,6 +1152,7 @@
       </w:r>
       <w:r>
         <w:rPr>
+          <w:bCs/>
           <w:b/>
         </w:rPr>
         <w:t xml:space="preserve">Perl</w:t>
@@ -1056,6 +1165,7 @@
       </w:r>
       <w:r>
         <w:rPr>
+          <w:bCs/>
           <w:b/>
         </w:rPr>
         <w:t xml:space="preserve">C</w:t>
@@ -1068,20 +1178,21 @@
       </w:r>
       <w:r>
         <w:rPr>
+          <w:bCs/>
           <w:b/>
         </w:rPr>
         <w:t xml:space="preserve">Java</w:t>
       </w:r>
     </w:p>
+    <w:bookmarkEnd w:id="33"/>
+    <w:bookmarkStart w:id="34" w:name="X62820faa7921b4253253062716a0b9406ca47fe"/>
     <w:p>
       <w:pPr>
         <w:pStyle w:val="Heading4"/>
       </w:pPr>
-      <w:bookmarkStart w:id="34" w:name="X62820faa7921b4253253062716a0b9406ca47fe"/>
       <w:r>
         <w:t xml:space="preserve">Hardened LAMP stacks for PCI Compliant Credit Card Processing Applications</w:t>
       </w:r>
-      <w:bookmarkEnd w:id="34"/>
     </w:p>
     <w:p>
       <w:pPr>
@@ -1089,6 +1200,7 @@
       </w:pPr>
       <w:r>
         <w:rPr>
+          <w:iCs/>
           <w:i/>
         </w:rPr>
         <w:t xml:space="preserve">Components:</w:t>
@@ -1098,6 +1210,7 @@
       </w:r>
       <w:r>
         <w:rPr>
+          <w:bCs/>
           <w:b/>
         </w:rPr>
         <w:t xml:space="preserve">Apache</w:t>
@@ -1110,6 +1223,7 @@
       </w:r>
       <w:r>
         <w:rPr>
+          <w:bCs/>
           <w:b/>
         </w:rPr>
         <w:t xml:space="preserve">Tomcat</w:t>
@@ -1122,6 +1236,7 @@
       </w:r>
       <w:r>
         <w:rPr>
+          <w:bCs/>
           <w:b/>
         </w:rPr>
         <w:t xml:space="preserve">Java</w:t>
@@ -1134,6 +1249,7 @@
       </w:r>
       <w:r>
         <w:rPr>
+          <w:bCs/>
           <w:b/>
         </w:rPr>
         <w:t xml:space="preserve">Perl</w:t>
@@ -1146,6 +1262,7 @@
       </w:r>
       <w:r>
         <w:rPr>
+          <w:bCs/>
           <w:b/>
         </w:rPr>
         <w:t xml:space="preserve">OpenSSL</w:t>
@@ -1158,6 +1275,7 @@
       </w:r>
       <w:r>
         <w:rPr>
+          <w:bCs/>
           <w:b/>
         </w:rPr>
         <w:t xml:space="preserve">libxml2</w:t>
@@ -1170,6 +1288,7 @@
       </w:r>
       <w:r>
         <w:rPr>
+          <w:bCs/>
           <w:b/>
         </w:rPr>
         <w:t xml:space="preserve">libxslt</w:t>
@@ -1182,6 +1301,7 @@
       </w:r>
       <w:r>
         <w:rPr>
+          <w:bCs/>
           <w:b/>
         </w:rPr>
         <w:t xml:space="preserve">MySQL</w:t>
@@ -1194,6 +1314,7 @@
       </w:r>
       <w:r>
         <w:rPr>
+          <w:bCs/>
           <w:b/>
         </w:rPr>
         <w:t xml:space="preserve">Git</w:t>
@@ -1206,6 +1327,7 @@
       </w:r>
       <w:r>
         <w:rPr>
+          <w:bCs/>
           <w:b/>
         </w:rPr>
         <w:t xml:space="preserve">Subversion</w:t>
@@ -1218,6 +1340,7 @@
       </w:r>
       <w:r>
         <w:rPr>
+          <w:bCs/>
           <w:b/>
         </w:rPr>
         <w:t xml:space="preserve">ModSecurity</w:t>
@@ -1230,6 +1353,7 @@
       </w:r>
       <w:r>
         <w:rPr>
+          <w:bCs/>
           <w:b/>
         </w:rPr>
         <w:t xml:space="preserve">ModAuthVAS</w:t>
@@ -1242,6 +1366,7 @@
       </w:r>
       <w:r>
         <w:rPr>
+          <w:bCs/>
           <w:b/>
         </w:rPr>
         <w:t xml:space="preserve">Kerberos</w:t>
@@ -1254,20 +1379,21 @@
       </w:r>
       <w:r>
         <w:rPr>
+          <w:bCs/>
           <w:b/>
         </w:rPr>
         <w:t xml:space="preserve">ModJk</w:t>
       </w:r>
     </w:p>
+    <w:bookmarkEnd w:id="34"/>
+    <w:bookmarkStart w:id="35" w:name="us-banks-web-application-firewalls"/>
     <w:p>
       <w:pPr>
         <w:pStyle w:val="Heading4"/>
       </w:pPr>
-      <w:bookmarkStart w:id="35" w:name="us-banks-web-application-firewalls"/>
       <w:r>
         <w:t xml:space="preserve">US Bank’s Web Application Firewalls</w:t>
       </w:r>
-      <w:bookmarkEnd w:id="35"/>
     </w:p>
     <w:p>
       <w:pPr>
@@ -1283,6 +1409,7 @@
       </w:pPr>
       <w:r>
         <w:rPr>
+          <w:iCs/>
           <w:i/>
         </w:rPr>
         <w:t xml:space="preserve">Components:</w:t>
@@ -1292,6 +1419,7 @@
       </w:r>
       <w:r>
         <w:rPr>
+          <w:bCs/>
           <w:b/>
         </w:rPr>
         <w:t xml:space="preserve">Apache</w:t>
@@ -1304,6 +1432,7 @@
       </w:r>
       <w:r>
         <w:rPr>
+          <w:bCs/>
           <w:b/>
         </w:rPr>
         <w:t xml:space="preserve">ModSecurity</w:t>
@@ -1316,20 +1445,21 @@
       </w:r>
       <w:r>
         <w:rPr>
+          <w:bCs/>
           <w:b/>
         </w:rPr>
         <w:t xml:space="preserve">OWASP ModSecurity Core Ruleset</w:t>
       </w:r>
     </w:p>
+    <w:bookmarkEnd w:id="35"/>
+    <w:bookmarkStart w:id="36" w:name="X96eb1ec03565335c57920fa027f22cc7dfb462b"/>
     <w:p>
       <w:pPr>
         <w:pStyle w:val="Heading4"/>
       </w:pPr>
-      <w:bookmarkStart w:id="36" w:name="X96eb1ec03565335c57920fa027f22cc7dfb462b"/>
       <w:r>
         <w:t xml:space="preserve">Brought a Whole Business Line’s Tech Stack into PCI Compliance</w:t>
       </w:r>
-      <w:bookmarkEnd w:id="36"/>
     </w:p>
     <w:p>
       <w:pPr>
@@ -1339,15 +1469,16 @@
         <w:t xml:space="preserve">I participated in creating and executing a plan to bring a multi- million dollar business line centered around credit card processing systems from zero to PCI 2.0 compliant in &lt; 12 months. Can do it again too.</w:t>
       </w:r>
     </w:p>
+    <w:bookmarkEnd w:id="36"/>
+    <w:bookmarkEnd w:id="37"/>
+    <w:bookmarkStart w:id="41" w:name="profiles"/>
     <w:p>
       <w:pPr>
         <w:pStyle w:val="Heading1"/>
       </w:pPr>
-      <w:bookmarkStart w:id="37" w:name="profiles"/>
       <w:r>
         <w:t xml:space="preserve">Profiles</w:t>
       </w:r>
-      <w:bookmarkEnd w:id="37"/>
     </w:p>
     <w:p>
       <w:pPr>
@@ -1355,6 +1486,7 @@
       </w:pPr>
       <w:r>
         <w:rPr>
+          <w:iCs/>
           <w:i/>
         </w:rPr>
         <w:t xml:space="preserve">Home Page</w:t>
@@ -1377,6 +1509,7 @@
       </w:pPr>
       <w:r>
         <w:rPr>
+          <w:iCs/>
           <w:i/>
         </w:rPr>
         <w:t xml:space="preserve">Code Repos</w:t>
@@ -1399,6 +1532,7 @@
       </w:pPr>
       <w:r>
         <w:rPr>
+          <w:iCs/>
           <w:i/>
         </w:rPr>
         <w:t xml:space="preserve">LinkedIn</w:t>
@@ -1415,15 +1549,15 @@
         </w:r>
       </w:hyperlink>
     </w:p>
+    <w:bookmarkEnd w:id="41"/>
+    <w:bookmarkStart w:id="42" w:name="technical-background"/>
     <w:p>
       <w:pPr>
         <w:pStyle w:val="Heading1"/>
       </w:pPr>
-      <w:bookmarkStart w:id="41" w:name="technical-background"/>
       <w:r>
         <w:t xml:space="preserve">Technical Background</w:t>
       </w:r>
-      <w:bookmarkEnd w:id="41"/>
     </w:p>
     <w:p>
       <w:pPr>
@@ -1431,6 +1565,7 @@
       </w:pPr>
       <w:r>
         <w:rPr>
+          <w:iCs/>
           <w:i/>
         </w:rPr>
         <w:t xml:space="preserve">Programming Languages:</w:t>
@@ -1440,6 +1575,7 @@
       </w:r>
       <w:r>
         <w:rPr>
+          <w:bCs/>
           <w:b/>
         </w:rPr>
         <w:t xml:space="preserve">Java</w:t>
@@ -1452,6 +1588,7 @@
       </w:r>
       <w:r>
         <w:rPr>
+          <w:bCs/>
           <w:b/>
         </w:rPr>
         <w:t xml:space="preserve">Ruby</w:t>
@@ -1464,6 +1601,7 @@
       </w:r>
       <w:r>
         <w:rPr>
+          <w:bCs/>
           <w:b/>
         </w:rPr>
         <w:t xml:space="preserve">Python</w:t>
@@ -1476,6 +1614,7 @@
       </w:r>
       <w:r>
         <w:rPr>
+          <w:bCs/>
           <w:b/>
         </w:rPr>
         <w:t xml:space="preserve">Groovy</w:t>
@@ -1488,6 +1627,7 @@
       </w:r>
       <w:r>
         <w:rPr>
+          <w:bCs/>
           <w:b/>
         </w:rPr>
         <w:t xml:space="preserve">JavaScript</w:t>
@@ -1500,6 +1640,7 @@
       </w:r>
       <w:r>
         <w:rPr>
+          <w:bCs/>
           <w:b/>
         </w:rPr>
         <w:t xml:space="preserve">C</w:t>
@@ -1512,6 +1653,7 @@
       </w:r>
       <w:r>
         <w:rPr>
+          <w:bCs/>
           <w:b/>
         </w:rPr>
         <w:t xml:space="preserve">C++</w:t>
@@ -1524,6 +1666,7 @@
       </w:r>
       <w:r>
         <w:rPr>
+          <w:bCs/>
           <w:b/>
         </w:rPr>
         <w:t xml:space="preserve">Perl</w:t>
@@ -1536,6 +1679,7 @@
       </w:r>
       <w:r>
         <w:rPr>
+          <w:bCs/>
           <w:b/>
         </w:rPr>
         <w:t xml:space="preserve">Go</w:t>
@@ -1548,6 +1692,7 @@
       </w:r>
       <w:r>
         <w:rPr>
+          <w:bCs/>
           <w:b/>
         </w:rPr>
         <w:t xml:space="preserve">Bash</w:t>
@@ -1559,6 +1704,7 @@
       </w:pPr>
       <w:r>
         <w:rPr>
+          <w:iCs/>
           <w:i/>
         </w:rPr>
         <w:t xml:space="preserve">Communication:</w:t>
@@ -1576,6 +1722,7 @@
       </w:pPr>
       <w:r>
         <w:rPr>
+          <w:iCs/>
           <w:i/>
         </w:rPr>
         <w:t xml:space="preserve">Configuration Management:</w:t>
@@ -1585,6 +1732,7 @@
       </w:r>
       <w:r>
         <w:rPr>
+          <w:bCs/>
           <w:b/>
         </w:rPr>
         <w:t xml:space="preserve">Chef</w:t>
@@ -1597,6 +1745,7 @@
       </w:r>
       <w:r>
         <w:rPr>
+          <w:bCs/>
           <w:b/>
         </w:rPr>
         <w:t xml:space="preserve">Puppet</w:t>
@@ -1609,6 +1758,7 @@
       </w:r>
       <w:r>
         <w:rPr>
+          <w:bCs/>
           <w:b/>
         </w:rPr>
         <w:t xml:space="preserve">Ansible</w:t>
@@ -1620,6 +1770,7 @@
       </w:pPr>
       <w:r>
         <w:rPr>
+          <w:iCs/>
           <w:i/>
         </w:rPr>
         <w:t xml:space="preserve">Operating Systems:</w:t>
@@ -1629,6 +1780,7 @@
       </w:r>
       <w:r>
         <w:rPr>
+          <w:bCs/>
           <w:b/>
         </w:rPr>
         <w:t xml:space="preserve">RPM Linux Systems (RHEL, SLES, CentOS, Oracle Linux)</w:t>
@@ -1641,6 +1793,7 @@
       </w:r>
       <w:r>
         <w:rPr>
+          <w:bCs/>
           <w:b/>
         </w:rPr>
         <w:t xml:space="preserve">Debian Linux Systems (Debian, Ubuntu)</w:t>
@@ -1653,6 +1806,7 @@
       </w:r>
       <w:r>
         <w:rPr>
+          <w:bCs/>
           <w:b/>
         </w:rPr>
         <w:t xml:space="preserve">Arch Linux</w:t>
@@ -1665,6 +1819,7 @@
       </w:r>
       <w:r>
         <w:rPr>
+          <w:bCs/>
           <w:b/>
         </w:rPr>
         <w:t xml:space="preserve">Android</w:t>
@@ -1677,6 +1832,7 @@
       </w:r>
       <w:r>
         <w:rPr>
+          <w:bCs/>
           <w:b/>
         </w:rPr>
         <w:t xml:space="preserve">MacOS</w:t>
@@ -1688,6 +1844,7 @@
       </w:pPr>
       <w:r>
         <w:rPr>
+          <w:iCs/>
           <w:i/>
         </w:rPr>
         <w:t xml:space="preserve">System Administration:</w:t>
@@ -1697,6 +1854,7 @@
       </w:r>
       <w:r>
         <w:rPr>
+          <w:bCs/>
           <w:b/>
         </w:rPr>
         <w:t xml:space="preserve">Physical Machines</w:t>
@@ -1709,6 +1867,7 @@
       </w:r>
       <w:r>
         <w:rPr>
+          <w:bCs/>
           <w:b/>
         </w:rPr>
         <w:t xml:space="preserve">Virtual Machines</w:t>
@@ -1721,6 +1880,7 @@
       </w:r>
       <w:r>
         <w:rPr>
+          <w:bCs/>
           <w:b/>
         </w:rPr>
         <w:t xml:space="preserve">Containers</w:t>
@@ -1733,6 +1893,7 @@
       </w:r>
       <w:r>
         <w:rPr>
+          <w:bCs/>
           <w:b/>
         </w:rPr>
         <w:t xml:space="preserve">Clouds</w:t>
@@ -1745,6 +1906,7 @@
       </w:r>
       <w:r>
         <w:rPr>
+          <w:bCs/>
           <w:b/>
         </w:rPr>
         <w:t xml:space="preserve">Workstations</w:t>
@@ -1757,6 +1919,7 @@
       </w:r>
       <w:r>
         <w:rPr>
+          <w:bCs/>
           <w:b/>
         </w:rPr>
         <w:t xml:space="preserve">TCP/IP Networks</w:t>
@@ -1769,6 +1932,7 @@
       </w:r>
       <w:r>
         <w:rPr>
+          <w:bCs/>
           <w:b/>
         </w:rPr>
         <w:t xml:space="preserve">Routers</w:t>
@@ -1781,6 +1945,7 @@
       </w:r>
       <w:r>
         <w:rPr>
+          <w:bCs/>
           <w:b/>
         </w:rPr>
         <w:t xml:space="preserve">Switches</w:t>
@@ -1793,6 +1958,7 @@
       </w:r>
       <w:r>
         <w:rPr>
+          <w:bCs/>
           <w:b/>
         </w:rPr>
         <w:t xml:space="preserve">Firewalls</w:t>
@@ -1805,6 +1971,7 @@
       </w:r>
       <w:r>
         <w:rPr>
+          <w:bCs/>
           <w:b/>
         </w:rPr>
         <w:t xml:space="preserve">Kubernetes</w:t>
@@ -1816,6 +1983,7 @@
       </w:pPr>
       <w:r>
         <w:rPr>
+          <w:iCs/>
           <w:i/>
         </w:rPr>
         <w:t xml:space="preserve">Logging and Monitoring</w:t>
@@ -1825,6 +1993,7 @@
       </w:r>
       <w:r>
         <w:rPr>
+          <w:bCs/>
           <w:b/>
         </w:rPr>
         <w:t xml:space="preserve">LogStash</w:t>
@@ -1837,6 +2006,7 @@
       </w:r>
       <w:r>
         <w:rPr>
+          <w:bCs/>
           <w:b/>
         </w:rPr>
         <w:t xml:space="preserve">ElasticSearch</w:t>
@@ -1849,6 +2019,7 @@
       </w:r>
       <w:r>
         <w:rPr>
+          <w:bCs/>
           <w:b/>
         </w:rPr>
         <w:t xml:space="preserve">Kibana</w:t>
@@ -1861,6 +2032,7 @@
       </w:r>
       <w:r>
         <w:rPr>
+          <w:bCs/>
           <w:b/>
         </w:rPr>
         <w:t xml:space="preserve">ElasticBeats</w:t>
@@ -1873,6 +2045,7 @@
       </w:r>
       <w:r>
         <w:rPr>
+          <w:bCs/>
           <w:b/>
         </w:rPr>
         <w:t xml:space="preserve">Syslog</w:t>
@@ -1884,6 +2057,7 @@
       </w:pPr>
       <w:r>
         <w:rPr>
+          <w:iCs/>
           <w:i/>
         </w:rPr>
         <w:t xml:space="preserve">Web Servers &amp; Application Containers:</w:t>
@@ -1893,6 +2067,7 @@
       </w:r>
       <w:r>
         <w:rPr>
+          <w:bCs/>
           <w:b/>
         </w:rPr>
         <w:t xml:space="preserve">Apache HTTPD</w:t>
@@ -1905,6 +2080,7 @@
       </w:r>
       <w:r>
         <w:rPr>
+          <w:bCs/>
           <w:b/>
         </w:rPr>
         <w:t xml:space="preserve">Tomcat</w:t>
@@ -1917,6 +2093,7 @@
       </w:r>
       <w:r>
         <w:rPr>
+          <w:bCs/>
           <w:b/>
         </w:rPr>
         <w:t xml:space="preserve">ModPerl</w:t>
@@ -1929,6 +2106,7 @@
       </w:r>
       <w:r>
         <w:rPr>
+          <w:bCs/>
           <w:b/>
         </w:rPr>
         <w:t xml:space="preserve">Nginx</w:t>
@@ -1941,6 +2119,7 @@
       </w:r>
       <w:r>
         <w:rPr>
+          <w:bCs/>
           <w:b/>
         </w:rPr>
         <w:t xml:space="preserve">HaProxy</w:t>
@@ -1953,6 +2132,7 @@
       </w:r>
       <w:r>
         <w:rPr>
+          <w:bCs/>
           <w:b/>
         </w:rPr>
         <w:t xml:space="preserve">Gunicorn</w:t>
@@ -1964,6 +2144,7 @@
       </w:pPr>
       <w:r>
         <w:rPr>
+          <w:iCs/>
           <w:i/>
         </w:rPr>
         <w:t xml:space="preserve">Testing:</w:t>
@@ -1973,6 +2154,7 @@
       </w:r>
       <w:r>
         <w:rPr>
+          <w:bCs/>
           <w:b/>
         </w:rPr>
         <w:t xml:space="preserve">jUnit</w:t>
@@ -1985,6 +2167,7 @@
       </w:r>
       <w:r>
         <w:rPr>
+          <w:bCs/>
           <w:b/>
         </w:rPr>
         <w:t xml:space="preserve">TestNG</w:t>
@@ -1997,6 +2180,7 @@
       </w:r>
       <w:r>
         <w:rPr>
+          <w:bCs/>
           <w:b/>
         </w:rPr>
         <w:t xml:space="preserve">Selenium</w:t>
@@ -2009,6 +2193,7 @@
       </w:r>
       <w:r>
         <w:rPr>
+          <w:bCs/>
           <w:b/>
         </w:rPr>
         <w:t xml:space="preserve">Test::More</w:t>
@@ -2021,6 +2206,7 @@
       </w:r>
       <w:r>
         <w:rPr>
+          <w:bCs/>
           <w:b/>
         </w:rPr>
         <w:t xml:space="preserve">Rspec</w:t>
@@ -2033,6 +2219,7 @@
       </w:r>
       <w:r>
         <w:rPr>
+          <w:bCs/>
           <w:b/>
         </w:rPr>
         <w:t xml:space="preserve">ServerSpec</w:t>
@@ -2045,6 +2232,7 @@
       </w:r>
       <w:r>
         <w:rPr>
+          <w:bCs/>
           <w:b/>
         </w:rPr>
         <w:t xml:space="preserve">Inspec</w:t>
@@ -2057,6 +2245,7 @@
       </w:r>
       <w:r>
         <w:rPr>
+          <w:bCs/>
           <w:b/>
         </w:rPr>
         <w:t xml:space="preserve">unittest</w:t>
@@ -2069,6 +2258,7 @@
       </w:r>
       <w:r>
         <w:rPr>
+          <w:bCs/>
           <w:b/>
         </w:rPr>
         <w:t xml:space="preserve">go test</w:t>
@@ -2080,6 +2270,7 @@
       </w:pPr>
       <w:r>
         <w:rPr>
+          <w:iCs/>
           <w:i/>
         </w:rPr>
         <w:t xml:space="preserve">CI Systems:</w:t>
@@ -2089,6 +2280,7 @@
       </w:r>
       <w:r>
         <w:rPr>
+          <w:bCs/>
           <w:b/>
         </w:rPr>
         <w:t xml:space="preserve">Jenkins</w:t>
@@ -2101,6 +2293,7 @@
       </w:r>
       <w:r>
         <w:rPr>
+          <w:bCs/>
           <w:b/>
         </w:rPr>
         <w:t xml:space="preserve">TeamCity</w:t>
@@ -2113,6 +2306,7 @@
       </w:r>
       <w:r>
         <w:rPr>
+          <w:bCs/>
           <w:b/>
         </w:rPr>
         <w:t xml:space="preserve">CircleCI</w:t>
@@ -2125,6 +2319,7 @@
       </w:r>
       <w:r>
         <w:rPr>
+          <w:bCs/>
           <w:b/>
         </w:rPr>
         <w:t xml:space="preserve">Strider</w:t>
@@ -2136,6 +2331,7 @@
       </w:pPr>
       <w:r>
         <w:rPr>
+          <w:iCs/>
           <w:i/>
         </w:rPr>
         <w:t xml:space="preserve">Security:</w:t>
@@ -2145,6 +2341,7 @@
       </w:r>
       <w:r>
         <w:rPr>
+          <w:bCs/>
           <w:b/>
         </w:rPr>
         <w:t xml:space="preserve">SSL</w:t>
@@ -2157,6 +2354,7 @@
       </w:r>
       <w:r>
         <w:rPr>
+          <w:bCs/>
           <w:b/>
         </w:rPr>
         <w:t xml:space="preserve">SSH</w:t>
@@ -2169,6 +2367,7 @@
       </w:r>
       <w:r>
         <w:rPr>
+          <w:bCs/>
           <w:b/>
         </w:rPr>
         <w:t xml:space="preserve">IPSec</w:t>
@@ -2181,6 +2380,7 @@
       </w:r>
       <w:r>
         <w:rPr>
+          <w:bCs/>
           <w:b/>
         </w:rPr>
         <w:t xml:space="preserve">PCI DSS</w:t>
@@ -2193,6 +2393,7 @@
       </w:r>
       <w:r>
         <w:rPr>
+          <w:bCs/>
           <w:b/>
         </w:rPr>
         <w:t xml:space="preserve">Spring Security</w:t>
@@ -2205,6 +2406,7 @@
       </w:r>
       <w:r>
         <w:rPr>
+          <w:bCs/>
           <w:b/>
         </w:rPr>
         <w:t xml:space="preserve">ModSecurity</w:t>
@@ -2217,6 +2419,7 @@
       </w:r>
       <w:r>
         <w:rPr>
+          <w:bCs/>
           <w:b/>
         </w:rPr>
         <w:t xml:space="preserve">Kerberos</w:t>
@@ -2229,6 +2432,7 @@
       </w:r>
       <w:r>
         <w:rPr>
+          <w:bCs/>
           <w:b/>
         </w:rPr>
         <w:t xml:space="preserve">Vault</w:t>
@@ -2240,6 +2444,7 @@
       </w:pPr>
       <w:r>
         <w:rPr>
+          <w:iCs/>
           <w:i/>
         </w:rPr>
         <w:t xml:space="preserve">Networks:</w:t>
@@ -2249,6 +2454,7 @@
       </w:r>
       <w:r>
         <w:rPr>
+          <w:bCs/>
           <w:b/>
         </w:rPr>
         <w:t xml:space="preserve">IPTables</w:t>
@@ -2261,6 +2467,7 @@
       </w:r>
       <w:r>
         <w:rPr>
+          <w:bCs/>
           <w:b/>
         </w:rPr>
         <w:t xml:space="preserve">PF</w:t>
@@ -2273,6 +2480,7 @@
       </w:r>
       <w:r>
         <w:rPr>
+          <w:bCs/>
           <w:b/>
         </w:rPr>
         <w:t xml:space="preserve">BIND</w:t>
@@ -2285,6 +2493,7 @@
       </w:r>
       <w:r>
         <w:rPr>
+          <w:bCs/>
           <w:b/>
         </w:rPr>
         <w:t xml:space="preserve">DHCP</w:t>
@@ -2297,6 +2506,7 @@
       </w:r>
       <w:r>
         <w:rPr>
+          <w:bCs/>
           <w:b/>
         </w:rPr>
         <w:t xml:space="preserve">Dnsmasq</w:t>
@@ -2309,6 +2519,7 @@
       </w:r>
       <w:r>
         <w:rPr>
+          <w:bCs/>
           <w:b/>
         </w:rPr>
         <w:t xml:space="preserve">Sendmail</w:t>
@@ -2321,6 +2532,7 @@
       </w:r>
       <w:r>
         <w:rPr>
+          <w:bCs/>
           <w:b/>
         </w:rPr>
         <w:t xml:space="preserve">Postfix</w:t>
@@ -2333,6 +2545,7 @@
       </w:r>
       <w:r>
         <w:rPr>
+          <w:bCs/>
           <w:b/>
         </w:rPr>
         <w:t xml:space="preserve">CUPS</w:t>
@@ -2345,6 +2558,7 @@
       </w:r>
       <w:r>
         <w:rPr>
+          <w:bCs/>
           <w:b/>
         </w:rPr>
         <w:t xml:space="preserve">OpenLDAP</w:t>
@@ -2356,6 +2570,7 @@
       </w:pPr>
       <w:r>
         <w:rPr>
+          <w:iCs/>
           <w:i/>
         </w:rPr>
         <w:t xml:space="preserve">Version Control:</w:t>
@@ -2365,6 +2580,7 @@
       </w:r>
       <w:r>
         <w:rPr>
+          <w:bCs/>
           <w:b/>
         </w:rPr>
         <w:t xml:space="preserve">Git</w:t>
@@ -2377,6 +2593,7 @@
       </w:r>
       <w:r>
         <w:rPr>
+          <w:bCs/>
           <w:b/>
         </w:rPr>
         <w:t xml:space="preserve">GitHub</w:t>
@@ -2389,6 +2606,7 @@
       </w:r>
       <w:r>
         <w:rPr>
+          <w:bCs/>
           <w:b/>
         </w:rPr>
         <w:t xml:space="preserve">GitLab</w:t>
@@ -2401,6 +2619,7 @@
       </w:r>
       <w:r>
         <w:rPr>
+          <w:bCs/>
           <w:b/>
         </w:rPr>
         <w:t xml:space="preserve">Subversion</w:t>
@@ -2413,6 +2632,7 @@
       </w:r>
       <w:r>
         <w:rPr>
+          <w:bCs/>
           <w:b/>
         </w:rPr>
         <w:t xml:space="preserve">Mercurial</w:t>
@@ -2424,6 +2644,7 @@
       </w:pPr>
       <w:r>
         <w:rPr>
+          <w:iCs/>
           <w:i/>
         </w:rPr>
         <w:t xml:space="preserve">Databases:</w:t>
@@ -2433,6 +2654,7 @@
       </w:r>
       <w:r>
         <w:rPr>
+          <w:bCs/>
           <w:b/>
         </w:rPr>
         <w:t xml:space="preserve">MySQL</w:t>
@@ -2445,6 +2667,7 @@
       </w:r>
       <w:r>
         <w:rPr>
+          <w:bCs/>
           <w:b/>
         </w:rPr>
         <w:t xml:space="preserve">Oracle</w:t>
@@ -2457,6 +2680,7 @@
       </w:r>
       <w:r>
         <w:rPr>
+          <w:bCs/>
           <w:b/>
         </w:rPr>
         <w:t xml:space="preserve">SQLite</w:t>
@@ -2469,6 +2693,7 @@
       </w:r>
       <w:r>
         <w:rPr>
+          <w:bCs/>
           <w:b/>
         </w:rPr>
         <w:t xml:space="preserve">HSQL</w:t>
@@ -2481,6 +2706,7 @@
       </w:r>
       <w:r>
         <w:rPr>
+          <w:bCs/>
           <w:b/>
         </w:rPr>
         <w:t xml:space="preserve">MongoDB</w:t>
@@ -2493,6 +2719,7 @@
       </w:r>
       <w:r>
         <w:rPr>
+          <w:bCs/>
           <w:b/>
         </w:rPr>
         <w:t xml:space="preserve">Cassandra</w:t>
@@ -2505,6 +2732,7 @@
       </w:r>
       <w:r>
         <w:rPr>
+          <w:bCs/>
           <w:b/>
         </w:rPr>
         <w:t xml:space="preserve">Postgres</w:t>
@@ -2516,6 +2744,7 @@
       </w:pPr>
       <w:r>
         <w:rPr>
+          <w:iCs/>
           <w:i/>
         </w:rPr>
         <w:t xml:space="preserve">Build Tools:</w:t>
@@ -2525,6 +2754,7 @@
       </w:r>
       <w:r>
         <w:rPr>
+          <w:bCs/>
           <w:b/>
         </w:rPr>
         <w:t xml:space="preserve">Make</w:t>
@@ -2537,6 +2767,7 @@
       </w:r>
       <w:r>
         <w:rPr>
+          <w:bCs/>
           <w:b/>
         </w:rPr>
         <w:t xml:space="preserve">Ant</w:t>
@@ -2549,6 +2780,7 @@
       </w:r>
       <w:r>
         <w:rPr>
+          <w:bCs/>
           <w:b/>
         </w:rPr>
         <w:t xml:space="preserve">Maven</w:t>
@@ -2561,6 +2793,7 @@
       </w:r>
       <w:r>
         <w:rPr>
+          <w:bCs/>
           <w:b/>
         </w:rPr>
         <w:t xml:space="preserve">Gradle</w:t>
@@ -2573,6 +2806,7 @@
       </w:r>
       <w:r>
         <w:rPr>
+          <w:bCs/>
           <w:b/>
         </w:rPr>
         <w:t xml:space="preserve">Archiva</w:t>
@@ -2585,6 +2819,7 @@
       </w:r>
       <w:r>
         <w:rPr>
+          <w:bCs/>
           <w:b/>
         </w:rPr>
         <w:t xml:space="preserve">Artifactory</w:t>
@@ -2597,6 +2832,7 @@
       </w:r>
       <w:r>
         <w:rPr>
+          <w:bCs/>
           <w:b/>
         </w:rPr>
         <w:t xml:space="preserve">Rake</w:t>
@@ -2608,6 +2844,7 @@
       </w:pPr>
       <w:r>
         <w:rPr>
+          <w:iCs/>
           <w:i/>
         </w:rPr>
         <w:t xml:space="preserve">Virtualization:</w:t>
@@ -2617,6 +2854,7 @@
       </w:r>
       <w:r>
         <w:rPr>
+          <w:bCs/>
           <w:b/>
         </w:rPr>
         <w:t xml:space="preserve">VirtualBox</w:t>
@@ -2629,6 +2867,7 @@
       </w:r>
       <w:r>
         <w:rPr>
+          <w:bCs/>
           <w:b/>
         </w:rPr>
         <w:t xml:space="preserve">VMWare</w:t>
@@ -2641,6 +2880,7 @@
       </w:r>
       <w:r>
         <w:rPr>
+          <w:bCs/>
           <w:b/>
         </w:rPr>
         <w:t xml:space="preserve">Vagrant</w:t>
@@ -2653,6 +2893,7 @@
       </w:r>
       <w:r>
         <w:rPr>
+          <w:bCs/>
           <w:b/>
         </w:rPr>
         <w:t xml:space="preserve">Packer</w:t>
@@ -2665,6 +2906,7 @@
       </w:r>
       <w:r>
         <w:rPr>
+          <w:bCs/>
           <w:b/>
         </w:rPr>
         <w:t xml:space="preserve">Qemu</w:t>
@@ -2677,6 +2919,7 @@
       </w:r>
       <w:r>
         <w:rPr>
+          <w:bCs/>
           <w:b/>
         </w:rPr>
         <w:t xml:space="preserve">ESXi</w:t>
@@ -2689,6 +2932,7 @@
       </w:r>
       <w:r>
         <w:rPr>
+          <w:bCs/>
           <w:b/>
         </w:rPr>
         <w:t xml:space="preserve">vSphere</w:t>
@@ -2701,6 +2945,7 @@
       </w:r>
       <w:r>
         <w:rPr>
+          <w:bCs/>
           <w:b/>
         </w:rPr>
         <w:t xml:space="preserve">OpenStack</w:t>
@@ -2713,6 +2958,7 @@
       </w:r>
       <w:r>
         <w:rPr>
+          <w:bCs/>
           <w:b/>
         </w:rPr>
         <w:t xml:space="preserve">Docker</w:t>
@@ -2725,6 +2971,7 @@
       </w:r>
       <w:r>
         <w:rPr>
+          <w:bCs/>
           <w:b/>
         </w:rPr>
         <w:t xml:space="preserve">KVM</w:t>
@@ -2737,6 +2984,7 @@
       </w:r>
       <w:r>
         <w:rPr>
+          <w:bCs/>
           <w:b/>
         </w:rPr>
         <w:t xml:space="preserve">libvirt</w:t>
@@ -2748,6 +2996,7 @@
       </w:pPr>
       <w:r>
         <w:rPr>
+          <w:iCs/>
           <w:i/>
         </w:rPr>
         <w:t xml:space="preserve">SCA/ Language Tools:</w:t>
@@ -2757,6 +3006,7 @@
       </w:r>
       <w:r>
         <w:rPr>
+          <w:bCs/>
           <w:b/>
         </w:rPr>
         <w:t xml:space="preserve">Antlr</w:t>
@@ -2769,26 +3019,27 @@
       </w:r>
       <w:r>
         <w:rPr>
+          <w:bCs/>
           <w:b/>
         </w:rPr>
         <w:t xml:space="preserve">RATS</w:t>
       </w:r>
     </w:p>
+    <w:bookmarkEnd w:id="42"/>
+    <w:bookmarkStart w:id="50" w:name="open-source-projects"/>
     <w:p>
       <w:pPr>
         <w:pStyle w:val="Heading1"/>
       </w:pPr>
-      <w:bookmarkStart w:id="42" w:name="open-source-projects"/>
       <w:r>
         <w:t xml:space="preserve">Open Source Projects:</w:t>
       </w:r>
-      <w:bookmarkEnd w:id="42"/>
     </w:p>
     <w:p>
       <w:pPr>
         <w:numPr>
+          <w:ilvl w:val="0"/>
           <w:numId w:val="1001"/>
-          <w:ilvl w:val="0"/>
         </w:numPr>
       </w:pPr>
       <w:hyperlink r:id="rId43">
@@ -2832,8 +3083,8 @@
     <w:p>
       <w:pPr>
         <w:numPr>
+          <w:ilvl w:val="0"/>
           <w:numId w:val="1001"/>
-          <w:ilvl w:val="0"/>
         </w:numPr>
       </w:pPr>
       <w:hyperlink r:id="rId45">
@@ -2865,8 +3116,8 @@
     <w:p>
       <w:pPr>
         <w:numPr>
+          <w:ilvl w:val="0"/>
           <w:numId w:val="1001"/>
-          <w:ilvl w:val="0"/>
         </w:numPr>
       </w:pPr>
       <w:hyperlink r:id="rId46">
@@ -2887,8 +3138,8 @@
     <w:p>
       <w:pPr>
         <w:numPr>
+          <w:ilvl w:val="0"/>
           <w:numId w:val="1001"/>
-          <w:ilvl w:val="0"/>
         </w:numPr>
       </w:pPr>
       <w:hyperlink r:id="rId47">
@@ -2909,8 +3160,8 @@
     <w:p>
       <w:pPr>
         <w:numPr>
+          <w:ilvl w:val="0"/>
           <w:numId w:val="1001"/>
-          <w:ilvl w:val="0"/>
         </w:numPr>
       </w:pPr>
       <w:hyperlink r:id="rId48">
@@ -2931,8 +3182,8 @@
     <w:p>
       <w:pPr>
         <w:numPr>
+          <w:ilvl w:val="0"/>
           <w:numId w:val="1001"/>
-          <w:ilvl w:val="0"/>
         </w:numPr>
       </w:pPr>
       <w:hyperlink r:id="rId49">
@@ -2950,25 +3201,67 @@
         <w:t xml:space="preserve">A Java Library for translating HTML format Selenium tests into JUnit4 at runtime.</w:t>
       </w:r>
     </w:p>
+    <w:bookmarkEnd w:id="50"/>
+    <w:bookmarkStart w:id="62" w:name="professional-history"/>
     <w:p>
       <w:pPr>
         <w:pStyle w:val="Heading1"/>
       </w:pPr>
-      <w:bookmarkStart w:id="50" w:name="professional-history"/>
       <w:r>
         <w:t xml:space="preserve">Professional History</w:t>
       </w:r>
-      <w:bookmarkEnd w:id="50"/>
-    </w:p>
+    </w:p>
+    <w:bookmarkStart w:id="61" w:name="orion-labs---san-francisco-ca"/>
+    <w:p>
+      <w:pPr>
+        <w:pStyle w:val="Heading2"/>
+      </w:pPr>
+      <w:r>
+        <w:t xml:space="preserve">Orion Labs - San Francisco, CA</w:t>
+      </w:r>
+    </w:p>
+    <w:p>
+      <w:pPr>
+        <w:pStyle w:val="FirstParagraph"/>
+      </w:pPr>
+      <w:r>
+        <w:t xml:space="preserve">2020 - Present</w:t>
+      </w:r>
+      <w:r>
+        <w:t xml:space="preserve"> </w:t>
+      </w:r>
+      <w:r>
+        <w:rPr>
+          <w:iCs/>
+          <w:i/>
+        </w:rPr>
+        <w:t xml:space="preserve">Infrastructure Engineering Lead DevOps</w:t>
+      </w:r>
+    </w:p>
+    <w:p>
+      <w:pPr>
+        <w:pStyle w:val="BodyText"/>
+      </w:pPr>
+      <w:r>
+        <w:t xml:space="preserve">I took a legacy EC2 autoscaling application stack and re-architected it as a stand-alone, self-bootstrapping, one click Kubernetes based system that works in on-prem, cloud-prem, and even air-gapped installations. In addition to Orion’s PTT stack, the system sports it’s own auto-unsealing certificate authority powered by Hashicorp Vault.</w:t>
+      </w:r>
+    </w:p>
+    <w:p>
+      <w:pPr>
+        <w:pStyle w:val="BodyText"/>
+      </w:pPr>
+      <w:r>
+        <w:t xml:space="preserve">While doing that, we replaced an expensive Splunk based monitoring/metrics system with a totally modern, best in class, and most importantly free stack based on Prometheus, Grafana, and Alertmanager. What’s more, since it’s based on open source technology, our monitoring/metrics stack is able to be bundled into our on-premesis product as a value add for our customers.</w:t>
+      </w:r>
+    </w:p>
+    <w:bookmarkStart w:id="51" w:name="Xd160e963d8802b0e510a0661c1b9c7e98607438"/>
     <w:p>
       <w:pPr>
         <w:pStyle w:val="Heading4"/>
       </w:pPr>
-      <w:bookmarkStart w:id="51" w:name="Xd160e963d8802b0e510a0661c1b9c7e98607438"/>
       <w:r>
         <w:t xml:space="preserve">Scribd - San Francisco, CA - DevOps Engineer - 2018 - Present</w:t>
       </w:r>
-      <w:bookmarkEnd w:id="51"/>
     </w:p>
     <w:p>
       <w:pPr>
@@ -3050,6 +3343,7 @@
       </w:r>
       <w:r>
         <w:rPr>
+          <w:iCs/>
           <w:i/>
         </w:rPr>
         <w:t xml:space="preserve">doing it right</w:t>
@@ -3058,520 +3352,523 @@
         <w:t xml:space="preserve">.</w:t>
       </w:r>
     </w:p>
+    <w:bookmarkEnd w:id="51"/>
+    <w:bookmarkStart w:id="52" w:name="X250084dfd095f537e1e8ed80da9193b2c58cc0b"/>
     <w:p>
       <w:pPr>
         <w:pStyle w:val="Heading4"/>
       </w:pPr>
-      <w:bookmarkStart w:id="52" w:name="X250084dfd095f537e1e8ed80da9193b2c58cc0b"/>
       <w:r>
         <w:t xml:space="preserve">Stitch Fix Inc. - San Francisco, CA - Data Platform Engineer - 2017</w:t>
       </w:r>
-      <w:bookmarkEnd w:id="52"/>
     </w:p>
     <w:p>
       <w:pPr>
         <w:numPr>
+          <w:ilvl w:val="0"/>
           <w:numId w:val="1002"/>
+        </w:numPr>
+      </w:pPr>
+      <w:r>
+        <w:t xml:space="preserve">Created the Access and Identity systems whereby the Algorithms &amp; Analytics department connects to every resource, instance and container in the stack.</w:t>
+      </w:r>
+    </w:p>
+    <w:p>
+      <w:pPr>
+        <w:numPr>
           <w:ilvl w:val="0"/>
+          <w:numId w:val="1002"/>
         </w:numPr>
       </w:pPr>
       <w:r>
-        <w:t xml:space="preserve">Created the Access and Identity systems whereby the Algorithms &amp; Analytics department connects to every resource, instance and container in the stack.</w:t>
+        <w:t xml:space="preserve">Enabled AWS IAM Role based development that works transparently on a laptop as if the computer were actually an EC2 node. Whether you’re local or in the cloud your code works exactly the same.</w:t>
       </w:r>
     </w:p>
     <w:p>
       <w:pPr>
         <w:numPr>
+          <w:ilvl w:val="0"/>
           <w:numId w:val="1002"/>
+        </w:numPr>
+      </w:pPr>
+      <w:r>
+        <w:t xml:space="preserve">Built a self- building, self-updating, extensible userspace binary tooling system that creates and distributes signed binaries for doing work on laptops with no external depenencies.</w:t>
+      </w:r>
+    </w:p>
+    <w:bookmarkEnd w:id="52"/>
+    <w:bookmarkStart w:id="53" w:name="X813fe3fb9bf65ace49f6665f6925b486e56609d"/>
+    <w:p>
+      <w:pPr>
+        <w:pStyle w:val="Heading4"/>
+      </w:pPr>
+      <w:r>
+        <w:t xml:space="preserve">Apple iOS Systems - Cupertino, CA - Senior DevOps Engineer - 2015 ~ 2017</w:t>
+      </w:r>
+    </w:p>
+    <w:p>
+      <w:pPr>
+        <w:numPr>
           <w:ilvl w:val="0"/>
+          <w:numId w:val="1003"/>
         </w:numPr>
       </w:pPr>
       <w:r>
-        <w:t xml:space="preserve">Enabled AWS IAM Role based development that works transparently on a laptop as if the computer were actually an EC2 node. Whether you’re local or in the cloud your code works exactly the same.</w:t>
+        <w:t xml:space="preserve">Designed and built a dynamic test driven CI/CD pipeline for Apple Pay, Apple Sim, and every Apple device in the world.</w:t>
       </w:r>
     </w:p>
     <w:p>
       <w:pPr>
         <w:numPr>
-          <w:numId w:val="1002"/>
           <w:ilvl w:val="0"/>
+          <w:numId w:val="1003"/>
         </w:numPr>
       </w:pPr>
       <w:r>
-        <w:t xml:space="preserve">Built a self- building, self-updating, extensible userspace binary tooling system that creates and distributes signed binaries for doing work on laptops with no external depenencies.</w:t>
-      </w:r>
-    </w:p>
+        <w:t xml:space="preserve">Implemented a private OpenStack cloud for testing and verification of applications.</w:t>
+      </w:r>
+    </w:p>
+    <w:p>
+      <w:pPr>
+        <w:numPr>
+          <w:ilvl w:val="0"/>
+          <w:numId w:val="1003"/>
+        </w:numPr>
+      </w:pPr>
+      <w:r>
+        <w:t xml:space="preserve">Designed a system whereby the entire deployment footprint of a group of applications can be described and manipulated in code.</w:t>
+      </w:r>
+    </w:p>
+    <w:p>
+      <w:pPr>
+        <w:numPr>
+          <w:ilvl w:val="0"/>
+          <w:numId w:val="1003"/>
+        </w:numPr>
+      </w:pPr>
+      <w:r>
+        <w:t xml:space="preserve">Transitioned the organization from Subversion to Git.</w:t>
+      </w:r>
+    </w:p>
+    <w:bookmarkEnd w:id="53"/>
+    <w:bookmarkStart w:id="54" w:name="X4f90002a04e24102017e01ca30c6ee99e536cf3"/>
     <w:p>
       <w:pPr>
         <w:pStyle w:val="Heading4"/>
       </w:pPr>
-      <w:bookmarkStart w:id="53" w:name="X813fe3fb9bf65ace49f6665f6925b486e56609d"/>
-      <w:r>
-        <w:t xml:space="preserve">Apple iOS Systems - Cupertino, CA - Senior DevOps Engineer - 2015 ~ 2017</w:t>
-      </w:r>
-      <w:bookmarkEnd w:id="53"/>
+      <w:r>
+        <w:t xml:space="preserve">Data Recognition Corporation - Maple Grove, MN - Principal DevOps Engineer - 2014 ~ 2015</w:t>
+      </w:r>
     </w:p>
     <w:p>
       <w:pPr>
         <w:numPr>
-          <w:numId w:val="1003"/>
           <w:ilvl w:val="0"/>
+          <w:numId w:val="1004"/>
         </w:numPr>
       </w:pPr>
       <w:r>
-        <w:t xml:space="preserve">Designed and built a dynamic test driven CI/CD pipeline for Apple Pay, Apple Sim, and every Apple device in the world.</w:t>
+        <w:t xml:space="preserve">Designed an auto scaling Continuous Delivery environment for educational testing.</w:t>
       </w:r>
     </w:p>
     <w:p>
       <w:pPr>
         <w:numPr>
-          <w:numId w:val="1003"/>
           <w:ilvl w:val="0"/>
+          <w:numId w:val="1004"/>
         </w:numPr>
       </w:pPr>
       <w:r>
-        <w:t xml:space="preserve">Implemented a private OpenStack cloud for testing and verification of applications.</w:t>
+        <w:t xml:space="preserve">Shepherded multiple applications from proprietary systems to fully Open Source platforms.</w:t>
       </w:r>
     </w:p>
     <w:p>
       <w:pPr>
         <w:numPr>
-          <w:numId w:val="1003"/>
           <w:ilvl w:val="0"/>
+          <w:numId w:val="1004"/>
         </w:numPr>
       </w:pPr>
       <w:r>
-        <w:t xml:space="preserve">Designed a system whereby the entire deployment footprint of a group of applications can be described and manipulated in code.</w:t>
+        <w:t xml:space="preserve">Designed and taught internal training curriculum for the technology, disciplines, and cultural concepts that come under the heading of DevOps.</w:t>
+      </w:r>
+    </w:p>
+    <w:bookmarkEnd w:id="54"/>
+    <w:bookmarkStart w:id="55" w:name="Xbd96111facacc5a8aec75bd4d65a224c799dc52"/>
+    <w:p>
+      <w:pPr>
+        <w:pStyle w:val="Heading4"/>
+      </w:pPr>
+      <w:r>
+        <w:t xml:space="preserve">Wells Fargo - Minneapolis, MN - Sr. Software Engineer - 2014</w:t>
       </w:r>
     </w:p>
     <w:p>
       <w:pPr>
         <w:numPr>
-          <w:numId w:val="1003"/>
           <w:ilvl w:val="0"/>
+          <w:numId w:val="1005"/>
         </w:numPr>
       </w:pPr>
       <w:r>
-        <w:t xml:space="preserve">Transitioned the organization from Subversion to Git.</w:t>
-      </w:r>
-    </w:p>
+        <w:t xml:space="preserve">DevOps Consultant for Development, Testing, Building and Delivery of Applications and Middleware.</w:t>
+      </w:r>
+    </w:p>
+    <w:p>
+      <w:pPr>
+        <w:numPr>
+          <w:ilvl w:val="0"/>
+          <w:numId w:val="1005"/>
+        </w:numPr>
+      </w:pPr>
+      <w:r>
+        <w:t xml:space="preserve">Module Developer for Continuous Integration/ Continuous Delivery of multiple applications across multiple technologies and multiple operating systems.</w:t>
+      </w:r>
+    </w:p>
+    <w:p>
+      <w:pPr>
+        <w:numPr>
+          <w:ilvl w:val="0"/>
+          <w:numId w:val="1005"/>
+        </w:numPr>
+      </w:pPr>
+      <w:r>
+        <w:t xml:space="preserve">Designed and built SCA tools to parse the Puppet DSL for GRC.</w:t>
+      </w:r>
+    </w:p>
+    <w:bookmarkEnd w:id="55"/>
+    <w:bookmarkStart w:id="56" w:name="Xd0a096a976722780ee699fb01285dcbe44d8c39"/>
     <w:p>
       <w:pPr>
         <w:pStyle w:val="Heading4"/>
       </w:pPr>
-      <w:bookmarkStart w:id="54" w:name="X4f90002a04e24102017e01ca30c6ee99e536cf3"/>
-      <w:r>
-        <w:t xml:space="preserve">Data Recognition Corporation - Maple Grove, MN - Principal DevOps Engineer - 2014 ~ 2015</w:t>
-      </w:r>
-      <w:bookmarkEnd w:id="54"/>
+      <w:r>
+        <w:t xml:space="preserve">U.S. Bank - Minneapolis, MN - Application Systems Administrator Sr. 2007 ~ 2014</w:t>
+      </w:r>
     </w:p>
     <w:p>
       <w:pPr>
         <w:numPr>
-          <w:numId w:val="1004"/>
           <w:ilvl w:val="0"/>
+          <w:numId w:val="1006"/>
         </w:numPr>
       </w:pPr>
       <w:r>
-        <w:t xml:space="preserve">Designed an auto scaling Continuous Delivery environment for educational testing.</w:t>
+        <w:t xml:space="preserve">Specialty Application Development- Projects too sensitive or specialized for a general development team, or things that were deemed</w:t>
+      </w:r>
+      <w:r>
+        <w:t xml:space="preserve"> </w:t>
+      </w:r>
+      <w:r>
+        <w:t xml:space="preserve">‘</w:t>
+      </w:r>
+      <w:r>
+        <w:t xml:space="preserve">impossible</w:t>
+      </w:r>
+      <w:r>
+        <w:t xml:space="preserve">’</w:t>
+      </w:r>
+      <w:r>
+        <w:t xml:space="preserve">.</w:t>
       </w:r>
     </w:p>
     <w:p>
       <w:pPr>
         <w:numPr>
-          <w:numId w:val="1004"/>
           <w:ilvl w:val="0"/>
+          <w:numId w:val="1006"/>
         </w:numPr>
       </w:pPr>
       <w:r>
-        <w:t xml:space="preserve">Shepherded multiple applications from proprietary systems to fully Open Source platforms.</w:t>
+        <w:t xml:space="preserve">Designed, built and implemented encryption key fullfillment system used by mulitple users in multiple countries.</w:t>
       </w:r>
     </w:p>
     <w:p>
       <w:pPr>
         <w:numPr>
-          <w:numId w:val="1004"/>
           <w:ilvl w:val="0"/>
+          <w:numId w:val="1006"/>
         </w:numPr>
       </w:pPr>
       <w:r>
-        <w:t xml:space="preserve">Designed and taught internal training curriculum for the technology, disciplines, and cultural concepts that come under the heading of DevOps.</w:t>
-      </w:r>
-    </w:p>
+        <w:t xml:space="preserve">Designed, build, and maintained encryption and tokenization system for PAN data in Merchant Acquiring systems.</w:t>
+      </w:r>
+    </w:p>
+    <w:p>
+      <w:pPr>
+        <w:numPr>
+          <w:ilvl w:val="0"/>
+          <w:numId w:val="1006"/>
+        </w:numPr>
+      </w:pPr>
+      <w:r>
+        <w:t xml:space="preserve">Security Consultant for an Application Architecture team.</w:t>
+      </w:r>
+    </w:p>
+    <w:p>
+      <w:pPr>
+        <w:numPr>
+          <w:ilvl w:val="0"/>
+          <w:numId w:val="1006"/>
+        </w:numPr>
+      </w:pPr>
+      <w:r>
+        <w:t xml:space="preserve">Designed and Maintained full SDLC for High Availability PCI Compliant Apache Servers and LAMP Applications in multiple network tiers.</w:t>
+      </w:r>
+    </w:p>
+    <w:p>
+      <w:pPr>
+        <w:numPr>
+          <w:ilvl w:val="0"/>
+          <w:numId w:val="1006"/>
+        </w:numPr>
+      </w:pPr>
+      <w:r>
+        <w:t xml:space="preserve">Third level support of Web Applications, RHEL and SLES Servers, Oracle Databases, and IP Networks.</w:t>
+      </w:r>
+    </w:p>
+    <w:p>
+      <w:pPr>
+        <w:numPr>
+          <w:ilvl w:val="0"/>
+          <w:numId w:val="1006"/>
+        </w:numPr>
+      </w:pPr>
+      <w:r>
+        <w:t xml:space="preserve">Worked with Application Architecture teams and Development teams to preemptively address emerging threats while maintaining PCI DSS compliance across mixed technologies and multiple operating systems.</w:t>
+      </w:r>
+    </w:p>
+    <w:p>
+      <w:pPr>
+        <w:numPr>
+          <w:ilvl w:val="0"/>
+          <w:numId w:val="1006"/>
+        </w:numPr>
+      </w:pPr>
+      <w:r>
+        <w:t xml:space="preserve">Designed Monitoring and Alerting modules for High Availability Apache Servers (Custom Apache Modules).</w:t>
+      </w:r>
+    </w:p>
+    <w:p>
+      <w:pPr>
+        <w:numPr>
+          <w:ilvl w:val="0"/>
+          <w:numId w:val="1006"/>
+        </w:numPr>
+      </w:pPr>
+      <w:r>
+        <w:t xml:space="preserve">Full Stack Web Development on a variety of platforms.</w:t>
+      </w:r>
+    </w:p>
+    <w:p>
+      <w:pPr>
+        <w:numPr>
+          <w:ilvl w:val="0"/>
+          <w:numId w:val="1006"/>
+        </w:numPr>
+      </w:pPr>
+      <w:r>
+        <w:t xml:space="preserve">Presented internal courses/talks to business and technology teams on web communication and its dangers.</w:t>
+      </w:r>
+    </w:p>
+    <w:p>
+      <w:pPr>
+        <w:numPr>
+          <w:ilvl w:val="0"/>
+          <w:numId w:val="1006"/>
+        </w:numPr>
+      </w:pPr>
+      <w:r>
+        <w:t xml:space="preserve">Trained Development and QA personnel in methods and tools for Unit/ Integration testing.</w:t>
+      </w:r>
+    </w:p>
+    <w:p>
+      <w:pPr>
+        <w:numPr>
+          <w:ilvl w:val="0"/>
+          <w:numId w:val="1006"/>
+        </w:numPr>
+      </w:pPr>
+      <w:r>
+        <w:t xml:space="preserve">Designed IPSec and IPTables security profiles for protection of PAN data in PCI Enclaves.</w:t>
+      </w:r>
+    </w:p>
+    <w:p>
+      <w:pPr>
+        <w:numPr>
+          <w:ilvl w:val="0"/>
+          <w:numId w:val="1006"/>
+        </w:numPr>
+      </w:pPr>
+      <w:r>
+        <w:t xml:space="preserve">Designed and implemented processes for Code Signing, Continuous Integration, and Application Building.</w:t>
+      </w:r>
+    </w:p>
+    <w:p>
+      <w:pPr>
+        <w:numPr>
+          <w:ilvl w:val="0"/>
+          <w:numId w:val="1006"/>
+        </w:numPr>
+      </w:pPr>
+      <w:r>
+        <w:t xml:space="preserve">Consultant for Penetration Testing, Exploit Confirmation, and Proof of Remediation.</w:t>
+      </w:r>
+    </w:p>
+    <w:p>
+      <w:pPr>
+        <w:numPr>
+          <w:ilvl w:val="0"/>
+          <w:numId w:val="1006"/>
+        </w:numPr>
+      </w:pPr>
+      <w:r>
+        <w:t xml:space="preserve">Consultant/SME for SSL, SSH, Encryption, Public Key Infrastructure.</w:t>
+      </w:r>
+    </w:p>
+    <w:p>
+      <w:pPr>
+        <w:numPr>
+          <w:ilvl w:val="0"/>
+          <w:numId w:val="1006"/>
+        </w:numPr>
+      </w:pPr>
+      <w:r>
+        <w:t xml:space="preserve">Consultant/SME for Software Packaging, Build, Deployment.</w:t>
+      </w:r>
+    </w:p>
+    <w:bookmarkEnd w:id="56"/>
+    <w:bookmarkStart w:id="57" w:name="X7bceebbc741c8628c37f2770c52569b2f058629"/>
     <w:p>
       <w:pPr>
         <w:pStyle w:val="Heading4"/>
       </w:pPr>
-      <w:bookmarkStart w:id="55" w:name="Xbd96111facacc5a8aec75bd4d65a224c799dc52"/>
-      <w:r>
-        <w:t xml:space="preserve">Wells Fargo - Minneapolis, MN - Sr. Software Engineer - 2014</w:t>
-      </w:r>
-      <w:bookmarkEnd w:id="55"/>
+      <w:r>
+        <w:t xml:space="preserve">Plain Black - Madison, WI - Developer - 2006~ 2007</w:t>
+      </w:r>
     </w:p>
     <w:p>
       <w:pPr>
         <w:numPr>
-          <w:numId w:val="1005"/>
           <w:ilvl w:val="0"/>
+          <w:numId w:val="1007"/>
         </w:numPr>
       </w:pPr>
       <w:r>
-        <w:t xml:space="preserve">DevOps Consultant for Development, Testing, Building and Delivery of Applications and Middleware.</w:t>
+        <w:t xml:space="preserve">Provided online troubleshooting for supported customers.</w:t>
       </w:r>
     </w:p>
     <w:p>
       <w:pPr>
         <w:numPr>
-          <w:numId w:val="1005"/>
           <w:ilvl w:val="0"/>
+          <w:numId w:val="1007"/>
         </w:numPr>
       </w:pPr>
       <w:r>
-        <w:t xml:space="preserve">Module Developer for Continuous Integration/ Continuous Delivery of multiple applications across multiple technologies and multiple operating systems.</w:t>
+        <w:t xml:space="preserve">Core development on the WebGUI CMS</w:t>
+      </w:r>
+    </w:p>
+    <w:bookmarkEnd w:id="57"/>
+    <w:bookmarkStart w:id="58" w:name="Xbbf939c27c6cee949086f2ec5b6dd634de7e7dc"/>
+    <w:p>
+      <w:pPr>
+        <w:pStyle w:val="Heading4"/>
+      </w:pPr>
+      <w:r>
+        <w:t xml:space="preserve">Universal Talkware - Minneapolis, MN - NOC Administer - 2000</w:t>
       </w:r>
     </w:p>
     <w:p>
       <w:pPr>
         <w:numPr>
-          <w:numId w:val="1005"/>
           <w:ilvl w:val="0"/>
+          <w:numId w:val="1008"/>
         </w:numPr>
-      </w:pPr>
-      <w:r>
-        <w:t xml:space="preserve">Designed and built SCA tools to parse the Puppet DSL for GRC.</w:t>
-      </w:r>
-    </w:p>
+        <w:pStyle w:val="Compact"/>
+      </w:pPr>
+      <w:r>
+        <w:t xml:space="preserve">I handled internal tools development, built the NOC, and even supported the physical plant.</w:t>
+      </w:r>
+    </w:p>
+    <w:bookmarkEnd w:id="58"/>
+    <w:bookmarkStart w:id="59" w:name="X23a7903119ba980650afce046f84a042bcf7d19"/>
     <w:p>
       <w:pPr>
         <w:pStyle w:val="Heading4"/>
       </w:pPr>
-      <w:bookmarkStart w:id="56" w:name="Xd0a096a976722780ee699fb01285dcbe44d8c39"/>
-      <w:r>
-        <w:t xml:space="preserve">U.S. Bank - Minneapolis, MN - Application Systems Administrator Sr. 2007 ~ 2014</w:t>
-      </w:r>
-      <w:bookmarkEnd w:id="56"/>
+      <w:r>
+        <w:t xml:space="preserve">Hessian &amp; McKasy - Minneapolis, MN - IT Administrator - 1999 ~ 2000</w:t>
+      </w:r>
     </w:p>
     <w:p>
       <w:pPr>
         <w:numPr>
-          <w:numId w:val="1006"/>
           <w:ilvl w:val="0"/>
+          <w:numId w:val="1009"/>
         </w:numPr>
-      </w:pPr>
-      <w:r>
-        <w:t xml:space="preserve">Specialty Application Development- Projects too sensitive or specialized for a general development team, or things that were deemed</w:t>
-      </w:r>
-      <w:r>
-        <w:t xml:space="preserve"> </w:t>
-      </w:r>
-      <w:r>
-        <w:t xml:space="preserve">‘</w:t>
-      </w:r>
-      <w:r>
-        <w:t xml:space="preserve">impossible</w:t>
-      </w:r>
-      <w:r>
-        <w:t xml:space="preserve">’</w:t>
-      </w:r>
-      <w:r>
-        <w:t xml:space="preserve">.</w:t>
+        <w:pStyle w:val="Compact"/>
+      </w:pPr>
+      <w:r>
+        <w:t xml:space="preserve">I started out as the help desk, and ended up as the head of IT for a 40 seat Law Firm.</w:t>
+      </w:r>
+    </w:p>
+    <w:bookmarkEnd w:id="59"/>
+    <w:bookmarkStart w:id="60" w:name="Xbaea1985b3dd315d3dc53e3e1377f87d84a6292"/>
+    <w:p>
+      <w:pPr>
+        <w:pStyle w:val="Heading4"/>
+      </w:pPr>
+      <w:r>
+        <w:t xml:space="preserve">United Martial Arts - Plymouth MN - CEO and Head Instructor - 1998 ~ 2007</w:t>
       </w:r>
     </w:p>
     <w:p>
       <w:pPr>
         <w:numPr>
-          <w:numId w:val="1006"/>
           <w:ilvl w:val="0"/>
+          <w:numId w:val="1010"/>
         </w:numPr>
       </w:pPr>
       <w:r>
-        <w:t xml:space="preserve">Designed, built and implemented encryption key fullfillment system used by mulitple users in multiple countries.</w:t>
+        <w:t xml:space="preserve">Responsible for day to day operations of the martial arts studio, including management, financial planning, and personnel.</w:t>
       </w:r>
     </w:p>
     <w:p>
       <w:pPr>
         <w:numPr>
-          <w:numId w:val="1006"/>
           <w:ilvl w:val="0"/>
+          <w:numId w:val="1010"/>
         </w:numPr>
       </w:pPr>
       <w:r>
-        <w:t xml:space="preserve">Designed, build, and maintained encryption and tokenization system for PAN data in Merchant Acquiring systems.</w:t>
+        <w:t xml:space="preserve">Taught classes in Exercise, Wellness, Leadership, and the Martial Arts in the studio as well as for corporations and in the community.</w:t>
       </w:r>
     </w:p>
     <w:p>
       <w:pPr>
         <w:numPr>
-          <w:numId w:val="1006"/>
           <w:ilvl w:val="0"/>
+          <w:numId w:val="1010"/>
         </w:numPr>
       </w:pPr>
       <w:r>
-        <w:t xml:space="preserve">Security Consultant for an Application Architecture team.</w:t>
+        <w:t xml:space="preserve">Designed, built and maintained a custom studio management desktop application that handled enrollment, financials, lesson plans, scheduling, video and print library management, and curriculum.</w:t>
       </w:r>
     </w:p>
     <w:p>
       <w:pPr>
         <w:numPr>
-          <w:numId w:val="1006"/>
           <w:ilvl w:val="0"/>
+          <w:numId w:val="1010"/>
         </w:numPr>
       </w:pPr>
       <w:r>
-        <w:t xml:space="preserve">Designed and Maintained full SDLC for High Availability PCI Compliant Apache Servers and LAMP Applications in multiple network tiers.</w:t>
-      </w:r>
-    </w:p>
-    <w:p>
-      <w:pPr>
-        <w:numPr>
-          <w:numId w:val="1006"/>
-          <w:ilvl w:val="0"/>
-        </w:numPr>
-      </w:pPr>
-      <w:r>
-        <w:t xml:space="preserve">Third level support of Web Applications, RHEL and SLES Servers, Oracle Databases, and IP Networks.</w:t>
-      </w:r>
-    </w:p>
-    <w:p>
-      <w:pPr>
-        <w:numPr>
-          <w:numId w:val="1006"/>
-          <w:ilvl w:val="0"/>
-        </w:numPr>
-      </w:pPr>
-      <w:r>
-        <w:t xml:space="preserve">Worked with Application Architecture teams and Development teams to preemptively address emerging threats while maintaining PCI DSS compliance across mixed technologies and multiple operating systems.</w:t>
-      </w:r>
-    </w:p>
-    <w:p>
-      <w:pPr>
-        <w:numPr>
-          <w:numId w:val="1006"/>
-          <w:ilvl w:val="0"/>
-        </w:numPr>
-      </w:pPr>
-      <w:r>
-        <w:t xml:space="preserve">Designed Monitoring and Alerting modules for High Availability Apache Servers (Custom Apache Modules).</w:t>
-      </w:r>
-    </w:p>
-    <w:p>
-      <w:pPr>
-        <w:numPr>
-          <w:numId w:val="1006"/>
-          <w:ilvl w:val="0"/>
-        </w:numPr>
-      </w:pPr>
-      <w:r>
-        <w:t xml:space="preserve">Full Stack Web Development on a variety of platforms.</w:t>
-      </w:r>
-    </w:p>
-    <w:p>
-      <w:pPr>
-        <w:numPr>
-          <w:numId w:val="1006"/>
-          <w:ilvl w:val="0"/>
-        </w:numPr>
-      </w:pPr>
-      <w:r>
-        <w:t xml:space="preserve">Presented internal courses/talks to business and technology teams on web communication and its dangers.</w:t>
-      </w:r>
-    </w:p>
-    <w:p>
-      <w:pPr>
-        <w:numPr>
-          <w:numId w:val="1006"/>
-          <w:ilvl w:val="0"/>
-        </w:numPr>
-      </w:pPr>
-      <w:r>
-        <w:t xml:space="preserve">Trained Development and QA personnel in methods and tools for Unit/ Integration testing.</w:t>
-      </w:r>
-    </w:p>
-    <w:p>
-      <w:pPr>
-        <w:numPr>
-          <w:numId w:val="1006"/>
-          <w:ilvl w:val="0"/>
-        </w:numPr>
-      </w:pPr>
-      <w:r>
-        <w:t xml:space="preserve">Designed IPSec and IPTables security profiles for protection of PAN data in PCI Enclaves.</w:t>
-      </w:r>
-    </w:p>
-    <w:p>
-      <w:pPr>
-        <w:numPr>
-          <w:numId w:val="1006"/>
-          <w:ilvl w:val="0"/>
-        </w:numPr>
-      </w:pPr>
-      <w:r>
-        <w:t xml:space="preserve">Designed and implemented processes for Code Signing, Continuous Integration, and Application Building.</w:t>
-      </w:r>
-    </w:p>
-    <w:p>
-      <w:pPr>
-        <w:numPr>
-          <w:numId w:val="1006"/>
-          <w:ilvl w:val="0"/>
-        </w:numPr>
-      </w:pPr>
-      <w:r>
-        <w:t xml:space="preserve">Consultant for Penetration Testing, Exploit Confirmation, and Proof of Remediation.</w:t>
-      </w:r>
-    </w:p>
-    <w:p>
-      <w:pPr>
-        <w:numPr>
-          <w:numId w:val="1006"/>
-          <w:ilvl w:val="0"/>
-        </w:numPr>
-      </w:pPr>
-      <w:r>
-        <w:t xml:space="preserve">Consultant/SME for SSL, SSH, Encryption, Public Key Infrastructure.</w:t>
-      </w:r>
-    </w:p>
-    <w:p>
-      <w:pPr>
-        <w:numPr>
-          <w:numId w:val="1006"/>
-          <w:ilvl w:val="0"/>
-        </w:numPr>
-      </w:pPr>
-      <w:r>
-        <w:t xml:space="preserve">Consultant/SME for Software Packaging, Build, Deployment.</w:t>
-      </w:r>
-    </w:p>
-    <w:p>
-      <w:pPr>
-        <w:pStyle w:val="Heading4"/>
-      </w:pPr>
-      <w:bookmarkStart w:id="57" w:name="X7bceebbc741c8628c37f2770c52569b2f058629"/>
-      <w:r>
-        <w:t xml:space="preserve">Plain Black - Madison, WI - Developer - 2006~ 2007</w:t>
-      </w:r>
-      <w:bookmarkEnd w:id="57"/>
-    </w:p>
-    <w:p>
-      <w:pPr>
-        <w:numPr>
-          <w:numId w:val="1007"/>
-          <w:ilvl w:val="0"/>
-        </w:numPr>
-      </w:pPr>
-      <w:r>
-        <w:t xml:space="preserve">Provided online troubleshooting for supported customers.</w:t>
-      </w:r>
-    </w:p>
-    <w:p>
-      <w:pPr>
-        <w:numPr>
-          <w:numId w:val="1007"/>
-          <w:ilvl w:val="0"/>
-        </w:numPr>
-      </w:pPr>
-      <w:r>
-        <w:t xml:space="preserve">Core development on the WebGUI CMS</w:t>
-      </w:r>
-    </w:p>
-    <w:p>
-      <w:pPr>
-        <w:pStyle w:val="Heading4"/>
-      </w:pPr>
-      <w:bookmarkStart w:id="58" w:name="Xbbf939c27c6cee949086f2ec5b6dd634de7e7dc"/>
-      <w:r>
-        <w:t xml:space="preserve">Universal Talkware - Minneapolis, MN - NOC Administer - 2000</w:t>
-      </w:r>
-      <w:bookmarkEnd w:id="58"/>
-    </w:p>
-    <w:p>
-      <w:pPr>
-        <w:pStyle w:val="Compact"/>
-        <w:numPr>
-          <w:numId w:val="1008"/>
-          <w:ilvl w:val="0"/>
-        </w:numPr>
-      </w:pPr>
-      <w:r>
-        <w:t xml:space="preserve">I handled internal tools development, built the NOC, and even supported the physical plant.</w:t>
-      </w:r>
-    </w:p>
-    <w:p>
-      <w:pPr>
-        <w:pStyle w:val="Heading4"/>
-      </w:pPr>
-      <w:bookmarkStart w:id="59" w:name="X23a7903119ba980650afce046f84a042bcf7d19"/>
-      <w:r>
-        <w:t xml:space="preserve">Hessian &amp; McKasy - Minneapolis, MN - IT Administrator - 1999 ~ 2000</w:t>
-      </w:r>
-      <w:bookmarkEnd w:id="59"/>
-    </w:p>
-    <w:p>
-      <w:pPr>
-        <w:pStyle w:val="Compact"/>
-        <w:numPr>
-          <w:numId w:val="1009"/>
-          <w:ilvl w:val="0"/>
-        </w:numPr>
-      </w:pPr>
-      <w:r>
-        <w:t xml:space="preserve">I started out as the help desk, and ended up as the head of IT for a 40 seat Law Firm.</w:t>
-      </w:r>
-    </w:p>
-    <w:p>
-      <w:pPr>
-        <w:pStyle w:val="Heading4"/>
-      </w:pPr>
-      <w:bookmarkStart w:id="60" w:name="Xbaea1985b3dd315d3dc53e3e1377f87d84a6292"/>
-      <w:r>
-        <w:t xml:space="preserve">United Martial Arts - Plymouth MN - CEO and Head Instructor - 1998 ~ 2007</w:t>
-      </w:r>
-      <w:bookmarkEnd w:id="60"/>
-    </w:p>
-    <w:p>
-      <w:pPr>
-        <w:numPr>
-          <w:numId w:val="1010"/>
-          <w:ilvl w:val="0"/>
-        </w:numPr>
-      </w:pPr>
-      <w:r>
-        <w:t xml:space="preserve">Responsible for day to day operations of the martial arts studio, including management, financial planning, and personnel.</w:t>
-      </w:r>
-    </w:p>
-    <w:p>
-      <w:pPr>
-        <w:numPr>
-          <w:numId w:val="1010"/>
-          <w:ilvl w:val="0"/>
-        </w:numPr>
-      </w:pPr>
-      <w:r>
-        <w:t xml:space="preserve">Taught classes in Exercise, Wellness, Leadership, and the Martial Arts in the studio as well as for corporations and in the community.</w:t>
-      </w:r>
-    </w:p>
-    <w:p>
-      <w:pPr>
-        <w:numPr>
-          <w:numId w:val="1010"/>
-          <w:ilvl w:val="0"/>
-        </w:numPr>
-      </w:pPr>
-      <w:r>
-        <w:t xml:space="preserve">Designed, built and maintained a custom studio management desktop application that handled enrollment, financials, lesson plans, scheduling, video and print library management, and curriculum.</w:t>
-      </w:r>
-    </w:p>
-    <w:p>
-      <w:pPr>
-        <w:numPr>
-          <w:numId w:val="1010"/>
-          <w:ilvl w:val="0"/>
-        </w:numPr>
-      </w:pPr>
-      <w:r>
         <w:t xml:space="preserve">Authored training curriculum for leadership programs as well as physical curriculum.</w:t>
       </w:r>
     </w:p>
+    <w:bookmarkEnd w:id="60"/>
+    <w:bookmarkEnd w:id="61"/>
+    <w:bookmarkEnd w:id="62"/>
     <w:sectPr/>
   </w:body>
 </w:document>
@@ -3603,17 +3900,14 @@
 <file path=word/numbering.xml><?xml version="1.0" encoding="utf-8"?>
 <w:numbering xmlns:w="http://schemas.openxmlformats.org/wordprocessingml/2006/main">
   <w:abstractNum w:abstractNumId="990">
-    <w:nsid w:val="2c1ae401"/>
+    <w:nsid w:val="A990"/>
     <w:multiLevelType w:val="multilevel"/>
     <w:lvl w:ilvl="0">
       <w:numFmt w:val="bullet"/>
       <w:lvlText w:val=" "/>
       <w:lvlJc w:val="left"/>
       <w:pPr>
-        <w:tabs>
-          <w:tab w:val="num" w:pos="0"/>
-        </w:tabs>
-        <w:ind w:left="480" w:hanging="480"/>
+        <w:ind w:left="720" w:hanging="480"/>
       </w:pPr>
     </w:lvl>
     <w:lvl w:ilvl="1">
@@ -3621,10 +3915,7 @@
       <w:lvlText w:val=" "/>
       <w:lvlJc w:val="left"/>
       <w:pPr>
-        <w:tabs>
-          <w:tab w:val="num" w:pos="720"/>
-        </w:tabs>
-        <w:ind w:left="1200" w:hanging="480"/>
+        <w:ind w:left="1440" w:hanging="480"/>
       </w:pPr>
     </w:lvl>
     <w:lvl w:ilvl="2">
@@ -3632,10 +3923,7 @@
       <w:lvlText w:val=" "/>
       <w:lvlJc w:val="left"/>
       <w:pPr>
-        <w:tabs>
-          <w:tab w:val="num" w:pos="1440"/>
-        </w:tabs>
-        <w:ind w:left="1920" w:hanging="480"/>
+        <w:ind w:left="2160" w:hanging="480"/>
       </w:pPr>
     </w:lvl>
     <w:lvl w:ilvl="3">
@@ -3643,10 +3931,7 @@
       <w:lvlText w:val=" "/>
       <w:lvlJc w:val="left"/>
       <w:pPr>
-        <w:tabs>
-          <w:tab w:val="num" w:pos="2160"/>
-        </w:tabs>
-        <w:ind w:left="2640" w:hanging="480"/>
+        <w:ind w:left="2880" w:hanging="480"/>
       </w:pPr>
     </w:lvl>
     <w:lvl w:ilvl="4">
@@ -3654,10 +3939,7 @@
       <w:lvlText w:val=" "/>
       <w:lvlJc w:val="left"/>
       <w:pPr>
-        <w:tabs>
-          <w:tab w:val="num" w:pos="2880"/>
-        </w:tabs>
-        <w:ind w:left="3360" w:hanging="480"/>
+        <w:ind w:left="3600" w:hanging="480"/>
       </w:pPr>
     </w:lvl>
     <w:lvl w:ilvl="5">
@@ -3665,10 +3947,7 @@
       <w:lvlText w:val=" "/>
       <w:lvlJc w:val="left"/>
       <w:pPr>
-        <w:tabs>
-          <w:tab w:val="num" w:pos="3600"/>
-        </w:tabs>
-        <w:ind w:left="4080" w:hanging="480"/>
+        <w:ind w:left="4320" w:hanging="480"/>
       </w:pPr>
     </w:lvl>
     <w:lvl w:ilvl="6">
@@ -3676,10 +3955,7 @@
       <w:lvlText w:val=" "/>
       <w:lvlJc w:val="left"/>
       <w:pPr>
-        <w:tabs>
-          <w:tab w:val="num" w:pos="4320"/>
-        </w:tabs>
-        <w:ind w:left="4800" w:hanging="480"/>
+        <w:ind w:left="5040" w:hanging="480"/>
       </w:pPr>
     </w:lvl>
     <w:lvl w:ilvl="7">
@@ -3687,10 +3963,7 @@
       <w:lvlText w:val=" "/>
       <w:lvlJc w:val="left"/>
       <w:pPr>
-        <w:tabs>
-          <w:tab w:val="num" w:pos="5040"/>
-        </w:tabs>
-        <w:ind w:left="5520" w:hanging="480"/>
+        <w:ind w:left="5760" w:hanging="480"/>
       </w:pPr>
     </w:lvl>
     <w:lvl w:ilvl="8">
@@ -3698,25 +3971,19 @@
       <w:lvlText w:val=" "/>
       <w:lvlJc w:val="left"/>
       <w:pPr>
-        <w:tabs>
-          <w:tab w:val="num" w:pos="5760"/>
-        </w:tabs>
-        <w:ind w:left="6240" w:hanging="480"/>
+        <w:ind w:left="6480" w:hanging="480"/>
       </w:pPr>
     </w:lvl>
   </w:abstractNum>
   <w:abstractNum w:abstractNumId="991">
-    <w:nsid w:val="ea454b4c"/>
+    <w:nsid w:val="A991"/>
     <w:multiLevelType w:val="multilevel"/>
     <w:lvl w:ilvl="0">
       <w:numFmt w:val="bullet"/>
       <w:lvlText w:val="•"/>
       <w:lvlJc w:val="left"/>
       <w:pPr>
-        <w:tabs>
-          <w:tab w:val="num" w:pos="0"/>
-        </w:tabs>
-        <w:ind w:left="480" w:hanging="480"/>
+        <w:ind w:left="720" w:hanging="480"/>
       </w:pPr>
     </w:lvl>
     <w:lvl w:ilvl="1">
@@ -3724,10 +3991,7 @@
       <w:lvlText w:val="–"/>
       <w:lvlJc w:val="left"/>
       <w:pPr>
-        <w:tabs>
-          <w:tab w:val="num" w:pos="720"/>
-        </w:tabs>
-        <w:ind w:left="1200" w:hanging="480"/>
+        <w:ind w:left="1440" w:hanging="480"/>
       </w:pPr>
     </w:lvl>
     <w:lvl w:ilvl="2">
@@ -3735,10 +3999,7 @@
       <w:lvlText w:val="•"/>
       <w:lvlJc w:val="left"/>
       <w:pPr>
-        <w:tabs>
-          <w:tab w:val="num" w:pos="1440"/>
-        </w:tabs>
-        <w:ind w:left="1920" w:hanging="480"/>
+        <w:ind w:left="2160" w:hanging="480"/>
       </w:pPr>
     </w:lvl>
     <w:lvl w:ilvl="3">
@@ -3746,10 +4007,7 @@
       <w:lvlText w:val="–"/>
       <w:lvlJc w:val="left"/>
       <w:pPr>
-        <w:tabs>
-          <w:tab w:val="num" w:pos="2160"/>
-        </w:tabs>
-        <w:ind w:left="2640" w:hanging="480"/>
+        <w:ind w:left="2880" w:hanging="480"/>
       </w:pPr>
     </w:lvl>
     <w:lvl w:ilvl="4">
@@ -3757,10 +4015,7 @@
       <w:lvlText w:val="•"/>
       <w:lvlJc w:val="left"/>
       <w:pPr>
-        <w:tabs>
-          <w:tab w:val="num" w:pos="2880"/>
-        </w:tabs>
-        <w:ind w:left="3360" w:hanging="480"/>
+        <w:ind w:left="3600" w:hanging="480"/>
       </w:pPr>
     </w:lvl>
     <w:lvl w:ilvl="5">
@@ -3768,10 +4023,7 @@
       <w:lvlText w:val="–"/>
       <w:lvlJc w:val="left"/>
       <w:pPr>
-        <w:tabs>
-          <w:tab w:val="num" w:pos="3600"/>
-        </w:tabs>
-        <w:ind w:left="4080" w:hanging="480"/>
+        <w:ind w:left="4320" w:hanging="480"/>
       </w:pPr>
     </w:lvl>
     <w:lvl w:ilvl="6">
@@ -3779,10 +4031,7 @@
       <w:lvlText w:val="•"/>
       <w:lvlJc w:val="left"/>
       <w:pPr>
-        <w:tabs>
-          <w:tab w:val="num" w:pos="4320"/>
-        </w:tabs>
-        <w:ind w:left="4800" w:hanging="480"/>
+        <w:ind w:left="5040" w:hanging="480"/>
       </w:pPr>
     </w:lvl>
     <w:lvl w:ilvl="7">
@@ -3790,10 +4039,7 @@
       <w:lvlText w:val="–"/>
       <w:lvlJc w:val="left"/>
       <w:pPr>
-        <w:tabs>
-          <w:tab w:val="num" w:pos="5040"/>
-        </w:tabs>
-        <w:ind w:left="5520" w:hanging="480"/>
+        <w:ind w:left="5760" w:hanging="480"/>
       </w:pPr>
     </w:lvl>
     <w:lvl w:ilvl="8">
@@ -3801,10 +4047,7 @@
       <w:lvlText w:val="•"/>
       <w:lvlJc w:val="left"/>
       <w:pPr>
-        <w:tabs>
-          <w:tab w:val="num" w:pos="5760"/>
-        </w:tabs>
-        <w:ind w:left="6240" w:hanging="480"/>
+        <w:ind w:left="6480" w:hanging="480"/>
       </w:pPr>
     </w:lvl>
   </w:abstractNum>
@@ -3849,10 +4092,10 @@
   <w:docDefaults>
     <w:rPrDefault>
       <w:rPr>
-        <w:rFonts w:asciiTheme="minorHAnsi" w:eastAsiaTheme="minorHAnsi" w:hAnsiTheme="minorHAnsi" w:cstheme="minorBidi"/>
+        <w:rFonts w:asciiTheme="minorHAnsi" w:cstheme="minorBidi" w:eastAsiaTheme="minorHAnsi" w:hAnsiTheme="minorHAnsi"/>
         <w:sz w:val="24"/>
         <w:szCs w:val="24"/>
-        <w:lang w:val="en-US" w:eastAsia="en-US" w:bidi="ar-SA"/>
+        <w:lang w:bidi="ar-SA" w:eastAsia="en-US" w:val="en-US"/>
       </w:rPr>
     </w:rPrDefault>
     <w:pPrDefault>
@@ -3861,35 +4104,35 @@
       </w:pPr>
     </w:pPrDefault>
   </w:docDefaults>
-  <w:latentStyles w:defLockedState="0" w:defUIPriority="0" w:defSemiHidden="0" w:defUnhideWhenUsed="0" w:defQFormat="0" w:count="276"/>
-  <w:style w:type="paragraph" w:default="1" w:styleId="Normal">
+  <w:latentStyles w:count="276" w:defLockedState="0" w:defQFormat="0" w:defSemiHidden="0" w:defUIPriority="0" w:defUnhideWhenUsed="0"/>
+  <w:style w:default="1" w:styleId="Normal" w:type="paragraph">
     <w:name w:val="Normal"/>
     <w:qFormat/>
   </w:style>
-  <w:style w:type="paragraph" w:styleId="BodyText">
+  <w:style w:styleId="BodyText" w:type="paragraph">
     <w:name w:val="Body Text"/>
     <w:basedOn w:val="Normal"/>
     <w:link w:val="BodyTextChar"/>
     <w:pPr>
-      <w:spacing w:before="180" w:after="180"/>
+      <w:spacing w:after="180" w:before="180"/>
     </w:pPr>
     <w:qFormat/>
   </w:style>
-  <w:style w:type="paragraph" w:customStyle="1" w:styleId="FirstParagraph">
+  <w:style w:customStyle="1" w:styleId="FirstParagraph" w:type="paragraph">
     <w:name w:val="First Paragraph"/>
     <w:basedOn w:val="BodyText"/>
     <w:next w:val="BodyText"/>
     <w:qFormat/>
   </w:style>
-  <w:style w:type="paragraph" w:customStyle="1" w:styleId="Compact">
+  <w:style w:customStyle="1" w:styleId="Compact" w:type="paragraph">
     <w:name w:val="Compact"/>
     <w:basedOn w:val="BodyText"/>
     <w:qFormat/>
     <w:pPr>
-      <w:spacing w:before="36" w:after="36"/>
+      <w:spacing w:after="36" w:before="36"/>
     </w:pPr>
   </w:style>
-  <w:style w:type="paragraph" w:styleId="Title">
+  <w:style w:styleId="Title" w:type="paragraph">
     <w:name w:val="Title"/>
     <w:basedOn w:val="Normal"/>
     <w:next w:val="BodyText"/>
@@ -3897,19 +4140,19 @@
     <w:pPr>
       <w:keepNext/>
       <w:keepLines/>
-      <w:spacing w:before="480" w:after="240"/>
+      <w:spacing w:after="240" w:before="480"/>
       <w:jc w:val="center"/>
     </w:pPr>
     <w:rPr>
-      <w:rFonts w:asciiTheme="majorHAnsi" w:eastAsiaTheme="majorEastAsia" w:hAnsiTheme="majorHAnsi" w:cstheme="majorBidi"/>
+      <w:rFonts w:asciiTheme="majorHAnsi" w:cstheme="majorBidi" w:eastAsiaTheme="majorEastAsia" w:hAnsiTheme="majorHAnsi"/>
       <w:b/>
       <w:bCs/>
-      <w:color w:val="345A8A" w:themeColor="accent1" w:themeShade="B5"/>
+      <w:color w:themeColor="accent1" w:themeShade="B5" w:val="345A8A"/>
       <w:sz w:val="36"/>
       <w:szCs w:val="36"/>
     </w:rPr>
   </w:style>
-  <w:style w:type="paragraph" w:styleId="Subtitle">
+  <w:style w:styleId="Subtitle" w:type="paragraph">
     <w:name w:val="Subtitle"/>
     <w:basedOn w:val="Title"/>
     <w:next w:val="BodyText"/>
@@ -3917,7 +4160,7 @@
     <w:pPr>
       <w:keepNext/>
       <w:keepLines/>
-      <w:spacing w:before="240" w:after="240"/>
+      <w:spacing w:after="240" w:before="240"/>
       <w:jc w:val="center"/>
     </w:pPr>
     <w:rPr>
@@ -3925,7 +4168,7 @@
       <w:szCs w:val="30"/>
     </w:rPr>
   </w:style>
-  <w:style w:type="paragraph" w:customStyle="1" w:styleId="Author">
+  <w:style w:customStyle="1" w:styleId="Author" w:type="paragraph">
     <w:name w:val="Author"/>
     <w:next w:val="BodyText"/>
     <w:qFormat/>
@@ -3935,7 +4178,7 @@
       <w:jc w:val="center"/>
     </w:pPr>
   </w:style>
-  <w:style w:type="paragraph" w:styleId="Date">
+  <w:style w:styleId="Date" w:type="paragraph">
     <w:name w:val="Date"/>
     <w:next w:val="BodyText"/>
     <w:qFormat/>
@@ -3945,7 +4188,7 @@
       <w:jc w:val="center"/>
     </w:pPr>
   </w:style>
-  <w:style w:type="paragraph" w:customStyle="1" w:styleId="Abstract">
+  <w:style w:customStyle="1" w:styleId="Abstract" w:type="paragraph">
     <w:name w:val="Abstract"/>
     <w:basedOn w:val="Normal"/>
     <w:next w:val="BodyText"/>
@@ -3953,14 +4196,14 @@
     <w:pPr>
       <w:keepNext/>
       <w:keepLines/>
-      <w:spacing w:before="300" w:after="300"/>
+      <w:spacing w:after="300" w:before="300"/>
     </w:pPr>
     <w:rPr>
       <w:sz w:val="20"/>
       <w:szCs w:val="20"/>
     </w:rPr>
   </w:style>
-  <w:style w:type="paragraph" w:styleId="Bibliography">
+  <w:style w:styleId="Bibliography" w:type="paragraph">
     <w:name w:val="Bibliography"/>
     <w:basedOn w:val="Normal"/>
     <w:next w:val="Bibliography"/>
@@ -3968,7 +4211,7 @@
     <w:pPr/>
     <w:rPr/>
   </w:style>
-  <w:style w:type="paragraph" w:styleId="Heading1">
+  <w:style w:styleId="Heading1" w:type="paragraph">
     <w:name w:val="Heading 1"/>
     <w:basedOn w:val="Normal"/>
     <w:next w:val="BodyText"/>
@@ -3977,19 +4220,19 @@
     <w:pPr>
       <w:keepNext/>
       <w:keepLines/>
-      <w:spacing w:before="480" w:after="0"/>
+      <w:spacing w:after="0" w:before="480"/>
       <w:outlineLvl w:val="0"/>
     </w:pPr>
     <w:rPr>
-      <w:rFonts w:asciiTheme="majorHAnsi" w:eastAsiaTheme="majorEastAsia" w:hAnsiTheme="majorHAnsi" w:cstheme="majorBidi"/>
+      <w:rFonts w:asciiTheme="majorHAnsi" w:cstheme="majorBidi" w:eastAsiaTheme="majorEastAsia" w:hAnsiTheme="majorHAnsi"/>
       <w:b/>
       <w:bCs/>
-      <w:color w:val="345A8A" w:themeColor="accent1" w:themeShade="B5"/>
+      <w:color w:themeColor="accent1" w:val="4F81BD"/>
       <w:sz w:val="32"/>
       <w:szCs w:val="32"/>
     </w:rPr>
   </w:style>
-  <w:style w:type="paragraph" w:styleId="Heading2">
+  <w:style w:styleId="Heading2" w:type="paragraph">
     <w:name w:val="Heading 2"/>
     <w:basedOn w:val="Normal"/>
     <w:next w:val="BodyText"/>
@@ -3999,19 +4242,19 @@
     <w:pPr>
       <w:keepNext/>
       <w:keepLines/>
-      <w:spacing w:before="200" w:after="0"/>
+      <w:spacing w:after="0" w:before="200"/>
       <w:outlineLvl w:val="1"/>
     </w:pPr>
     <w:rPr>
-      <w:rFonts w:asciiTheme="majorHAnsi" w:eastAsiaTheme="majorEastAsia" w:hAnsiTheme="majorHAnsi" w:cstheme="majorBidi"/>
+      <w:rFonts w:asciiTheme="majorHAnsi" w:cstheme="majorBidi" w:eastAsiaTheme="majorEastAsia" w:hAnsiTheme="majorHAnsi"/>
       <w:b/>
       <w:bCs/>
-      <w:color w:val="4F81BD" w:themeColor="accent1"/>
-      <w:sz w:val="32"/>
-      <w:szCs w:val="32"/>
+      <w:color w:themeColor="accent1" w:val="4F81BD"/>
+      <w:sz w:val="28"/>
+      <w:szCs w:val="28"/>
     </w:rPr>
   </w:style>
-  <w:style w:type="paragraph" w:styleId="Heading3">
+  <w:style w:styleId="Heading3" w:type="paragraph">
     <w:name w:val="Heading 3"/>
     <w:basedOn w:val="Normal"/>
     <w:next w:val="BodyText"/>
@@ -4021,19 +4264,19 @@
     <w:pPr>
       <w:keepNext/>
       <w:keepLines/>
-      <w:spacing w:before="200" w:after="0"/>
+      <w:spacing w:after="0" w:before="200"/>
       <w:outlineLvl w:val="2"/>
     </w:pPr>
     <w:rPr>
-      <w:rFonts w:asciiTheme="majorHAnsi" w:eastAsiaTheme="majorEastAsia" w:hAnsiTheme="majorHAnsi" w:cstheme="majorBidi"/>
+      <w:rFonts w:asciiTheme="majorHAnsi" w:cstheme="majorBidi" w:eastAsiaTheme="majorEastAsia" w:hAnsiTheme="majorHAnsi"/>
       <w:b/>
       <w:bCs/>
-      <w:color w:val="4F81BD" w:themeColor="accent1"/>
-      <w:sz w:val="28"/>
-      <w:szCs w:val="28"/>
+      <w:color w:themeColor="accent1" w:val="4F81BD"/>
+      <w:sz w:val="24"/>
+      <w:szCs w:val="24"/>
     </w:rPr>
   </w:style>
-  <w:style w:type="paragraph" w:styleId="Heading4">
+  <w:style w:styleId="Heading4" w:type="paragraph">
     <w:name w:val="Heading 4"/>
     <w:basedOn w:val="Normal"/>
     <w:next w:val="BodyText"/>
@@ -4043,19 +4286,19 @@
     <w:pPr>
       <w:keepNext/>
       <w:keepLines/>
-      <w:spacing w:before="200" w:after="0"/>
+      <w:spacing w:after="0" w:before="200"/>
       <w:outlineLvl w:val="3"/>
     </w:pPr>
     <w:rPr>
-      <w:rFonts w:asciiTheme="majorHAnsi" w:eastAsiaTheme="majorEastAsia" w:hAnsiTheme="majorHAnsi" w:cstheme="majorBidi"/>
-      <w:b/>
+      <w:rFonts w:asciiTheme="majorHAnsi" w:cstheme="majorBidi" w:eastAsiaTheme="majorEastAsia" w:hAnsiTheme="majorHAnsi"/>
+      <w:i/>
       <w:bCs/>
-      <w:color w:val="4F81BD" w:themeColor="accent1"/>
+      <w:color w:themeColor="accent1" w:val="4F81BD"/>
       <w:sz w:val="24"/>
       <w:szCs w:val="24"/>
     </w:rPr>
   </w:style>
-  <w:style w:type="paragraph" w:styleId="Heading5">
+  <w:style w:styleId="Heading5" w:type="paragraph">
     <w:name w:val="Heading 5"/>
     <w:basedOn w:val="Normal"/>
     <w:next w:val="BodyText"/>
@@ -4065,19 +4308,18 @@
     <w:pPr>
       <w:keepNext/>
       <w:keepLines/>
-      <w:spacing w:before="200" w:after="0"/>
+      <w:spacing w:after="0" w:before="200"/>
       <w:outlineLvl w:val="4"/>
     </w:pPr>
     <w:rPr>
-      <w:rFonts w:asciiTheme="majorHAnsi" w:eastAsiaTheme="majorEastAsia" w:hAnsiTheme="majorHAnsi" w:cstheme="majorBidi"/>
-      <w:i/>
+      <w:rFonts w:asciiTheme="majorHAnsi" w:cstheme="majorBidi" w:eastAsiaTheme="majorEastAsia" w:hAnsiTheme="majorHAnsi"/>
       <w:iCs/>
-      <w:color w:val="4F81BD" w:themeColor="accent1"/>
+      <w:color w:themeColor="accent1" w:val="4F81BD"/>
       <w:sz w:val="24"/>
       <w:szCs w:val="24"/>
     </w:rPr>
   </w:style>
-  <w:style w:type="paragraph" w:styleId="Heading6">
+  <w:style w:styleId="Heading6" w:type="paragraph">
     <w:name w:val="Heading 6"/>
     <w:basedOn w:val="Normal"/>
     <w:next w:val="BodyText"/>
@@ -4087,17 +4329,17 @@
     <w:pPr>
       <w:keepNext/>
       <w:keepLines/>
-      <w:spacing w:before="200" w:after="0"/>
+      <w:spacing w:after="0" w:before="200"/>
       <w:outlineLvl w:val="5"/>
     </w:pPr>
     <w:rPr>
-      <w:rFonts w:asciiTheme="majorHAnsi" w:eastAsiaTheme="majorEastAsia" w:hAnsiTheme="majorHAnsi" w:cstheme="majorBidi"/>
-      <w:color w:val="4F81BD" w:themeColor="accent1"/>
+      <w:rFonts w:asciiTheme="majorHAnsi" w:cstheme="majorBidi" w:eastAsiaTheme="majorEastAsia" w:hAnsiTheme="majorHAnsi"/>
+      <w:color w:themeColor="accent1" w:val="4F81BD"/>
       <w:sz w:val="24"/>
       <w:szCs w:val="24"/>
     </w:rPr>
   </w:style>
-  <w:style w:type="paragraph" w:styleId="Heading7">
+  <w:style w:styleId="Heading7" w:type="paragraph">
     <w:name w:val="Heading 7"/>
     <w:basedOn w:val="Normal"/>
     <w:next w:val="BodyText"/>
@@ -4107,17 +4349,17 @@
     <w:pPr>
       <w:keepNext/>
       <w:keepLines/>
-      <w:spacing w:before="200" w:after="0"/>
+      <w:spacing w:after="0" w:before="200"/>
       <w:outlineLvl w:val="6"/>
     </w:pPr>
     <w:rPr>
-      <w:rFonts w:asciiTheme="majorHAnsi" w:eastAsiaTheme="majorEastAsia" w:hAnsiTheme="majorHAnsi" w:cstheme="majorBidi"/>
-      <w:color w:val="4F81BD" w:themeColor="accent1"/>
+      <w:rFonts w:asciiTheme="majorHAnsi" w:cstheme="majorBidi" w:eastAsiaTheme="majorEastAsia" w:hAnsiTheme="majorHAnsi"/>
+      <w:color w:themeColor="accent1" w:val="4F81BD"/>
       <w:sz w:val="24"/>
       <w:szCs w:val="24"/>
     </w:rPr>
   </w:style>
-  <w:style w:type="paragraph" w:styleId="Heading8">
+  <w:style w:styleId="Heading8" w:type="paragraph">
     <w:name w:val="Heading 8"/>
     <w:basedOn w:val="Normal"/>
     <w:next w:val="BodyText"/>
@@ -4127,17 +4369,17 @@
     <w:pPr>
       <w:keepNext/>
       <w:keepLines/>
-      <w:spacing w:before="200" w:after="0"/>
+      <w:spacing w:after="0" w:before="200"/>
       <w:outlineLvl w:val="7"/>
     </w:pPr>
     <w:rPr>
-      <w:rFonts w:asciiTheme="majorHAnsi" w:eastAsiaTheme="majorEastAsia" w:hAnsiTheme="majorHAnsi" w:cstheme="majorBidi"/>
-      <w:color w:val="4F81BD" w:themeColor="accent1"/>
+      <w:rFonts w:asciiTheme="majorHAnsi" w:cstheme="majorBidi" w:eastAsiaTheme="majorEastAsia" w:hAnsiTheme="majorHAnsi"/>
+      <w:color w:themeColor="accent1" w:val="4F81BD"/>
       <w:sz w:val="24"/>
       <w:szCs w:val="24"/>
     </w:rPr>
   </w:style>
-  <w:style w:type="paragraph" w:styleId="Heading9">
+  <w:style w:styleId="Heading9" w:type="paragraph">
     <w:name w:val="Heading 9"/>
     <w:basedOn w:val="Normal"/>
     <w:next w:val="BodyText"/>
@@ -4147,17 +4389,17 @@
     <w:pPr>
       <w:keepNext/>
       <w:keepLines/>
-      <w:spacing w:before="200" w:after="0"/>
+      <w:spacing w:after="0" w:before="200"/>
       <w:outlineLvl w:val="8"/>
     </w:pPr>
     <w:rPr>
-      <w:rFonts w:asciiTheme="majorHAnsi" w:eastAsiaTheme="majorEastAsia" w:hAnsiTheme="majorHAnsi" w:cstheme="majorBidi"/>
-      <w:color w:val="4F81BD" w:themeColor="accent1"/>
+      <w:rFonts w:asciiTheme="majorHAnsi" w:cstheme="majorBidi" w:eastAsiaTheme="majorEastAsia" w:hAnsiTheme="majorHAnsi"/>
+      <w:color w:themeColor="accent1" w:val="4F81BD"/>
       <w:sz w:val="24"/>
       <w:szCs w:val="24"/>
     </w:rPr>
   </w:style>
-  <w:style w:type="paragraph" w:styleId="BlockText">
+  <w:style w:styleId="BlockText" w:type="paragraph">
     <w:name w:val="Block Text"/>
     <w:basedOn w:val="BodyText"/>
     <w:next w:val="BodyText"/>
@@ -4165,17 +4407,11 @@
     <w:unhideWhenUsed/>
     <w:qFormat/>
     <w:pPr>
-      <w:spacing w:before="100" w:after="100"/>
-      <w:ind w:firstLine="0"/>
+      <w:spacing w:after="100" w:before="100"/>
+      <w:ind w:firstLine="0" w:left="480" w:right="480"/>
     </w:pPr>
-    <w:rPr>
-      <w:rFonts w:asciiTheme="majorHAnsi" w:eastAsiaTheme="majorEastAsia" w:hAnsiTheme="majorHAnsi" w:cstheme="majorBidi"/>
-      <w:bCs/>
-      <w:sz w:val="20"/>
-      <w:szCs w:val="20"/>
-    </w:rPr>
-  </w:style>
-  <w:style w:type="paragraph" w:styleId="FootnoteText">
+  </w:style>
+  <w:style w:styleId="FootnoteText" w:type="paragraph">
     <w:name w:val="Footnote Text"/>
     <w:basedOn w:val="Normal"/>
     <w:next w:val="FootnoteText"/>
@@ -4183,28 +4419,43 @@
     <w:unhideWhenUsed/>
     <w:qFormat/>
   </w:style>
-  <w:style w:type="character" w:default="1" w:styleId="DefaultParagraphFont">
+  <w:style w:default="1" w:styleId="DefaultParagraphFont" w:type="character">
     <w:name w:val="Default Paragraph Font"/>
     <w:semiHidden/>
     <w:unhideWhenUsed/>
   </w:style>
-  <w:style w:type="table" w:default="1" w:styleId="Table">
+  <w:style w:default="1" w:styleId="Table" w:type="table">
     <w:name w:val="Table"/>
     <w:basedOn w:val="TableNormal"/>
     <w:semiHidden/>
     <w:unhideWhenUsed/>
     <w:qFormat/>
     <w:tblPr>
-      <w:tblInd w:w="0" w:type="dxa"/>
+      <w:tblInd w:type="dxa" w:w="0"/>
       <w:tblCellMar>
-        <w:top w:w="0" w:type="dxa"/>
-        <w:left w:w="108" w:type="dxa"/>
-        <w:bottom w:w="0" w:type="dxa"/>
-        <w:right w:w="108" w:type="dxa"/>
+        <w:top w:type="dxa" w:w="0"/>
+        <w:left w:type="dxa" w:w="108"/>
+        <w:bottom w:type="dxa" w:w="0"/>
+        <w:right w:type="dxa" w:w="108"/>
       </w:tblCellMar>
     </w:tblPr>
-  </w:style>
-  <w:style w:type="paragraph" w:customStyle="1" w:styleId="DefinitionTerm">
+    <w:tblStylePr w:type="firstRow">
+      <w:tblPr>
+        <w:jc w:val="left"/>
+        <w:tblInd w:type="dxa" w:w="0"/>
+      </w:tblPr>
+      <w:trPr>
+        <w:jc w:val="left"/>
+      </w:trPr>
+      <w:tcPr>
+        <w:vAlign w:val="bottom"/>
+        <w:tcBorders>
+          <w:bottom w:val="single"/>
+        </w:tcBorders>
+      </w:tcPr>
+    </w:tblStylePr>
+  </w:style>
+  <w:style w:customStyle="1" w:styleId="DefinitionTerm" w:type="paragraph">
     <w:name w:val="Definition Term"/>
     <w:basedOn w:val="Normal"/>
     <w:next w:val="Definition"/>
@@ -4217,49 +4468,49 @@
       <w:b/>
     </w:rPr>
   </w:style>
-  <w:style w:type="paragraph" w:customStyle="1" w:styleId="Definition">
+  <w:style w:customStyle="1" w:styleId="Definition" w:type="paragraph">
     <w:name w:val="Definition"/>
     <w:basedOn w:val="Normal"/>
   </w:style>
-  <w:style w:type="paragraph" w:styleId="Caption">
+  <w:style w:styleId="Caption" w:type="paragraph">
     <w:name w:val="Caption"/>
     <w:basedOn w:val="Normal"/>
     <w:link w:val="BodyTextChar"/>
     <w:pPr>
-      <w:spacing w:before="0" w:after="120"/>
+      <w:spacing w:after="120" w:before="0"/>
     </w:pPr>
     <w:rPr>
       <w:i/>
     </w:rPr>
   </w:style>
-  <w:style w:type="paragraph" w:customStyle="1" w:styleId="TableCaption">
+  <w:style w:customStyle="1" w:styleId="TableCaption" w:type="paragraph">
     <w:name w:val="Table Caption"/>
     <w:basedOn w:val="Caption"/>
     <w:pPr>
       <w:keepNext/>
     </w:pPr>
   </w:style>
-  <w:style w:type="paragraph" w:customStyle="1" w:styleId="ImageCaption">
+  <w:style w:customStyle="1" w:styleId="ImageCaption" w:type="paragraph">
     <w:name w:val="Image Caption"/>
     <w:basedOn w:val="Caption"/>
   </w:style>
-  <w:style w:type="paragraph" w:customStyle="1" w:styleId="Figure">
+  <w:style w:customStyle="1" w:styleId="Figure" w:type="paragraph">
     <w:name w:val="Figure"/>
     <w:basedOn w:val="Normal"/>
   </w:style>
-  <w:style w:type="paragraph" w:customStyle="1" w:styleId="CaptionedFigure">
+  <w:style w:customStyle="1" w:styleId="CaptionedFigure" w:type="paragraph">
     <w:name w:val="Captioned Figure"/>
     <w:basedOn w:val="Figure"/>
     <w:pPr>
       <w:keepNext/>
     </w:pPr>
   </w:style>
-  <w:style w:type="character" w:customStyle="1" w:styleId="BodyTextChar">
+  <w:style w:customStyle="1" w:styleId="BodyTextChar" w:type="character">
     <w:name w:val="Body Text Char"/>
     <w:basedOn w:val="DefaultParagraphFont"/>
     <w:link w:val="BodyText"/>
   </w:style>
-  <w:style w:type="character" w:customStyle="1" w:styleId="VerbatimChar">
+  <w:style w:customStyle="1" w:styleId="VerbatimChar" w:type="character">
     <w:name w:val="Verbatim Char"/>
     <w:basedOn w:val="BodyTextChar"/>
     <w:rPr>
@@ -4267,21 +4518,25 @@
       <w:sz w:val="22"/>
     </w:rPr>
   </w:style>
-  <w:style w:type="character" w:styleId="FootnoteReference">
+  <w:style w:customStyle="1" w:styleId="SectionNumber" w:type="character">
+    <w:name w:val="Section Number"/>
+    <w:basedOn w:val="BodyTextChar"/>
+  </w:style>
+  <w:style w:styleId="FootnoteReference" w:type="character">
     <w:name w:val="Footnote Reference"/>
     <w:basedOn w:val="BodyTextChar"/>
     <w:rPr>
       <w:vertAlign w:val="superscript"/>
     </w:rPr>
   </w:style>
-  <w:style w:type="character" w:styleId="Hyperlink">
+  <w:style w:styleId="Hyperlink" w:type="character">
     <w:name w:val="Hyperlink"/>
     <w:basedOn w:val="BodyTextChar"/>
     <w:rPr>
-      <w:color w:val="4F81BD" w:themeColor="accent1"/>
+      <w:color w:themeColor="accent1" w:val="4F81BD"/>
     </w:rPr>
   </w:style>
-  <w:style w:type="paragraph" w:styleId="TOCHeading">
+  <w:style w:styleId="TOCHeading" w:type="paragraph">
     <w:name w:val="TOC Heading"/>
     <w:basedOn w:val="Heading1"/>
     <w:next w:val="BodyText"/>
@@ -4293,10 +4548,10 @@
       <w:outlineLvl w:val="9"/>
     </w:pPr>
     <w:rPr>
-      <w:rFonts w:asciiTheme="majorHAnsi" w:eastAsiaTheme="majorEastAsia" w:hAnsiTheme="majorHAnsi" w:cstheme="majorBidi"/>
+      <w:rFonts w:asciiTheme="majorHAnsi" w:cstheme="majorBidi" w:eastAsiaTheme="majorEastAsia" w:hAnsiTheme="majorHAnsi"/>
       <w:b w:val="0"/>
       <w:bCs w:val="0"/>
-      <w:color w:val="365F91" w:themeColor="accent1" w:themeShade="BF"/>
+      <w:color w:themeColor="accent1" w:themeShade="BF" w:val="365F91"/>
     </w:rPr>
   </w:style>
   <w:style w:type="paragraph" w:customStyle="1" w:styleId="SourceCode">

</xml_diff>

<commit_message>
Regenerated short form resume
</commit_message>
<xml_diff>
--- a/NikOguraResume.docx
+++ b/NikOguraResume.docx
@@ -87,13 +87,13 @@
       </w:r>
     </w:p>
     <w:bookmarkEnd w:id="20"/>
-    <w:bookmarkStart w:id="23" w:name="undisclosed-location-usa"/>
+    <w:bookmarkStart w:id="23" w:name="san-diego-county-usa"/>
     <w:p>
       <w:pPr>
         <w:pStyle w:val="Heading3"/>
       </w:pPr>
       <w:r>
-        <w:t xml:space="preserve">Undisclosed Location, USA</w:t>
+        <w:t xml:space="preserve">San Diego County, USA</w:t>
       </w:r>
     </w:p>
     <w:bookmarkStart w:id="22" w:name="aut-viam-inveniam-aut-faciam."/>
@@ -432,7 +432,7 @@
         <w:pStyle w:val="FirstParagraph"/>
       </w:pPr>
       <w:r>
-        <w:t xml:space="preserve">The plaform on which all of Orion’s technology stands.</w:t>
+        <w:t xml:space="preserve">The platform on which all of Orion’s technology stands. What we run for our SaaS customers is what we sell as an on-prem solution. We eat our own dogfood, and it’s delicious.</w:t>
       </w:r>
     </w:p>
     <w:p>
@@ -4453,7 +4453,7 @@
 <file path=word/numbering.xml><?xml version="1.0" encoding="utf-8"?>
 <w:numbering xmlns:w="http://schemas.openxmlformats.org/wordprocessingml/2006/main">
   <w:abstractNum w:abstractNumId="990">
-    <w:nsid w:val="A990"/>
+    <w:nsid w:val="2c1ae401"/>
     <w:multiLevelType w:val="multilevel"/>
     <w:lvl w:ilvl="0">
       <w:numFmt w:val="bullet"/>
@@ -4529,7 +4529,7 @@
     </w:lvl>
   </w:abstractNum>
   <w:abstractNum w:abstractNumId="991">
-    <w:nsid w:val="A991"/>
+    <w:nsid w:val="ea454b4c"/>
     <w:multiLevelType w:val="multilevel"/>
     <w:lvl w:ilvl="0">
       <w:numFmt w:val="bullet"/>
@@ -4621,10 +4621,10 @@
   <w:docDefaults>
     <w:rPrDefault>
       <w:rPr>
-        <w:rFonts w:asciiTheme="minorHAnsi" w:cstheme="minorBidi" w:eastAsiaTheme="minorHAnsi" w:hAnsiTheme="minorHAnsi"/>
+        <w:rFonts w:asciiTheme="minorHAnsi" w:eastAsiaTheme="minorHAnsi" w:hAnsiTheme="minorHAnsi" w:cstheme="minorBidi"/>
         <w:sz w:val="24"/>
         <w:szCs w:val="24"/>
-        <w:lang w:bidi="ar-SA" w:eastAsia="en-US" w:val="en-US"/>
+        <w:lang w:val="en-US" w:eastAsia="en-US" w:bidi="ar-SA"/>
       </w:rPr>
     </w:rPrDefault>
     <w:pPrDefault>
@@ -4633,35 +4633,35 @@
       </w:pPr>
     </w:pPrDefault>
   </w:docDefaults>
-  <w:latentStyles w:count="276" w:defLockedState="0" w:defQFormat="0" w:defSemiHidden="0" w:defUIPriority="0" w:defUnhideWhenUsed="0"/>
-  <w:style w:default="1" w:styleId="Normal" w:type="paragraph">
+  <w:latentStyles w:defLockedState="0" w:defUIPriority="0" w:defSemiHidden="0" w:defUnhideWhenUsed="0" w:defQFormat="0" w:count="276"/>
+  <w:style w:type="paragraph" w:default="1" w:styleId="Normal">
     <w:name w:val="Normal"/>
     <w:qFormat/>
   </w:style>
-  <w:style w:styleId="BodyText" w:type="paragraph">
+  <w:style w:type="paragraph" w:styleId="BodyText">
     <w:name w:val="Body Text"/>
     <w:basedOn w:val="Normal"/>
     <w:link w:val="BodyTextChar"/>
     <w:pPr>
-      <w:spacing w:after="180" w:before="180"/>
+      <w:spacing w:before="180" w:after="180"/>
     </w:pPr>
     <w:qFormat/>
   </w:style>
-  <w:style w:customStyle="1" w:styleId="FirstParagraph" w:type="paragraph">
+  <w:style w:type="paragraph" w:customStyle="1" w:styleId="FirstParagraph">
     <w:name w:val="First Paragraph"/>
     <w:basedOn w:val="BodyText"/>
     <w:next w:val="BodyText"/>
     <w:qFormat/>
   </w:style>
-  <w:style w:customStyle="1" w:styleId="Compact" w:type="paragraph">
+  <w:style w:type="paragraph" w:customStyle="1" w:styleId="Compact">
     <w:name w:val="Compact"/>
     <w:basedOn w:val="BodyText"/>
     <w:qFormat/>
     <w:pPr>
-      <w:spacing w:after="36" w:before="36"/>
+      <w:spacing w:before="36" w:after="36"/>
     </w:pPr>
   </w:style>
-  <w:style w:styleId="Title" w:type="paragraph">
+  <w:style w:type="paragraph" w:styleId="Title">
     <w:name w:val="Title"/>
     <w:basedOn w:val="Normal"/>
     <w:next w:val="BodyText"/>
@@ -4669,19 +4669,19 @@
     <w:pPr>
       <w:keepNext/>
       <w:keepLines/>
-      <w:spacing w:after="240" w:before="480"/>
+      <w:spacing w:before="480" w:after="240"/>
       <w:jc w:val="center"/>
     </w:pPr>
     <w:rPr>
-      <w:rFonts w:asciiTheme="majorHAnsi" w:cstheme="majorBidi" w:eastAsiaTheme="majorEastAsia" w:hAnsiTheme="majorHAnsi"/>
+      <w:rFonts w:asciiTheme="majorHAnsi" w:eastAsiaTheme="majorEastAsia" w:hAnsiTheme="majorHAnsi" w:cstheme="majorBidi"/>
       <w:b/>
       <w:bCs/>
-      <w:color w:themeColor="accent1" w:themeShade="B5" w:val="345A8A"/>
+      <w:color w:val="345A8A" w:themeColor="accent1" w:themeShade="B5"/>
       <w:sz w:val="36"/>
       <w:szCs w:val="36"/>
     </w:rPr>
   </w:style>
-  <w:style w:styleId="Subtitle" w:type="paragraph">
+  <w:style w:type="paragraph" w:styleId="Subtitle">
     <w:name w:val="Subtitle"/>
     <w:basedOn w:val="Title"/>
     <w:next w:val="BodyText"/>
@@ -4689,7 +4689,7 @@
     <w:pPr>
       <w:keepNext/>
       <w:keepLines/>
-      <w:spacing w:after="240" w:before="240"/>
+      <w:spacing w:before="240" w:after="240"/>
       <w:jc w:val="center"/>
     </w:pPr>
     <w:rPr>
@@ -4697,7 +4697,7 @@
       <w:szCs w:val="30"/>
     </w:rPr>
   </w:style>
-  <w:style w:customStyle="1" w:styleId="Author" w:type="paragraph">
+  <w:style w:type="paragraph" w:customStyle="1" w:styleId="Author">
     <w:name w:val="Author"/>
     <w:next w:val="BodyText"/>
     <w:qFormat/>
@@ -4707,7 +4707,7 @@
       <w:jc w:val="center"/>
     </w:pPr>
   </w:style>
-  <w:style w:styleId="Date" w:type="paragraph">
+  <w:style w:type="paragraph" w:styleId="Date">
     <w:name w:val="Date"/>
     <w:next w:val="BodyText"/>
     <w:qFormat/>
@@ -4717,7 +4717,7 @@
       <w:jc w:val="center"/>
     </w:pPr>
   </w:style>
-  <w:style w:customStyle="1" w:styleId="Abstract" w:type="paragraph">
+  <w:style w:type="paragraph" w:customStyle="1" w:styleId="Abstract">
     <w:name w:val="Abstract"/>
     <w:basedOn w:val="Normal"/>
     <w:next w:val="BodyText"/>
@@ -4725,14 +4725,14 @@
     <w:pPr>
       <w:keepNext/>
       <w:keepLines/>
-      <w:spacing w:after="300" w:before="300"/>
+      <w:spacing w:before="300" w:after="300"/>
     </w:pPr>
     <w:rPr>
       <w:sz w:val="20"/>
       <w:szCs w:val="20"/>
     </w:rPr>
   </w:style>
-  <w:style w:styleId="Bibliography" w:type="paragraph">
+  <w:style w:type="paragraph" w:styleId="Bibliography">
     <w:name w:val="Bibliography"/>
     <w:basedOn w:val="Normal"/>
     <w:next w:val="Bibliography"/>
@@ -4740,7 +4740,7 @@
     <w:pPr/>
     <w:rPr/>
   </w:style>
-  <w:style w:styleId="Heading1" w:type="paragraph">
+  <w:style w:type="paragraph" w:styleId="Heading1">
     <w:name w:val="Heading 1"/>
     <w:basedOn w:val="Normal"/>
     <w:next w:val="BodyText"/>
@@ -4749,19 +4749,19 @@
     <w:pPr>
       <w:keepNext/>
       <w:keepLines/>
-      <w:spacing w:after="0" w:before="480"/>
+      <w:spacing w:before="480" w:after="0"/>
       <w:outlineLvl w:val="0"/>
     </w:pPr>
     <w:rPr>
-      <w:rFonts w:asciiTheme="majorHAnsi" w:cstheme="majorBidi" w:eastAsiaTheme="majorEastAsia" w:hAnsiTheme="majorHAnsi"/>
+      <w:rFonts w:asciiTheme="majorHAnsi" w:eastAsiaTheme="majorEastAsia" w:hAnsiTheme="majorHAnsi" w:cstheme="majorBidi"/>
       <w:b/>
       <w:bCs/>
-      <w:color w:themeColor="accent1" w:val="4F81BD"/>
+      <w:color w:val="4F81BD" w:themeColor="accent1"/>
       <w:sz w:val="32"/>
       <w:szCs w:val="32"/>
     </w:rPr>
   </w:style>
-  <w:style w:styleId="Heading2" w:type="paragraph">
+  <w:style w:type="paragraph" w:styleId="Heading2">
     <w:name w:val="Heading 2"/>
     <w:basedOn w:val="Normal"/>
     <w:next w:val="BodyText"/>
@@ -4771,19 +4771,19 @@
     <w:pPr>
       <w:keepNext/>
       <w:keepLines/>
-      <w:spacing w:after="0" w:before="200"/>
+      <w:spacing w:before="200" w:after="0"/>
       <w:outlineLvl w:val="1"/>
     </w:pPr>
     <w:rPr>
-      <w:rFonts w:asciiTheme="majorHAnsi" w:cstheme="majorBidi" w:eastAsiaTheme="majorEastAsia" w:hAnsiTheme="majorHAnsi"/>
+      <w:rFonts w:asciiTheme="majorHAnsi" w:eastAsiaTheme="majorEastAsia" w:hAnsiTheme="majorHAnsi" w:cstheme="majorBidi"/>
       <w:b/>
       <w:bCs/>
-      <w:color w:themeColor="accent1" w:val="4F81BD"/>
+      <w:color w:val="4F81BD" w:themeColor="accent1"/>
       <w:sz w:val="28"/>
       <w:szCs w:val="28"/>
     </w:rPr>
   </w:style>
-  <w:style w:styleId="Heading3" w:type="paragraph">
+  <w:style w:type="paragraph" w:styleId="Heading3">
     <w:name w:val="Heading 3"/>
     <w:basedOn w:val="Normal"/>
     <w:next w:val="BodyText"/>
@@ -4793,19 +4793,19 @@
     <w:pPr>
       <w:keepNext/>
       <w:keepLines/>
-      <w:spacing w:after="0" w:before="200"/>
+      <w:spacing w:before="200" w:after="0"/>
       <w:outlineLvl w:val="2"/>
     </w:pPr>
     <w:rPr>
-      <w:rFonts w:asciiTheme="majorHAnsi" w:cstheme="majorBidi" w:eastAsiaTheme="majorEastAsia" w:hAnsiTheme="majorHAnsi"/>
+      <w:rFonts w:asciiTheme="majorHAnsi" w:eastAsiaTheme="majorEastAsia" w:hAnsiTheme="majorHAnsi" w:cstheme="majorBidi"/>
       <w:b/>
       <w:bCs/>
-      <w:color w:themeColor="accent1" w:val="4F81BD"/>
+      <w:color w:val="4F81BD" w:themeColor="accent1"/>
       <w:sz w:val="24"/>
       <w:szCs w:val="24"/>
     </w:rPr>
   </w:style>
-  <w:style w:styleId="Heading4" w:type="paragraph">
+  <w:style w:type="paragraph" w:styleId="Heading4">
     <w:name w:val="Heading 4"/>
     <w:basedOn w:val="Normal"/>
     <w:next w:val="BodyText"/>
@@ -4815,19 +4815,19 @@
     <w:pPr>
       <w:keepNext/>
       <w:keepLines/>
-      <w:spacing w:after="0" w:before="200"/>
+      <w:spacing w:before="200" w:after="0"/>
       <w:outlineLvl w:val="3"/>
     </w:pPr>
     <w:rPr>
-      <w:rFonts w:asciiTheme="majorHAnsi" w:cstheme="majorBidi" w:eastAsiaTheme="majorEastAsia" w:hAnsiTheme="majorHAnsi"/>
+      <w:rFonts w:asciiTheme="majorHAnsi" w:eastAsiaTheme="majorEastAsia" w:hAnsiTheme="majorHAnsi" w:cstheme="majorBidi"/>
       <w:i/>
       <w:bCs/>
-      <w:color w:themeColor="accent1" w:val="4F81BD"/>
+      <w:color w:val="4F81BD" w:themeColor="accent1"/>
       <w:sz w:val="24"/>
       <w:szCs w:val="24"/>
     </w:rPr>
   </w:style>
-  <w:style w:styleId="Heading5" w:type="paragraph">
+  <w:style w:type="paragraph" w:styleId="Heading5">
     <w:name w:val="Heading 5"/>
     <w:basedOn w:val="Normal"/>
     <w:next w:val="BodyText"/>
@@ -4837,18 +4837,18 @@
     <w:pPr>
       <w:keepNext/>
       <w:keepLines/>
-      <w:spacing w:after="0" w:before="200"/>
+      <w:spacing w:before="200" w:after="0"/>
       <w:outlineLvl w:val="4"/>
     </w:pPr>
     <w:rPr>
-      <w:rFonts w:asciiTheme="majorHAnsi" w:cstheme="majorBidi" w:eastAsiaTheme="majorEastAsia" w:hAnsiTheme="majorHAnsi"/>
+      <w:rFonts w:asciiTheme="majorHAnsi" w:eastAsiaTheme="majorEastAsia" w:hAnsiTheme="majorHAnsi" w:cstheme="majorBidi"/>
       <w:iCs/>
-      <w:color w:themeColor="accent1" w:val="4F81BD"/>
+      <w:color w:val="4F81BD" w:themeColor="accent1"/>
       <w:sz w:val="24"/>
       <w:szCs w:val="24"/>
     </w:rPr>
   </w:style>
-  <w:style w:styleId="Heading6" w:type="paragraph">
+  <w:style w:type="paragraph" w:styleId="Heading6">
     <w:name w:val="Heading 6"/>
     <w:basedOn w:val="Normal"/>
     <w:next w:val="BodyText"/>
@@ -4858,17 +4858,17 @@
     <w:pPr>
       <w:keepNext/>
       <w:keepLines/>
-      <w:spacing w:after="0" w:before="200"/>
+      <w:spacing w:before="200" w:after="0"/>
       <w:outlineLvl w:val="5"/>
     </w:pPr>
     <w:rPr>
-      <w:rFonts w:asciiTheme="majorHAnsi" w:cstheme="majorBidi" w:eastAsiaTheme="majorEastAsia" w:hAnsiTheme="majorHAnsi"/>
-      <w:color w:themeColor="accent1" w:val="4F81BD"/>
+      <w:rFonts w:asciiTheme="majorHAnsi" w:eastAsiaTheme="majorEastAsia" w:hAnsiTheme="majorHAnsi" w:cstheme="majorBidi"/>
+      <w:color w:val="4F81BD" w:themeColor="accent1"/>
       <w:sz w:val="24"/>
       <w:szCs w:val="24"/>
     </w:rPr>
   </w:style>
-  <w:style w:styleId="Heading7" w:type="paragraph">
+  <w:style w:type="paragraph" w:styleId="Heading7">
     <w:name w:val="Heading 7"/>
     <w:basedOn w:val="Normal"/>
     <w:next w:val="BodyText"/>
@@ -4878,17 +4878,17 @@
     <w:pPr>
       <w:keepNext/>
       <w:keepLines/>
-      <w:spacing w:after="0" w:before="200"/>
+      <w:spacing w:before="200" w:after="0"/>
       <w:outlineLvl w:val="6"/>
     </w:pPr>
     <w:rPr>
-      <w:rFonts w:asciiTheme="majorHAnsi" w:cstheme="majorBidi" w:eastAsiaTheme="majorEastAsia" w:hAnsiTheme="majorHAnsi"/>
-      <w:color w:themeColor="accent1" w:val="4F81BD"/>
+      <w:rFonts w:asciiTheme="majorHAnsi" w:eastAsiaTheme="majorEastAsia" w:hAnsiTheme="majorHAnsi" w:cstheme="majorBidi"/>
+      <w:color w:val="4F81BD" w:themeColor="accent1"/>
       <w:sz w:val="24"/>
       <w:szCs w:val="24"/>
     </w:rPr>
   </w:style>
-  <w:style w:styleId="Heading8" w:type="paragraph">
+  <w:style w:type="paragraph" w:styleId="Heading8">
     <w:name w:val="Heading 8"/>
     <w:basedOn w:val="Normal"/>
     <w:next w:val="BodyText"/>
@@ -4898,17 +4898,17 @@
     <w:pPr>
       <w:keepNext/>
       <w:keepLines/>
-      <w:spacing w:after="0" w:before="200"/>
+      <w:spacing w:before="200" w:after="0"/>
       <w:outlineLvl w:val="7"/>
     </w:pPr>
     <w:rPr>
-      <w:rFonts w:asciiTheme="majorHAnsi" w:cstheme="majorBidi" w:eastAsiaTheme="majorEastAsia" w:hAnsiTheme="majorHAnsi"/>
-      <w:color w:themeColor="accent1" w:val="4F81BD"/>
+      <w:rFonts w:asciiTheme="majorHAnsi" w:eastAsiaTheme="majorEastAsia" w:hAnsiTheme="majorHAnsi" w:cstheme="majorBidi"/>
+      <w:color w:val="4F81BD" w:themeColor="accent1"/>
       <w:sz w:val="24"/>
       <w:szCs w:val="24"/>
     </w:rPr>
   </w:style>
-  <w:style w:styleId="Heading9" w:type="paragraph">
+  <w:style w:type="paragraph" w:styleId="Heading9">
     <w:name w:val="Heading 9"/>
     <w:basedOn w:val="Normal"/>
     <w:next w:val="BodyText"/>
@@ -4918,17 +4918,17 @@
     <w:pPr>
       <w:keepNext/>
       <w:keepLines/>
-      <w:spacing w:after="0" w:before="200"/>
+      <w:spacing w:before="200" w:after="0"/>
       <w:outlineLvl w:val="8"/>
     </w:pPr>
     <w:rPr>
-      <w:rFonts w:asciiTheme="majorHAnsi" w:cstheme="majorBidi" w:eastAsiaTheme="majorEastAsia" w:hAnsiTheme="majorHAnsi"/>
-      <w:color w:themeColor="accent1" w:val="4F81BD"/>
+      <w:rFonts w:asciiTheme="majorHAnsi" w:eastAsiaTheme="majorEastAsia" w:hAnsiTheme="majorHAnsi" w:cstheme="majorBidi"/>
+      <w:color w:val="4F81BD" w:themeColor="accent1"/>
       <w:sz w:val="24"/>
       <w:szCs w:val="24"/>
     </w:rPr>
   </w:style>
-  <w:style w:styleId="BlockText" w:type="paragraph">
+  <w:style w:type="paragraph" w:styleId="BlockText">
     <w:name w:val="Block Text"/>
     <w:basedOn w:val="BodyText"/>
     <w:next w:val="BodyText"/>
@@ -4936,11 +4936,11 @@
     <w:unhideWhenUsed/>
     <w:qFormat/>
     <w:pPr>
-      <w:spacing w:after="100" w:before="100"/>
+      <w:spacing w:before="100" w:after="100"/>
       <w:ind w:firstLine="0" w:left="480" w:right="480"/>
     </w:pPr>
   </w:style>
-  <w:style w:styleId="FootnoteText" w:type="paragraph">
+  <w:style w:type="paragraph" w:styleId="FootnoteText">
     <w:name w:val="Footnote Text"/>
     <w:basedOn w:val="Normal"/>
     <w:next w:val="FootnoteText"/>
@@ -4948,43 +4948,28 @@
     <w:unhideWhenUsed/>
     <w:qFormat/>
   </w:style>
-  <w:style w:default="1" w:styleId="DefaultParagraphFont" w:type="character">
+  <w:style w:type="character" w:default="1" w:styleId="DefaultParagraphFont">
     <w:name w:val="Default Paragraph Font"/>
     <w:semiHidden/>
     <w:unhideWhenUsed/>
   </w:style>
-  <w:style w:default="1" w:styleId="Table" w:type="table">
+  <w:style w:type="table" w:default="1" w:styleId="Table">
     <w:name w:val="Table"/>
     <w:basedOn w:val="TableNormal"/>
     <w:semiHidden/>
     <w:unhideWhenUsed/>
     <w:qFormat/>
     <w:tblPr>
-      <w:tblInd w:type="dxa" w:w="0"/>
+      <w:tblInd w:w="0" w:type="dxa"/>
       <w:tblCellMar>
-        <w:top w:type="dxa" w:w="0"/>
-        <w:left w:type="dxa" w:w="108"/>
-        <w:bottom w:type="dxa" w:w="0"/>
-        <w:right w:type="dxa" w:w="108"/>
+        <w:top w:w="0" w:type="dxa"/>
+        <w:left w:w="108" w:type="dxa"/>
+        <w:bottom w:w="0" w:type="dxa"/>
+        <w:right w:w="108" w:type="dxa"/>
       </w:tblCellMar>
     </w:tblPr>
-    <w:tblStylePr w:type="firstRow">
-      <w:tblPr>
-        <w:jc w:val="left"/>
-        <w:tblInd w:type="dxa" w:w="0"/>
-      </w:tblPr>
-      <w:trPr>
-        <w:jc w:val="left"/>
-      </w:trPr>
-      <w:tcPr>
-        <w:vAlign w:val="bottom"/>
-        <w:tcBorders>
-          <w:bottom w:val="single"/>
-        </w:tcBorders>
-      </w:tcPr>
-    </w:tblStylePr>
-  </w:style>
-  <w:style w:customStyle="1" w:styleId="DefinitionTerm" w:type="paragraph">
+  </w:style>
+  <w:style w:type="paragraph" w:customStyle="1" w:styleId="DefinitionTerm">
     <w:name w:val="Definition Term"/>
     <w:basedOn w:val="Normal"/>
     <w:next w:val="Definition"/>
@@ -4997,49 +4982,49 @@
       <w:b/>
     </w:rPr>
   </w:style>
-  <w:style w:customStyle="1" w:styleId="Definition" w:type="paragraph">
+  <w:style w:type="paragraph" w:customStyle="1" w:styleId="Definition">
     <w:name w:val="Definition"/>
     <w:basedOn w:val="Normal"/>
   </w:style>
-  <w:style w:styleId="Caption" w:type="paragraph">
+  <w:style w:type="paragraph" w:styleId="Caption">
     <w:name w:val="Caption"/>
     <w:basedOn w:val="Normal"/>
     <w:link w:val="BodyTextChar"/>
     <w:pPr>
-      <w:spacing w:after="120" w:before="0"/>
+      <w:spacing w:before="0" w:after="120"/>
     </w:pPr>
     <w:rPr>
       <w:i/>
     </w:rPr>
   </w:style>
-  <w:style w:customStyle="1" w:styleId="TableCaption" w:type="paragraph">
+  <w:style w:type="paragraph" w:customStyle="1" w:styleId="TableCaption">
     <w:name w:val="Table Caption"/>
     <w:basedOn w:val="Caption"/>
     <w:pPr>
       <w:keepNext/>
     </w:pPr>
   </w:style>
-  <w:style w:customStyle="1" w:styleId="ImageCaption" w:type="paragraph">
+  <w:style w:type="paragraph" w:customStyle="1" w:styleId="ImageCaption">
     <w:name w:val="Image Caption"/>
     <w:basedOn w:val="Caption"/>
   </w:style>
-  <w:style w:customStyle="1" w:styleId="Figure" w:type="paragraph">
+  <w:style w:type="paragraph" w:customStyle="1" w:styleId="Figure">
     <w:name w:val="Figure"/>
     <w:basedOn w:val="Normal"/>
   </w:style>
-  <w:style w:customStyle="1" w:styleId="CaptionedFigure" w:type="paragraph">
+  <w:style w:type="paragraph" w:customStyle="1" w:styleId="CaptionedFigure">
     <w:name w:val="Captioned Figure"/>
     <w:basedOn w:val="Figure"/>
     <w:pPr>
       <w:keepNext/>
     </w:pPr>
   </w:style>
-  <w:style w:customStyle="1" w:styleId="BodyTextChar" w:type="character">
+  <w:style w:type="character" w:customStyle="1" w:styleId="BodyTextChar">
     <w:name w:val="Body Text Char"/>
     <w:basedOn w:val="DefaultParagraphFont"/>
     <w:link w:val="BodyText"/>
   </w:style>
-  <w:style w:customStyle="1" w:styleId="VerbatimChar" w:type="character">
+  <w:style w:type="character" w:customStyle="1" w:styleId="VerbatimChar">
     <w:name w:val="Verbatim Char"/>
     <w:basedOn w:val="BodyTextChar"/>
     <w:rPr>
@@ -5047,25 +5032,25 @@
       <w:sz w:val="22"/>
     </w:rPr>
   </w:style>
-  <w:style w:customStyle="1" w:styleId="SectionNumber" w:type="character">
+  <w:style w:type="character" w:customStyle="1" w:styleId="SectionNumber">
     <w:name w:val="Section Number"/>
     <w:basedOn w:val="BodyTextChar"/>
   </w:style>
-  <w:style w:styleId="FootnoteReference" w:type="character">
+  <w:style w:type="character" w:styleId="FootnoteReference">
     <w:name w:val="Footnote Reference"/>
     <w:basedOn w:val="BodyTextChar"/>
     <w:rPr>
       <w:vertAlign w:val="superscript"/>
     </w:rPr>
   </w:style>
-  <w:style w:styleId="Hyperlink" w:type="character">
+  <w:style w:type="character" w:styleId="Hyperlink">
     <w:name w:val="Hyperlink"/>
     <w:basedOn w:val="BodyTextChar"/>
     <w:rPr>
-      <w:color w:themeColor="accent1" w:val="4F81BD"/>
+      <w:color w:val="4F81BD" w:themeColor="accent1"/>
     </w:rPr>
   </w:style>
-  <w:style w:styleId="TOCHeading" w:type="paragraph">
+  <w:style w:type="paragraph" w:styleId="TOCHeading">
     <w:name w:val="TOC Heading"/>
     <w:basedOn w:val="Heading1"/>
     <w:next w:val="BodyText"/>
@@ -5077,10 +5062,10 @@
       <w:outlineLvl w:val="9"/>
     </w:pPr>
     <w:rPr>
-      <w:rFonts w:asciiTheme="majorHAnsi" w:cstheme="majorBidi" w:eastAsiaTheme="majorEastAsia" w:hAnsiTheme="majorHAnsi"/>
+      <w:rFonts w:asciiTheme="majorHAnsi" w:eastAsiaTheme="majorEastAsia" w:hAnsiTheme="majorHAnsi" w:cstheme="majorBidi"/>
       <w:b w:val="0"/>
       <w:bCs w:val="0"/>
-      <w:color w:themeColor="accent1" w:themeShade="BF" w:val="365F91"/>
+      <w:color w:val="365F91" w:themeColor="accent1" w:themeShade="BF"/>
     </w:rPr>
   </w:style>
   <w:style w:type="paragraph" w:customStyle="1" w:styleId="SourceCode">

</xml_diff>